<commit_message>
TS 5.6 5.7 Templates listening corr - 10/05/2022
</commit_message>
<xml_diff>
--- a/saMhitA/04/TS 4 Tamil Corrections.docx
+++ b/saMhitA/04/TS 4 Tamil Corrections.docx
@@ -1,6 +1,6 @@
 
 <file path=word/document.xml><?xml version="1.0" encoding="utf-8"?>
-<w:document xmlns:wpc="http://schemas.microsoft.com/office/word/2010/wordprocessingCanvas" xmlns:cx="http://schemas.microsoft.com/office/drawing/2014/chartex" xmlns:cx1="http://schemas.microsoft.com/office/drawing/2015/9/8/chartex" xmlns:mc="http://schemas.openxmlformats.org/markup-compatibility/2006" xmlns:o="urn:schemas-microsoft-com:office:office" xmlns:r="http://schemas.openxmlformats.org/officeDocument/2006/relationships" xmlns:m="http://schemas.openxmlformats.org/officeDocument/2006/math" xmlns:v="urn:schemas-microsoft-com:vml" xmlns:wp14="http://schemas.microsoft.com/office/word/2010/wordprocessingDrawing" xmlns:wp="http://schemas.openxmlformats.org/drawingml/2006/wordprocessingDrawing" xmlns:w10="urn:schemas-microsoft-com:office:word" xmlns:w="http://schemas.openxmlformats.org/wordprocessingml/2006/main" xmlns:w14="http://schemas.microsoft.com/office/word/2010/wordml" xmlns:w15="http://schemas.microsoft.com/office/word/2012/wordml" xmlns:w16se="http://schemas.microsoft.com/office/word/2015/wordml/symex" xmlns:wpg="http://schemas.microsoft.com/office/word/2010/wordprocessingGroup" xmlns:wpi="http://schemas.microsoft.com/office/word/2010/wordprocessingInk" xmlns:wne="http://schemas.microsoft.com/office/word/2006/wordml" xmlns:wps="http://schemas.microsoft.com/office/word/2010/wordprocessingShape" mc:Ignorable="w14 w15 w16se wp14">
+<w:document xmlns:wpc="http://schemas.microsoft.com/office/word/2010/wordprocessingCanvas" xmlns:cx="http://schemas.microsoft.com/office/drawing/2014/chartex" xmlns:cx1="http://schemas.microsoft.com/office/drawing/2015/9/8/chartex" xmlns:cx2="http://schemas.microsoft.com/office/drawing/2015/10/21/chartex" xmlns:cx3="http://schemas.microsoft.com/office/drawing/2016/5/9/chartex" xmlns:cx4="http://schemas.microsoft.com/office/drawing/2016/5/10/chartex" xmlns:cx5="http://schemas.microsoft.com/office/drawing/2016/5/11/chartex" xmlns:cx6="http://schemas.microsoft.com/office/drawing/2016/5/12/chartex" xmlns:cx7="http://schemas.microsoft.com/office/drawing/2016/5/13/chartex" xmlns:cx8="http://schemas.microsoft.com/office/drawing/2016/5/14/chartex" xmlns:mc="http://schemas.openxmlformats.org/markup-compatibility/2006" xmlns:aink="http://schemas.microsoft.com/office/drawing/2016/ink" xmlns:am3d="http://schemas.microsoft.com/office/drawing/2017/model3d" xmlns:o="urn:schemas-microsoft-com:office:office" xmlns:oel="http://schemas.microsoft.com/office/2019/extlst" xmlns:r="http://schemas.openxmlformats.org/officeDocument/2006/relationships" xmlns:m="http://schemas.openxmlformats.org/officeDocument/2006/math" xmlns:v="urn:schemas-microsoft-com:vml" xmlns:wp14="http://schemas.microsoft.com/office/word/2010/wordprocessingDrawing" xmlns:wp="http://schemas.openxmlformats.org/drawingml/2006/wordprocessingDrawing" xmlns:w10="urn:schemas-microsoft-com:office:word" xmlns:w="http://schemas.openxmlformats.org/wordprocessingml/2006/main" xmlns:w14="http://schemas.microsoft.com/office/word/2010/wordml" xmlns:w15="http://schemas.microsoft.com/office/word/2012/wordml" xmlns:w16cex="http://schemas.microsoft.com/office/word/2018/wordml/cex" xmlns:w16cid="http://schemas.microsoft.com/office/word/2016/wordml/cid" xmlns:w16="http://schemas.microsoft.com/office/word/2018/wordml" xmlns:w16sdtdh="http://schemas.microsoft.com/office/word/2020/wordml/sdtdatahash" xmlns:w16se="http://schemas.microsoft.com/office/word/2015/wordml/symex" xmlns:wpg="http://schemas.microsoft.com/office/word/2010/wordprocessingGroup" xmlns:wpi="http://schemas.microsoft.com/office/word/2010/wordprocessingInk" xmlns:wne="http://schemas.microsoft.com/office/word/2006/wordml" xmlns:wps="http://schemas.microsoft.com/office/word/2010/wordprocessingShape" mc:Ignorable="w14 w15 w16se w16cid w16 w16cex w16sdtdh wp14">
   <w:body>
     <w:p>
       <w:pPr>
@@ -13,7 +13,6 @@
           <w:u w:val="single"/>
         </w:rPr>
       </w:pPr>
-      <w:proofErr w:type="spellStart"/>
       <w:r>
         <w:rPr>
           <w:b/>
@@ -22,29 +21,7 @@
           <w:szCs w:val="32"/>
           <w:u w:val="single"/>
         </w:rPr>
-        <w:t>TaittirIya</w:t>
-      </w:r>
-      <w:proofErr w:type="spellEnd"/>
-      <w:r>
-        <w:rPr>
-          <w:b/>
-          <w:bCs/>
-          <w:sz w:val="32"/>
-          <w:szCs w:val="32"/>
-          <w:u w:val="single"/>
-        </w:rPr>
-        <w:t xml:space="preserve"> </w:t>
-      </w:r>
-      <w:proofErr w:type="spellStart"/>
-      <w:r>
-        <w:rPr>
-          <w:b/>
-          <w:bCs/>
-          <w:sz w:val="32"/>
-          <w:szCs w:val="32"/>
-          <w:u w:val="single"/>
-        </w:rPr>
-        <w:t>Samhit</w:t>
+        <w:t>TaittirIya Samhit</w:t>
       </w:r>
       <w:r>
         <w:rPr>
@@ -56,7 +33,6 @@
         </w:rPr>
         <w:t>A</w:t>
       </w:r>
-      <w:proofErr w:type="spellEnd"/>
       <w:r>
         <w:rPr>
           <w:b/>
@@ -87,8 +63,6 @@
         </w:rPr>
         <w:t>Tamil</w:t>
       </w:r>
-      <w:bookmarkStart w:id="0" w:name="_GoBack"/>
-      <w:bookmarkEnd w:id="0"/>
       <w:r>
         <w:rPr>
           <w:b/>
@@ -171,8 +145,8 @@
     </w:p>
     <w:tbl>
       <w:tblPr>
-        <w:tblW w:w="14225" w:type="dxa"/>
-        <w:tblInd w:w="-792" w:type="dxa"/>
+        <w:tblW w:w="14248" w:type="dxa"/>
+        <w:tblInd w:w="-815" w:type="dxa"/>
         <w:tblBorders>
           <w:top w:val="single" w:sz="4" w:space="0" w:color="000000"/>
           <w:left w:val="single" w:sz="4" w:space="0" w:color="000000"/>
@@ -184,16 +158,19 @@
         <w:tblLook w:val="04A0" w:firstRow="1" w:lastRow="0" w:firstColumn="1" w:lastColumn="0" w:noHBand="0" w:noVBand="1"/>
       </w:tblPr>
       <w:tblGrid>
-        <w:gridCol w:w="78"/>
-        <w:gridCol w:w="3374"/>
+        <w:gridCol w:w="23"/>
+        <w:gridCol w:w="3452"/>
         <w:gridCol w:w="5472"/>
         <w:gridCol w:w="5301"/>
       </w:tblGrid>
       <w:tr>
+        <w:trPr>
+          <w:gridBefore w:val="1"/>
+          <w:wBefore w:w="23" w:type="dxa"/>
+        </w:trPr>
         <w:tc>
           <w:tcPr>
             <w:tcW w:w="3452" w:type="dxa"/>
-            <w:gridSpan w:val="2"/>
           </w:tcPr>
           <w:p>
             <w:pPr>
@@ -294,13 +271,12 @@
       </w:tr>
       <w:tr>
         <w:trPr>
-          <w:gridBefore w:val="1"/>
-          <w:wBefore w:w="78" w:type="dxa"/>
           <w:trHeight w:val="1325"/>
         </w:trPr>
         <w:tc>
           <w:tcPr>
-            <w:tcW w:w="3374" w:type="dxa"/>
+            <w:tcW w:w="3475" w:type="dxa"/>
+            <w:gridSpan w:val="2"/>
           </w:tcPr>
           <w:p>
             <w:pPr>
@@ -391,7 +367,6 @@
               </w:rPr>
               <w:t xml:space="preserve"> - </w:t>
             </w:r>
-            <w:proofErr w:type="spellStart"/>
             <w:r>
               <w:rPr>
                 <w:rFonts w:cs="Latha"/>
@@ -403,7 +378,6 @@
               </w:rPr>
               <w:t>Vaakyam</w:t>
             </w:r>
-            <w:proofErr w:type="spellEnd"/>
           </w:p>
           <w:p>
             <w:pPr>
@@ -463,7 +437,6 @@
                 <w:lang w:bidi="ta-IN"/>
               </w:rPr>
             </w:pPr>
-            <w:proofErr w:type="spellStart"/>
             <w:r>
               <w:rPr>
                 <w:rFonts w:cs="Latha"/>
@@ -473,19 +446,7 @@
                 <w:szCs w:val="28"/>
                 <w:lang w:bidi="ta-IN"/>
               </w:rPr>
-              <w:t>Panchaati</w:t>
-            </w:r>
-            <w:proofErr w:type="spellEnd"/>
-            <w:r>
-              <w:rPr>
-                <w:rFonts w:cs="Latha"/>
-                <w:b/>
-                <w:color w:val="FF0000"/>
-                <w:sz w:val="28"/>
-                <w:szCs w:val="28"/>
-                <w:lang w:bidi="ta-IN"/>
-              </w:rPr>
-              <w:t xml:space="preserve"> No. - </w:t>
+              <w:t xml:space="preserve">Panchaati No. - </w:t>
             </w:r>
             <w:r>
               <w:rPr>
@@ -807,13 +768,12 @@
       </w:tr>
       <w:tr>
         <w:trPr>
-          <w:gridBefore w:val="1"/>
-          <w:wBefore w:w="78" w:type="dxa"/>
           <w:trHeight w:val="1105"/>
         </w:trPr>
         <w:tc>
           <w:tcPr>
-            <w:tcW w:w="3374" w:type="dxa"/>
+            <w:tcW w:w="3475" w:type="dxa"/>
+            <w:gridSpan w:val="2"/>
           </w:tcPr>
           <w:p>
             <w:pPr>
@@ -904,7 +864,6 @@
               </w:rPr>
               <w:t xml:space="preserve"> - </w:t>
             </w:r>
-            <w:proofErr w:type="spellStart"/>
             <w:r>
               <w:rPr>
                 <w:rFonts w:cs="Latha"/>
@@ -916,7 +875,6 @@
               </w:rPr>
               <w:t>Vaakyam</w:t>
             </w:r>
-            <w:proofErr w:type="spellEnd"/>
           </w:p>
           <w:p>
             <w:pPr>
@@ -979,7 +937,6 @@
                 <w:lang w:eastAsia="en-IN" w:bidi="ml-IN"/>
               </w:rPr>
             </w:pPr>
-            <w:proofErr w:type="spellStart"/>
             <w:r>
               <w:rPr>
                 <w:rFonts w:cs="Latha"/>
@@ -989,19 +946,7 @@
                 <w:szCs w:val="28"/>
                 <w:lang w:bidi="ta-IN"/>
               </w:rPr>
-              <w:t>Panchaati</w:t>
-            </w:r>
-            <w:proofErr w:type="spellEnd"/>
-            <w:r>
-              <w:rPr>
-                <w:rFonts w:cs="Latha"/>
-                <w:b/>
-                <w:color w:val="FF0000"/>
-                <w:sz w:val="28"/>
-                <w:szCs w:val="28"/>
-                <w:lang w:bidi="ta-IN"/>
-              </w:rPr>
-              <w:t xml:space="preserve"> No. - </w:t>
+              <w:t xml:space="preserve">Panchaati No. - </w:t>
             </w:r>
             <w:r>
               <w:rPr>
@@ -1275,13 +1220,12 @@
       </w:tr>
       <w:tr>
         <w:trPr>
-          <w:gridBefore w:val="1"/>
-          <w:wBefore w:w="78" w:type="dxa"/>
           <w:trHeight w:val="1325"/>
         </w:trPr>
         <w:tc>
           <w:tcPr>
-            <w:tcW w:w="3374" w:type="dxa"/>
+            <w:tcW w:w="3475" w:type="dxa"/>
+            <w:gridSpan w:val="2"/>
           </w:tcPr>
           <w:p>
             <w:pPr>
@@ -1350,7 +1294,6 @@
               </w:rPr>
               <w:t xml:space="preserve"> - </w:t>
             </w:r>
-            <w:proofErr w:type="spellStart"/>
             <w:r>
               <w:rPr>
                 <w:rFonts w:cs="Latha"/>
@@ -1362,7 +1305,6 @@
               </w:rPr>
               <w:t>Vaakyam</w:t>
             </w:r>
-            <w:proofErr w:type="spellEnd"/>
           </w:p>
           <w:p>
             <w:pPr>
@@ -1422,7 +1364,6 @@
                 <w:lang w:bidi="ta-IN"/>
               </w:rPr>
             </w:pPr>
-            <w:proofErr w:type="spellStart"/>
             <w:r>
               <w:rPr>
                 <w:rFonts w:cs="Latha"/>
@@ -1432,19 +1373,7 @@
                 <w:szCs w:val="28"/>
                 <w:lang w:bidi="ta-IN"/>
               </w:rPr>
-              <w:t>Panchaati</w:t>
-            </w:r>
-            <w:proofErr w:type="spellEnd"/>
-            <w:r>
-              <w:rPr>
-                <w:rFonts w:cs="Latha"/>
-                <w:b/>
-                <w:color w:val="FF0000"/>
-                <w:sz w:val="28"/>
-                <w:szCs w:val="28"/>
-                <w:lang w:bidi="ta-IN"/>
-              </w:rPr>
-              <w:t xml:space="preserve"> No. - </w:t>
+              <w:t xml:space="preserve">Panchaati No. - </w:t>
             </w:r>
             <w:r>
               <w:rPr>
@@ -1710,6 +1639,28 @@
           <w:u w:val="single"/>
         </w:rPr>
       </w:pPr>
+    </w:p>
+    <w:p>
+      <w:pPr>
+        <w:spacing w:before="0" w:line="240" w:lineRule="auto"/>
+        <w:rPr>
+          <w:b/>
+          <w:bCs/>
+          <w:sz w:val="32"/>
+          <w:szCs w:val="32"/>
+          <w:u w:val="single"/>
+        </w:rPr>
+      </w:pPr>
+      <w:r>
+        <w:rPr>
+          <w:b/>
+          <w:bCs/>
+          <w:sz w:val="32"/>
+          <w:szCs w:val="32"/>
+          <w:u w:val="single"/>
+        </w:rPr>
+        <w:br w:type="page"/>
+      </w:r>
     </w:p>
     <w:p>
       <w:pPr>
@@ -1734,19 +1685,6 @@
           <w:u w:val="single"/>
         </w:rPr>
       </w:pPr>
-    </w:p>
-    <w:p>
-      <w:pPr>
-        <w:jc w:val="center"/>
-        <w:rPr>
-          <w:b/>
-          <w:bCs/>
-          <w:sz w:val="32"/>
-          <w:szCs w:val="32"/>
-          <w:u w:val="single"/>
-        </w:rPr>
-      </w:pPr>
-      <w:proofErr w:type="spellStart"/>
       <w:r>
         <w:rPr>
           <w:b/>
@@ -1755,18 +1693,7 @@
           <w:szCs w:val="32"/>
           <w:u w:val="single"/>
         </w:rPr>
-        <w:t>TaittirIya</w:t>
-      </w:r>
-      <w:proofErr w:type="spellEnd"/>
-      <w:r>
-        <w:rPr>
-          <w:b/>
-          <w:bCs/>
-          <w:sz w:val="32"/>
-          <w:szCs w:val="32"/>
-          <w:u w:val="single"/>
-        </w:rPr>
-        <w:t xml:space="preserve"> Samhita –TS  4 Tamil </w:t>
+        <w:t xml:space="preserve">TaittirIya Samhita –TS  4 Tamil </w:t>
       </w:r>
       <w:r>
         <w:rPr>
@@ -1938,7 +1865,6 @@
                 <w:sz w:val="32"/>
                 <w:szCs w:val="32"/>
               </w:rPr>
-              <w:lastRenderedPageBreak/>
               <w:t>Reference</w:t>
             </w:r>
           </w:p>
@@ -1965,7 +1891,6 @@
                 <w:sz w:val="32"/>
                 <w:szCs w:val="32"/>
               </w:rPr>
-              <w:lastRenderedPageBreak/>
               <w:t>As Printed</w:t>
             </w:r>
           </w:p>
@@ -2050,29 +1975,16 @@
                 <w:lang w:bidi="ta-IN"/>
               </w:rPr>
             </w:pPr>
-            <w:proofErr w:type="spellStart"/>
-            <w:r>
-              <w:rPr>
-                <w:rFonts w:cs="Latha"/>
-                <w:b/>
-                <w:bCs/>
-                <w:sz w:val="28"/>
-                <w:szCs w:val="28"/>
-                <w:lang w:bidi="ta-IN"/>
-              </w:rPr>
-              <w:t>Panchaati</w:t>
-            </w:r>
-            <w:proofErr w:type="spellEnd"/>
-            <w:r>
-              <w:rPr>
-                <w:rFonts w:cs="Latha"/>
-                <w:b/>
-                <w:bCs/>
-                <w:sz w:val="28"/>
-                <w:szCs w:val="28"/>
-                <w:lang w:bidi="ta-IN"/>
-              </w:rPr>
-              <w:t xml:space="preserve"> 17</w:t>
+            <w:r>
+              <w:rPr>
+                <w:rFonts w:cs="Latha"/>
+                <w:b/>
+                <w:bCs/>
+                <w:sz w:val="28"/>
+                <w:szCs w:val="28"/>
+                <w:lang w:bidi="ta-IN"/>
+              </w:rPr>
+              <w:t>Panchaati 17</w:t>
             </w:r>
           </w:p>
           <w:p>
@@ -2561,29 +2473,16 @@
                 <w:lang w:bidi="ta-IN"/>
               </w:rPr>
             </w:pPr>
-            <w:proofErr w:type="spellStart"/>
-            <w:r>
-              <w:rPr>
-                <w:rFonts w:cs="Latha"/>
-                <w:b/>
-                <w:bCs/>
-                <w:sz w:val="28"/>
-                <w:szCs w:val="28"/>
-                <w:lang w:bidi="ta-IN"/>
-              </w:rPr>
-              <w:t>Panchaati</w:t>
-            </w:r>
-            <w:proofErr w:type="spellEnd"/>
-            <w:r>
-              <w:rPr>
-                <w:rFonts w:cs="Latha"/>
-                <w:b/>
-                <w:bCs/>
-                <w:sz w:val="28"/>
-                <w:szCs w:val="28"/>
-                <w:lang w:bidi="ta-IN"/>
-              </w:rPr>
-              <w:t xml:space="preserve"> 11</w:t>
+            <w:r>
+              <w:rPr>
+                <w:rFonts w:cs="Latha"/>
+                <w:b/>
+                <w:bCs/>
+                <w:sz w:val="28"/>
+                <w:szCs w:val="28"/>
+                <w:lang w:bidi="ta-IN"/>
+              </w:rPr>
+              <w:t>Panchaati 11</w:t>
             </w:r>
           </w:p>
           <w:p>
@@ -2987,30 +2886,7 @@
                 <w:lang w:bidi="ta-IN"/>
               </w:rPr>
               <w:br/>
-            </w:r>
-            <w:proofErr w:type="spellStart"/>
-            <w:r>
-              <w:rPr>
-                <w:rFonts w:cs="Latha"/>
-                <w:b/>
-                <w:bCs/>
-                <w:sz w:val="28"/>
-                <w:szCs w:val="28"/>
-                <w:lang w:bidi="ta-IN"/>
-              </w:rPr>
-              <w:t>Panchaati</w:t>
-            </w:r>
-            <w:proofErr w:type="spellEnd"/>
-            <w:r>
-              <w:rPr>
-                <w:rFonts w:cs="Latha"/>
-                <w:b/>
-                <w:bCs/>
-                <w:sz w:val="28"/>
-                <w:szCs w:val="28"/>
-                <w:lang w:bidi="ta-IN"/>
-              </w:rPr>
-              <w:t xml:space="preserve"> 37</w:t>
+              <w:t>Panchaati 37</w:t>
             </w:r>
           </w:p>
           <w:p>
@@ -3366,29 +3242,7 @@
                 <w:szCs w:val="28"/>
                 <w:lang w:bidi="ta-IN"/>
               </w:rPr>
-              <w:t xml:space="preserve">TS 4.2.9.3 - </w:t>
-            </w:r>
-            <w:proofErr w:type="spellStart"/>
-            <w:r>
-              <w:rPr>
-                <w:rFonts w:cs="Latha"/>
-                <w:b/>
-                <w:sz w:val="28"/>
-                <w:szCs w:val="28"/>
-                <w:lang w:bidi="ta-IN"/>
-              </w:rPr>
-              <w:t>Vaakyam</w:t>
-            </w:r>
-            <w:proofErr w:type="spellEnd"/>
-            <w:r>
-              <w:rPr>
-                <w:rFonts w:cs="Latha"/>
-                <w:b/>
-                <w:sz w:val="28"/>
-                <w:szCs w:val="28"/>
-                <w:lang w:bidi="ta-IN"/>
-              </w:rPr>
-              <w:t xml:space="preserve"> </w:t>
+              <w:t xml:space="preserve">TS 4.2.9.3 - Vaakyam </w:t>
             </w:r>
           </w:p>
           <w:p>
@@ -3429,27 +3283,15 @@
                 <w:lang w:bidi="ta-IN"/>
               </w:rPr>
             </w:pPr>
-            <w:proofErr w:type="spellStart"/>
-            <w:r>
-              <w:rPr>
-                <w:rFonts w:cs="Latha"/>
-                <w:b/>
-                <w:sz w:val="28"/>
-                <w:szCs w:val="28"/>
-                <w:lang w:bidi="ta-IN"/>
-              </w:rPr>
-              <w:t>Panchaati</w:t>
-            </w:r>
-            <w:proofErr w:type="spellEnd"/>
-            <w:r>
-              <w:rPr>
-                <w:rFonts w:cs="Latha"/>
-                <w:b/>
-                <w:sz w:val="28"/>
-                <w:szCs w:val="28"/>
-                <w:lang w:bidi="ta-IN"/>
-              </w:rPr>
-              <w:t xml:space="preserve"> No. - 38</w:t>
+            <w:r>
+              <w:rPr>
+                <w:rFonts w:cs="Latha"/>
+                <w:b/>
+                <w:sz w:val="28"/>
+                <w:szCs w:val="28"/>
+                <w:lang w:bidi="ta-IN"/>
+              </w:rPr>
+              <w:t>Panchaati No. - 38</w:t>
             </w:r>
           </w:p>
         </w:tc>
@@ -3768,29 +3610,16 @@
                 <w:lang w:bidi="ta-IN"/>
               </w:rPr>
             </w:pPr>
-            <w:proofErr w:type="spellStart"/>
-            <w:r>
-              <w:rPr>
-                <w:rFonts w:cs="Latha"/>
-                <w:b/>
-                <w:bCs/>
-                <w:sz w:val="28"/>
-                <w:szCs w:val="28"/>
-                <w:lang w:bidi="ta-IN"/>
-              </w:rPr>
-              <w:t>Panchaati</w:t>
-            </w:r>
-            <w:proofErr w:type="spellEnd"/>
-            <w:r>
-              <w:rPr>
-                <w:rFonts w:cs="Latha"/>
-                <w:b/>
-                <w:bCs/>
-                <w:sz w:val="28"/>
-                <w:szCs w:val="28"/>
-                <w:lang w:bidi="ta-IN"/>
-              </w:rPr>
-              <w:t xml:space="preserve"> 41</w:t>
+            <w:r>
+              <w:rPr>
+                <w:rFonts w:cs="Latha"/>
+                <w:b/>
+                <w:bCs/>
+                <w:sz w:val="28"/>
+                <w:szCs w:val="28"/>
+                <w:lang w:bidi="ta-IN"/>
+              </w:rPr>
+              <w:t>Panchaati 41</w:t>
             </w:r>
           </w:p>
           <w:p>
@@ -4344,6 +4173,7 @@
                 <w:szCs w:val="28"/>
                 <w:lang w:bidi="ta-IN"/>
               </w:rPr>
+              <w:lastRenderedPageBreak/>
               <w:t>TS 4.2.10.2</w:t>
             </w:r>
           </w:p>
@@ -4363,29 +4193,16 @@
                 <w:lang w:bidi="ta-IN"/>
               </w:rPr>
             </w:pPr>
-            <w:proofErr w:type="spellStart"/>
-            <w:r>
-              <w:rPr>
-                <w:rFonts w:cs="Latha"/>
-                <w:b/>
-                <w:bCs/>
-                <w:sz w:val="28"/>
-                <w:szCs w:val="28"/>
-                <w:lang w:bidi="ta-IN"/>
-              </w:rPr>
-              <w:t>Panchaati</w:t>
-            </w:r>
-            <w:proofErr w:type="spellEnd"/>
-            <w:r>
-              <w:rPr>
-                <w:rFonts w:cs="Latha"/>
-                <w:b/>
-                <w:bCs/>
-                <w:sz w:val="28"/>
-                <w:szCs w:val="28"/>
-                <w:lang w:bidi="ta-IN"/>
-              </w:rPr>
-              <w:t xml:space="preserve"> 43</w:t>
+            <w:r>
+              <w:rPr>
+                <w:rFonts w:cs="Latha"/>
+                <w:b/>
+                <w:bCs/>
+                <w:sz w:val="28"/>
+                <w:szCs w:val="28"/>
+                <w:lang w:bidi="ta-IN"/>
+              </w:rPr>
+              <w:t>Panchaati 43</w:t>
             </w:r>
           </w:p>
           <w:p>
@@ -4906,29 +4723,16 @@
                 <w:lang w:bidi="ta-IN"/>
               </w:rPr>
             </w:pPr>
-            <w:proofErr w:type="spellStart"/>
-            <w:r>
-              <w:rPr>
-                <w:rFonts w:cs="Latha"/>
-                <w:b/>
-                <w:bCs/>
-                <w:sz w:val="28"/>
-                <w:szCs w:val="28"/>
-                <w:lang w:bidi="ta-IN"/>
-              </w:rPr>
-              <w:t>Panchaati</w:t>
-            </w:r>
-            <w:proofErr w:type="spellEnd"/>
-            <w:r>
-              <w:rPr>
-                <w:rFonts w:cs="Latha"/>
-                <w:b/>
-                <w:bCs/>
-                <w:sz w:val="28"/>
-                <w:szCs w:val="28"/>
-                <w:lang w:bidi="ta-IN"/>
-              </w:rPr>
-              <w:t xml:space="preserve"> 3</w:t>
+            <w:r>
+              <w:rPr>
+                <w:rFonts w:cs="Latha"/>
+                <w:b/>
+                <w:bCs/>
+                <w:sz w:val="28"/>
+                <w:szCs w:val="28"/>
+                <w:lang w:bidi="ta-IN"/>
+              </w:rPr>
+              <w:t>Panchaati 3</w:t>
             </w:r>
           </w:p>
           <w:p>
@@ -5116,7 +4920,6 @@
                 <w:sz w:val="36"/>
                 <w:szCs w:val="28"/>
               </w:rPr>
-              <w:lastRenderedPageBreak/>
               <w:t>Æ</w:t>
             </w:r>
             <w:r>
@@ -5209,7 +5012,6 @@
                 <w:cs/>
                 <w:lang w:bidi="ta-IN"/>
               </w:rPr>
-              <w:lastRenderedPageBreak/>
               <w:t>ஸ</w:t>
             </w:r>
             <w:r>
@@ -5350,7 +5152,6 @@
                 <w:sz w:val="36"/>
                 <w:szCs w:val="28"/>
               </w:rPr>
-              <w:lastRenderedPageBreak/>
               <w:t>Æ</w:t>
             </w:r>
             <w:r>
@@ -5450,7 +5251,6 @@
                 <w:szCs w:val="28"/>
                 <w:lang w:bidi="ta-IN"/>
               </w:rPr>
-              <w:lastRenderedPageBreak/>
               <w:t>TS 4.3.2.2</w:t>
             </w:r>
           </w:p>
@@ -5470,29 +5270,16 @@
                 <w:lang w:bidi="ta-IN"/>
               </w:rPr>
             </w:pPr>
-            <w:proofErr w:type="spellStart"/>
-            <w:r>
-              <w:rPr>
-                <w:rFonts w:cs="Latha"/>
-                <w:b/>
-                <w:bCs/>
-                <w:sz w:val="28"/>
-                <w:szCs w:val="28"/>
-                <w:lang w:bidi="ta-IN"/>
-              </w:rPr>
-              <w:t>Panchaati</w:t>
-            </w:r>
-            <w:proofErr w:type="spellEnd"/>
-            <w:r>
-              <w:rPr>
-                <w:rFonts w:cs="Latha"/>
-                <w:b/>
-                <w:bCs/>
-                <w:sz w:val="28"/>
-                <w:szCs w:val="28"/>
-                <w:lang w:bidi="ta-IN"/>
-              </w:rPr>
-              <w:t xml:space="preserve"> 3</w:t>
+            <w:r>
+              <w:rPr>
+                <w:rFonts w:cs="Latha"/>
+                <w:b/>
+                <w:bCs/>
+                <w:sz w:val="28"/>
+                <w:szCs w:val="28"/>
+                <w:lang w:bidi="ta-IN"/>
+              </w:rPr>
+              <w:t>Panchaati 3</w:t>
             </w:r>
           </w:p>
           <w:p>
@@ -6102,29 +5889,16 @@
                 <w:lang w:bidi="ta-IN"/>
               </w:rPr>
             </w:pPr>
-            <w:proofErr w:type="spellStart"/>
-            <w:r>
-              <w:rPr>
-                <w:rFonts w:cs="Latha"/>
-                <w:b/>
-                <w:bCs/>
-                <w:sz w:val="28"/>
-                <w:szCs w:val="28"/>
-                <w:lang w:bidi="ta-IN"/>
-              </w:rPr>
-              <w:t>Panchaati</w:t>
-            </w:r>
-            <w:proofErr w:type="spellEnd"/>
-            <w:r>
-              <w:rPr>
-                <w:rFonts w:cs="Latha"/>
-                <w:b/>
-                <w:bCs/>
-                <w:sz w:val="28"/>
-                <w:szCs w:val="28"/>
-                <w:lang w:bidi="ta-IN"/>
-              </w:rPr>
-              <w:t xml:space="preserve"> 10</w:t>
+            <w:r>
+              <w:rPr>
+                <w:rFonts w:cs="Latha"/>
+                <w:b/>
+                <w:bCs/>
+                <w:sz w:val="28"/>
+                <w:szCs w:val="28"/>
+                <w:lang w:bidi="ta-IN"/>
+              </w:rPr>
+              <w:t>Panchaati 10</w:t>
             </w:r>
           </w:p>
           <w:p>
@@ -6651,29 +6425,16 @@
                 <w:lang w:bidi="ta-IN"/>
               </w:rPr>
             </w:pPr>
-            <w:proofErr w:type="spellStart"/>
-            <w:r>
-              <w:rPr>
-                <w:rFonts w:cs="Latha"/>
-                <w:b/>
-                <w:bCs/>
-                <w:sz w:val="28"/>
-                <w:szCs w:val="28"/>
-                <w:lang w:bidi="ta-IN"/>
-              </w:rPr>
-              <w:t>Panchaati</w:t>
-            </w:r>
-            <w:proofErr w:type="spellEnd"/>
-            <w:r>
-              <w:rPr>
-                <w:rFonts w:cs="Latha"/>
-                <w:b/>
-                <w:bCs/>
-                <w:sz w:val="28"/>
-                <w:szCs w:val="28"/>
-                <w:lang w:bidi="ta-IN"/>
-              </w:rPr>
-              <w:t xml:space="preserve"> 15</w:t>
+            <w:r>
+              <w:rPr>
+                <w:rFonts w:cs="Latha"/>
+                <w:b/>
+                <w:bCs/>
+                <w:sz w:val="28"/>
+                <w:szCs w:val="28"/>
+                <w:lang w:bidi="ta-IN"/>
+              </w:rPr>
+              <w:t>Panchaati 15</w:t>
             </w:r>
           </w:p>
           <w:p>
@@ -7240,30 +7001,7 @@
                 <w:lang w:bidi="ta-IN"/>
               </w:rPr>
               <w:br/>
-            </w:r>
-            <w:proofErr w:type="spellStart"/>
-            <w:r>
-              <w:rPr>
-                <w:rFonts w:cs="Latha"/>
-                <w:b/>
-                <w:bCs/>
-                <w:sz w:val="28"/>
-                <w:szCs w:val="28"/>
-                <w:lang w:bidi="ta-IN"/>
-              </w:rPr>
-              <w:t>Panchaati</w:t>
-            </w:r>
-            <w:proofErr w:type="spellEnd"/>
-            <w:r>
-              <w:rPr>
-                <w:rFonts w:cs="Latha"/>
-                <w:b/>
-                <w:bCs/>
-                <w:sz w:val="28"/>
-                <w:szCs w:val="28"/>
-                <w:lang w:bidi="ta-IN"/>
-              </w:rPr>
-              <w:t xml:space="preserve"> 18 </w:t>
+              <w:t xml:space="preserve">Panchaati 18 </w:t>
             </w:r>
           </w:p>
           <w:p>
@@ -7353,6 +7091,7 @@
                 <w:szCs w:val="28"/>
                 <w:lang w:bidi="ta-IN"/>
               </w:rPr>
+              <w:lastRenderedPageBreak/>
               <w:t>Line 6</w:t>
             </w:r>
           </w:p>
@@ -7381,31 +7120,7 @@
                 <w:szCs w:val="28"/>
                 <w:lang w:bidi="ta-IN"/>
               </w:rPr>
-              <w:t>(</w:t>
-            </w:r>
-            <w:proofErr w:type="spellStart"/>
-            <w:r>
-              <w:rPr>
-                <w:rFonts w:cs="Latha"/>
-                <w:b/>
-                <w:bCs/>
-                <w:sz w:val="28"/>
-                <w:szCs w:val="28"/>
-                <w:lang w:bidi="ta-IN"/>
-              </w:rPr>
-              <w:t>Avagraha</w:t>
-            </w:r>
-            <w:proofErr w:type="spellEnd"/>
-            <w:r>
-              <w:rPr>
-                <w:rFonts w:cs="Latha"/>
-                <w:b/>
-                <w:bCs/>
-                <w:sz w:val="28"/>
-                <w:szCs w:val="28"/>
-                <w:lang w:bidi="ta-IN"/>
-              </w:rPr>
-              <w:t xml:space="preserve"> missed out)</w:t>
+              <w:t>(Avagraha missed out)</w:t>
             </w:r>
           </w:p>
         </w:tc>
@@ -7430,6 +7145,7 @@
                 <w:cs/>
                 <w:lang w:bidi="ta-IN"/>
               </w:rPr>
+              <w:lastRenderedPageBreak/>
               <w:t>ஸப்த</w:t>
             </w:r>
             <w:r>
@@ -7671,6 +7387,7 @@
                 <w:cs/>
                 <w:lang w:bidi="ta-IN"/>
               </w:rPr>
+              <w:lastRenderedPageBreak/>
               <w:t>பி</w:t>
             </w:r>
             <w:r>
@@ -7785,6 +7502,7 @@
                 <w:cs/>
                 <w:lang w:bidi="ta-IN"/>
               </w:rPr>
+              <w:lastRenderedPageBreak/>
               <w:t>ஸப்த</w:t>
             </w:r>
             <w:r>
@@ -8040,6 +7758,7 @@
                 <w:cs/>
                 <w:lang w:bidi="ta-IN"/>
               </w:rPr>
+              <w:lastRenderedPageBreak/>
               <w:t>பி</w:t>
             </w:r>
             <w:r>
@@ -8198,29 +7917,16 @@
                 <w:lang w:bidi="ta-IN"/>
               </w:rPr>
             </w:pPr>
-            <w:proofErr w:type="spellStart"/>
-            <w:r>
-              <w:rPr>
-                <w:rFonts w:cs="Latha"/>
-                <w:b/>
-                <w:bCs/>
-                <w:sz w:val="28"/>
-                <w:szCs w:val="28"/>
-                <w:lang w:bidi="ta-IN"/>
-              </w:rPr>
-              <w:t>Panchaati</w:t>
-            </w:r>
-            <w:proofErr w:type="spellEnd"/>
-            <w:r>
-              <w:rPr>
-                <w:rFonts w:cs="Latha"/>
-                <w:b/>
-                <w:bCs/>
-                <w:sz w:val="28"/>
-                <w:szCs w:val="28"/>
-                <w:lang w:bidi="ta-IN"/>
-              </w:rPr>
-              <w:t xml:space="preserve"> 22</w:t>
+            <w:r>
+              <w:rPr>
+                <w:rFonts w:cs="Latha"/>
+                <w:b/>
+                <w:bCs/>
+                <w:sz w:val="28"/>
+                <w:szCs w:val="28"/>
+                <w:lang w:bidi="ta-IN"/>
+              </w:rPr>
+              <w:t>Panchaati 22</w:t>
             </w:r>
           </w:p>
           <w:p>
@@ -8662,29 +8368,16 @@
                 <w:lang w:bidi="ta-IN"/>
               </w:rPr>
             </w:pPr>
-            <w:proofErr w:type="spellStart"/>
-            <w:r>
-              <w:rPr>
-                <w:rFonts w:cs="Latha"/>
-                <w:b/>
-                <w:bCs/>
-                <w:sz w:val="28"/>
-                <w:szCs w:val="28"/>
-                <w:lang w:bidi="ta-IN"/>
-              </w:rPr>
-              <w:t>Panchaati</w:t>
-            </w:r>
-            <w:proofErr w:type="spellEnd"/>
-            <w:r>
-              <w:rPr>
-                <w:rFonts w:cs="Latha"/>
-                <w:b/>
-                <w:bCs/>
-                <w:sz w:val="28"/>
-                <w:szCs w:val="28"/>
-                <w:lang w:bidi="ta-IN"/>
-              </w:rPr>
-              <w:t xml:space="preserve"> 4</w:t>
+            <w:r>
+              <w:rPr>
+                <w:rFonts w:cs="Latha"/>
+                <w:b/>
+                <w:bCs/>
+                <w:sz w:val="28"/>
+                <w:szCs w:val="28"/>
+                <w:lang w:bidi="ta-IN"/>
+              </w:rPr>
+              <w:t>Panchaati 4</w:t>
             </w:r>
           </w:p>
           <w:p>
@@ -9253,29 +8946,16 @@
                 <w:lang w:bidi="ta-IN"/>
               </w:rPr>
             </w:pPr>
-            <w:proofErr w:type="spellStart"/>
-            <w:r>
-              <w:rPr>
-                <w:rFonts w:cs="Latha"/>
-                <w:b/>
-                <w:bCs/>
-                <w:sz w:val="28"/>
-                <w:szCs w:val="28"/>
-                <w:lang w:bidi="ta-IN"/>
-              </w:rPr>
-              <w:t>Panchaati</w:t>
-            </w:r>
-            <w:proofErr w:type="spellEnd"/>
-            <w:r>
-              <w:rPr>
-                <w:rFonts w:cs="Latha"/>
-                <w:b/>
-                <w:bCs/>
-                <w:sz w:val="28"/>
-                <w:szCs w:val="28"/>
-                <w:lang w:bidi="ta-IN"/>
-              </w:rPr>
-              <w:t xml:space="preserve"> 5</w:t>
+            <w:r>
+              <w:rPr>
+                <w:rFonts w:cs="Latha"/>
+                <w:b/>
+                <w:bCs/>
+                <w:sz w:val="28"/>
+                <w:szCs w:val="28"/>
+                <w:lang w:bidi="ta-IN"/>
+              </w:rPr>
+              <w:t>Panchaati 5</w:t>
             </w:r>
           </w:p>
           <w:p>
@@ -9786,29 +9466,16 @@
                 <w:lang w:bidi="ta-IN"/>
               </w:rPr>
             </w:pPr>
-            <w:proofErr w:type="spellStart"/>
-            <w:r>
-              <w:rPr>
-                <w:rFonts w:cs="Latha"/>
-                <w:b/>
-                <w:bCs/>
-                <w:sz w:val="28"/>
-                <w:szCs w:val="28"/>
-                <w:lang w:bidi="ta-IN"/>
-              </w:rPr>
-              <w:t>Panchaati</w:t>
-            </w:r>
-            <w:proofErr w:type="spellEnd"/>
-            <w:r>
-              <w:rPr>
-                <w:rFonts w:cs="Latha"/>
-                <w:b/>
-                <w:bCs/>
-                <w:sz w:val="28"/>
-                <w:szCs w:val="28"/>
-                <w:lang w:bidi="ta-IN"/>
-              </w:rPr>
-              <w:t xml:space="preserve"> 9</w:t>
+            <w:r>
+              <w:rPr>
+                <w:rFonts w:cs="Latha"/>
+                <w:b/>
+                <w:bCs/>
+                <w:sz w:val="28"/>
+                <w:szCs w:val="28"/>
+                <w:lang w:bidi="ta-IN"/>
+              </w:rPr>
+              <w:t>Panchaati 9</w:t>
             </w:r>
           </w:p>
           <w:p>
@@ -10371,29 +10038,16 @@
                 <w:lang w:bidi="ta-IN"/>
               </w:rPr>
             </w:pPr>
-            <w:proofErr w:type="spellStart"/>
-            <w:r>
-              <w:rPr>
-                <w:rFonts w:cs="Latha"/>
-                <w:b/>
-                <w:bCs/>
-                <w:sz w:val="28"/>
-                <w:szCs w:val="28"/>
-                <w:lang w:bidi="ta-IN"/>
-              </w:rPr>
-              <w:t>Panchaati</w:t>
-            </w:r>
-            <w:proofErr w:type="spellEnd"/>
-            <w:r>
-              <w:rPr>
-                <w:rFonts w:cs="Latha"/>
-                <w:b/>
-                <w:bCs/>
-                <w:sz w:val="28"/>
-                <w:szCs w:val="28"/>
-                <w:lang w:bidi="ta-IN"/>
-              </w:rPr>
-              <w:t xml:space="preserve"> 12</w:t>
+            <w:r>
+              <w:rPr>
+                <w:rFonts w:cs="Latha"/>
+                <w:b/>
+                <w:bCs/>
+                <w:sz w:val="28"/>
+                <w:szCs w:val="28"/>
+                <w:lang w:bidi="ta-IN"/>
+              </w:rPr>
+              <w:t>Panchaati 12</w:t>
             </w:r>
           </w:p>
           <w:p>
@@ -10873,6 +10527,7 @@
                 <w:szCs w:val="28"/>
                 <w:lang w:bidi="ta-IN"/>
               </w:rPr>
+              <w:lastRenderedPageBreak/>
               <w:t>TS 4.4.8.1</w:t>
             </w:r>
           </w:p>
@@ -10892,29 +10547,16 @@
                 <w:lang w:bidi="ta-IN"/>
               </w:rPr>
             </w:pPr>
-            <w:proofErr w:type="spellStart"/>
-            <w:r>
-              <w:rPr>
-                <w:rFonts w:cs="Latha"/>
-                <w:b/>
-                <w:bCs/>
-                <w:sz w:val="28"/>
-                <w:szCs w:val="28"/>
-                <w:lang w:bidi="ta-IN"/>
-              </w:rPr>
-              <w:t>Panchaati</w:t>
-            </w:r>
-            <w:proofErr w:type="spellEnd"/>
-            <w:r>
-              <w:rPr>
-                <w:rFonts w:cs="Latha"/>
-                <w:b/>
-                <w:bCs/>
-                <w:sz w:val="28"/>
-                <w:szCs w:val="28"/>
-                <w:lang w:bidi="ta-IN"/>
-              </w:rPr>
-              <w:t xml:space="preserve"> 24</w:t>
+            <w:r>
+              <w:rPr>
+                <w:rFonts w:cs="Latha"/>
+                <w:b/>
+                <w:bCs/>
+                <w:sz w:val="28"/>
+                <w:szCs w:val="28"/>
+                <w:lang w:bidi="ta-IN"/>
+              </w:rPr>
+              <w:t>Panchaati 24</w:t>
             </w:r>
           </w:p>
           <w:p>
@@ -11519,7 +11161,6 @@
                 <w:szCs w:val="28"/>
                 <w:lang w:bidi="ta-IN"/>
               </w:rPr>
-              <w:lastRenderedPageBreak/>
               <w:t>TS 4.4.10.2</w:t>
             </w:r>
           </w:p>
@@ -11539,29 +11180,16 @@
                 <w:lang w:bidi="ta-IN"/>
               </w:rPr>
             </w:pPr>
-            <w:proofErr w:type="spellStart"/>
-            <w:r>
-              <w:rPr>
-                <w:rFonts w:cs="Latha"/>
-                <w:b/>
-                <w:bCs/>
-                <w:sz w:val="28"/>
-                <w:szCs w:val="28"/>
-                <w:lang w:bidi="ta-IN"/>
-              </w:rPr>
-              <w:t>Panchaati</w:t>
-            </w:r>
-            <w:proofErr w:type="spellEnd"/>
-            <w:r>
-              <w:rPr>
-                <w:rFonts w:cs="Latha"/>
-                <w:b/>
-                <w:bCs/>
-                <w:sz w:val="28"/>
-                <w:szCs w:val="28"/>
-                <w:lang w:bidi="ta-IN"/>
-              </w:rPr>
-              <w:t xml:space="preserve"> 27</w:t>
+            <w:r>
+              <w:rPr>
+                <w:rFonts w:cs="Latha"/>
+                <w:b/>
+                <w:bCs/>
+                <w:sz w:val="28"/>
+                <w:szCs w:val="28"/>
+                <w:lang w:bidi="ta-IN"/>
+              </w:rPr>
+              <w:t>Panchaati 27</w:t>
             </w:r>
           </w:p>
           <w:p>
@@ -11942,29 +11570,7 @@
                 <w:szCs w:val="28"/>
                 <w:lang w:bidi="ta-IN"/>
               </w:rPr>
-              <w:t xml:space="preserve"> - </w:t>
-            </w:r>
-            <w:proofErr w:type="spellStart"/>
-            <w:r>
-              <w:rPr>
-                <w:rFonts w:cs="Latha"/>
-                <w:b/>
-                <w:sz w:val="28"/>
-                <w:szCs w:val="28"/>
-                <w:lang w:bidi="ta-IN"/>
-              </w:rPr>
-              <w:t>Vaakyam</w:t>
-            </w:r>
-            <w:proofErr w:type="spellEnd"/>
-            <w:r>
-              <w:rPr>
-                <w:rFonts w:cs="Latha"/>
-                <w:b/>
-                <w:sz w:val="28"/>
-                <w:szCs w:val="28"/>
-                <w:lang w:bidi="ta-IN"/>
-              </w:rPr>
-              <w:t xml:space="preserve"> </w:t>
+              <w:t xml:space="preserve"> - Vaakyam </w:t>
             </w:r>
           </w:p>
           <w:p>
@@ -12009,27 +11615,15 @@
                 <w:lang w:bidi="ta-IN"/>
               </w:rPr>
             </w:pPr>
-            <w:proofErr w:type="spellStart"/>
-            <w:r>
-              <w:rPr>
-                <w:rFonts w:cs="Latha"/>
-                <w:b/>
-                <w:sz w:val="28"/>
-                <w:szCs w:val="28"/>
-                <w:lang w:bidi="ta-IN"/>
-              </w:rPr>
-              <w:t>Panchaati</w:t>
-            </w:r>
-            <w:proofErr w:type="spellEnd"/>
-            <w:r>
-              <w:rPr>
-                <w:rFonts w:cs="Latha"/>
-                <w:b/>
-                <w:sz w:val="28"/>
-                <w:szCs w:val="28"/>
-                <w:lang w:bidi="ta-IN"/>
-              </w:rPr>
-              <w:t xml:space="preserve"> No. - </w:t>
+            <w:r>
+              <w:rPr>
+                <w:rFonts w:cs="Latha"/>
+                <w:b/>
+                <w:sz w:val="28"/>
+                <w:szCs w:val="28"/>
+                <w:lang w:bidi="ta-IN"/>
+              </w:rPr>
+              <w:t xml:space="preserve">Panchaati No. - </w:t>
             </w:r>
             <w:r>
               <w:rPr>
@@ -12513,27 +12107,15 @@
                 <w:lang w:bidi="ta-IN"/>
               </w:rPr>
             </w:pPr>
-            <w:proofErr w:type="spellStart"/>
-            <w:r>
-              <w:rPr>
-                <w:rFonts w:cs="Latha"/>
-                <w:b/>
-                <w:sz w:val="28"/>
-                <w:szCs w:val="28"/>
-                <w:lang w:bidi="ta-IN"/>
-              </w:rPr>
-              <w:t>Panchaati</w:t>
-            </w:r>
-            <w:proofErr w:type="spellEnd"/>
-            <w:r>
-              <w:rPr>
-                <w:rFonts w:cs="Latha"/>
-                <w:b/>
-                <w:sz w:val="28"/>
-                <w:szCs w:val="28"/>
-                <w:lang w:bidi="ta-IN"/>
-              </w:rPr>
-              <w:t xml:space="preserve"> No. - </w:t>
+            <w:r>
+              <w:rPr>
+                <w:rFonts w:cs="Latha"/>
+                <w:b/>
+                <w:sz w:val="28"/>
+                <w:szCs w:val="28"/>
+                <w:lang w:bidi="ta-IN"/>
+              </w:rPr>
+              <w:t xml:space="preserve">Panchaati No. - </w:t>
             </w:r>
             <w:r>
               <w:rPr>
@@ -13240,27 +12822,15 @@
                 <w:lang w:bidi="ta-IN"/>
               </w:rPr>
             </w:pPr>
-            <w:proofErr w:type="spellStart"/>
-            <w:r>
-              <w:rPr>
-                <w:rFonts w:cs="Latha"/>
-                <w:b/>
-                <w:sz w:val="28"/>
-                <w:szCs w:val="28"/>
-                <w:lang w:bidi="ta-IN"/>
-              </w:rPr>
-              <w:t>Panchaati</w:t>
-            </w:r>
-            <w:proofErr w:type="spellEnd"/>
-            <w:r>
-              <w:rPr>
-                <w:rFonts w:cs="Latha"/>
-                <w:b/>
-                <w:sz w:val="28"/>
-                <w:szCs w:val="28"/>
-                <w:lang w:bidi="ta-IN"/>
-              </w:rPr>
-              <w:t xml:space="preserve"> No. - </w:t>
+            <w:r>
+              <w:rPr>
+                <w:rFonts w:cs="Latha"/>
+                <w:b/>
+                <w:sz w:val="28"/>
+                <w:szCs w:val="28"/>
+                <w:lang w:bidi="ta-IN"/>
+              </w:rPr>
+              <w:t xml:space="preserve">Panchaati No. - </w:t>
             </w:r>
             <w:r>
               <w:rPr>
@@ -13678,7 +13248,6 @@
         </w:rPr>
         <w:br w:type="page"/>
       </w:r>
-      <w:proofErr w:type="spellStart"/>
       <w:r>
         <w:rPr>
           <w:b/>
@@ -13688,18 +13257,7 @@
           <w:u w:val="single"/>
         </w:rPr>
         <w:lastRenderedPageBreak/>
-        <w:t>TaittirIya</w:t>
-      </w:r>
-      <w:proofErr w:type="spellEnd"/>
-      <w:r>
-        <w:rPr>
-          <w:b/>
-          <w:bCs/>
-          <w:sz w:val="32"/>
-          <w:szCs w:val="32"/>
-          <w:u w:val="single"/>
-        </w:rPr>
-        <w:t xml:space="preserve"> Samhita –</w:t>
+        <w:t>TaittirIya Samhita –</w:t>
       </w:r>
       <w:r>
         <w:rPr>
@@ -13980,21 +13538,8 @@
                 <w:szCs w:val="28"/>
                 <w:lang w:bidi="ta-IN"/>
               </w:rPr>
-              <w:t xml:space="preserve"> </w:t>
-            </w:r>
-            <w:proofErr w:type="spellStart"/>
-            <w:r>
-              <w:rPr>
-                <w:rFonts w:cs="Latha"/>
-                <w:b/>
-                <w:bCs/>
-                <w:sz w:val="28"/>
-                <w:szCs w:val="28"/>
-                <w:lang w:bidi="ta-IN"/>
-              </w:rPr>
-              <w:t>Vaakyam</w:t>
-            </w:r>
-            <w:proofErr w:type="spellEnd"/>
+              <w:t xml:space="preserve"> Vaakyam</w:t>
+            </w:r>
           </w:p>
           <w:p>
             <w:pPr>
@@ -14044,21 +13589,8 @@
                 <w:szCs w:val="28"/>
                 <w:lang w:bidi="ta-IN"/>
               </w:rPr>
-              <w:t xml:space="preserve"> </w:t>
-            </w:r>
-            <w:proofErr w:type="spellStart"/>
-            <w:r>
-              <w:rPr>
-                <w:rFonts w:cs="Latha"/>
-                <w:b/>
-                <w:bCs/>
-                <w:sz w:val="28"/>
-                <w:szCs w:val="28"/>
-                <w:lang w:bidi="ta-IN"/>
-              </w:rPr>
-              <w:t>Panchaati</w:t>
-            </w:r>
-            <w:proofErr w:type="spellEnd"/>
+              <w:t xml:space="preserve"> Panchaati</w:t>
+            </w:r>
           </w:p>
         </w:tc>
         <w:tc>
@@ -14582,31 +14114,7 @@
                 <w:szCs w:val="28"/>
                 <w:lang w:bidi="ta-IN"/>
               </w:rPr>
-              <w:t xml:space="preserve">TS 4.2.3.3 - </w:t>
-            </w:r>
-            <w:proofErr w:type="spellStart"/>
-            <w:r>
-              <w:rPr>
-                <w:rFonts w:cs="Latha"/>
-                <w:b/>
-                <w:bCs/>
-                <w:sz w:val="28"/>
-                <w:szCs w:val="28"/>
-                <w:lang w:bidi="ta-IN"/>
-              </w:rPr>
-              <w:t>Vaakyam</w:t>
-            </w:r>
-            <w:proofErr w:type="spellEnd"/>
-            <w:r>
-              <w:rPr>
-                <w:rFonts w:cs="Latha"/>
-                <w:b/>
-                <w:bCs/>
-                <w:sz w:val="28"/>
-                <w:szCs w:val="28"/>
-                <w:lang w:bidi="ta-IN"/>
-              </w:rPr>
-              <w:t xml:space="preserve"> </w:t>
+              <w:t xml:space="preserve">TS 4.2.3.3 - Vaakyam </w:t>
             </w:r>
           </w:p>
           <w:p>
@@ -14631,21 +14139,8 @@
                 <w:szCs w:val="28"/>
                 <w:lang w:bidi="ta-IN"/>
               </w:rPr>
-              <w:t xml:space="preserve">12th </w:t>
-            </w:r>
-            <w:proofErr w:type="spellStart"/>
-            <w:r>
-              <w:rPr>
-                <w:rFonts w:cs="Latha"/>
-                <w:b/>
-                <w:bCs/>
-                <w:sz w:val="28"/>
-                <w:szCs w:val="28"/>
-                <w:lang w:bidi="ta-IN"/>
-              </w:rPr>
-              <w:t>Panchaati</w:t>
-            </w:r>
-            <w:proofErr w:type="spellEnd"/>
+              <w:t>12th Panchaati</w:t>
+            </w:r>
           </w:p>
         </w:tc>
         <w:tc>
@@ -15091,31 +14586,7 @@
                 <w:szCs w:val="28"/>
                 <w:lang w:bidi="ta-IN"/>
               </w:rPr>
-              <w:t xml:space="preserve">TS 4.2.4.4 - </w:t>
-            </w:r>
-            <w:proofErr w:type="spellStart"/>
-            <w:r>
-              <w:rPr>
-                <w:rFonts w:cs="Latha"/>
-                <w:b/>
-                <w:bCs/>
-                <w:sz w:val="28"/>
-                <w:szCs w:val="28"/>
-                <w:lang w:bidi="ta-IN"/>
-              </w:rPr>
-              <w:t>Vaakyam</w:t>
-            </w:r>
-            <w:proofErr w:type="spellEnd"/>
-            <w:r>
-              <w:rPr>
-                <w:rFonts w:cs="Latha"/>
-                <w:b/>
-                <w:bCs/>
-                <w:sz w:val="28"/>
-                <w:szCs w:val="28"/>
-                <w:lang w:bidi="ta-IN"/>
-              </w:rPr>
-              <w:t xml:space="preserve"> </w:t>
+              <w:t xml:space="preserve">TS 4.2.4.4 - Vaakyam </w:t>
             </w:r>
           </w:p>
           <w:p>
@@ -15140,21 +14611,8 @@
                 <w:szCs w:val="28"/>
                 <w:lang w:bidi="ta-IN"/>
               </w:rPr>
-              <w:t xml:space="preserve">17th </w:t>
-            </w:r>
-            <w:proofErr w:type="spellStart"/>
-            <w:r>
-              <w:rPr>
-                <w:rFonts w:cs="Latha"/>
-                <w:b/>
-                <w:bCs/>
-                <w:sz w:val="28"/>
-                <w:szCs w:val="28"/>
-                <w:lang w:bidi="ta-IN"/>
-              </w:rPr>
-              <w:t>Panchaati</w:t>
-            </w:r>
-            <w:proofErr w:type="spellEnd"/>
+              <w:t>17th Panchaati</w:t>
+            </w:r>
           </w:p>
         </w:tc>
         <w:tc>
@@ -15579,25 +15037,7 @@
                 <w:sz w:val="32"/>
                 <w:szCs w:val="32"/>
               </w:rPr>
-              <w:t xml:space="preserve">lower </w:t>
-            </w:r>
-            <w:proofErr w:type="spellStart"/>
-            <w:r>
-              <w:rPr>
-                <w:rFonts w:cs="Arial"/>
-                <w:sz w:val="32"/>
-                <w:szCs w:val="32"/>
-              </w:rPr>
-              <w:t>swaram</w:t>
-            </w:r>
-            <w:proofErr w:type="spellEnd"/>
-            <w:r>
-              <w:rPr>
-                <w:rFonts w:cs="Arial"/>
-                <w:sz w:val="32"/>
-                <w:szCs w:val="32"/>
-              </w:rPr>
-              <w:t xml:space="preserve"> removed)</w:t>
+              <w:t>lower swaram removed)</w:t>
             </w:r>
           </w:p>
         </w:tc>
@@ -15638,31 +15078,7 @@
                 <w:szCs w:val="28"/>
                 <w:lang w:bidi="ta-IN"/>
               </w:rPr>
-              <w:t xml:space="preserve">TS 4.2.5.2 - </w:t>
-            </w:r>
-            <w:proofErr w:type="spellStart"/>
-            <w:r>
-              <w:rPr>
-                <w:rFonts w:cs="Latha"/>
-                <w:b/>
-                <w:bCs/>
-                <w:sz w:val="28"/>
-                <w:szCs w:val="28"/>
-                <w:lang w:bidi="ta-IN"/>
-              </w:rPr>
-              <w:t>Vaakyam</w:t>
-            </w:r>
-            <w:proofErr w:type="spellEnd"/>
-            <w:r>
-              <w:rPr>
-                <w:rFonts w:cs="Latha"/>
-                <w:b/>
-                <w:bCs/>
-                <w:sz w:val="28"/>
-                <w:szCs w:val="28"/>
-                <w:lang w:bidi="ta-IN"/>
-              </w:rPr>
-              <w:t xml:space="preserve"> </w:t>
+              <w:t xml:space="preserve">TS 4.2.5.2 - Vaakyam </w:t>
             </w:r>
           </w:p>
           <w:p>
@@ -15687,21 +15103,8 @@
                 <w:szCs w:val="28"/>
                 <w:lang w:bidi="ta-IN"/>
               </w:rPr>
-              <w:t xml:space="preserve">19th </w:t>
-            </w:r>
-            <w:proofErr w:type="spellStart"/>
-            <w:r>
-              <w:rPr>
-                <w:rFonts w:cs="Latha"/>
-                <w:b/>
-                <w:bCs/>
-                <w:sz w:val="28"/>
-                <w:szCs w:val="28"/>
-                <w:lang w:bidi="ta-IN"/>
-              </w:rPr>
-              <w:t>Panchaati</w:t>
-            </w:r>
-            <w:proofErr w:type="spellEnd"/>
+              <w:t>19th Panchaati</w:t>
+            </w:r>
           </w:p>
         </w:tc>
         <w:tc>
@@ -15950,21 +15353,8 @@
                 <w:szCs w:val="28"/>
                 <w:lang w:bidi="ta-IN"/>
               </w:rPr>
-              <w:t xml:space="preserve"> </w:t>
-            </w:r>
-            <w:proofErr w:type="spellStart"/>
-            <w:r>
-              <w:rPr>
-                <w:rFonts w:cs="Arial"/>
-                <w:b/>
-                <w:bCs/>
-                <w:sz w:val="28"/>
-                <w:szCs w:val="28"/>
-                <w:lang w:bidi="ta-IN"/>
-              </w:rPr>
-              <w:t>Panchaati</w:t>
-            </w:r>
-            <w:proofErr w:type="spellEnd"/>
+              <w:t xml:space="preserve"> Panchaati</w:t>
+            </w:r>
           </w:p>
         </w:tc>
         <w:tc>
@@ -16403,19 +15793,8 @@
                 <w:szCs w:val="28"/>
               </w:rPr>
               <w:lastRenderedPageBreak/>
-              <w:t xml:space="preserve">TS 4.4.3.1 - </w:t>
-            </w:r>
-            <w:proofErr w:type="spellStart"/>
-            <w:r>
-              <w:rPr>
-                <w:b/>
-                <w:bCs/>
-                <w:sz w:val="28"/>
-                <w:szCs w:val="28"/>
-              </w:rPr>
-              <w:t>Vaakyam</w:t>
-            </w:r>
-            <w:proofErr w:type="spellEnd"/>
+              <w:t>TS 4.4.3.1 - Vaakyam</w:t>
+            </w:r>
           </w:p>
           <w:p>
             <w:pPr>
@@ -16870,19 +16249,8 @@
                 <w:sz w:val="28"/>
                 <w:szCs w:val="28"/>
               </w:rPr>
-              <w:t xml:space="preserve">TS 4.4.3.2 - </w:t>
-            </w:r>
-            <w:proofErr w:type="spellStart"/>
-            <w:r>
-              <w:rPr>
-                <w:b/>
-                <w:bCs/>
-                <w:sz w:val="28"/>
-                <w:szCs w:val="28"/>
-              </w:rPr>
-              <w:t>Vaakyam</w:t>
-            </w:r>
-            <w:proofErr w:type="spellEnd"/>
+              <w:t>TS 4.4.3.2 - Vaakyam</w:t>
+            </w:r>
           </w:p>
           <w:p>
             <w:pPr>
@@ -17376,19 +16744,8 @@
                 <w:sz w:val="28"/>
                 <w:szCs w:val="28"/>
               </w:rPr>
-              <w:t xml:space="preserve">TS 4.4.4.1 - </w:t>
-            </w:r>
-            <w:proofErr w:type="spellStart"/>
-            <w:r>
-              <w:rPr>
-                <w:b/>
-                <w:bCs/>
-                <w:sz w:val="28"/>
-                <w:szCs w:val="28"/>
-              </w:rPr>
-              <w:t>Vaakyam</w:t>
-            </w:r>
-            <w:proofErr w:type="spellEnd"/>
+              <w:t>TS 4.4.4.1 - Vaakyam</w:t>
+            </w:r>
           </w:p>
           <w:p>
             <w:pPr>
@@ -18046,21 +17403,8 @@
                 <w:szCs w:val="28"/>
                 <w:lang w:bidi="ta-IN"/>
               </w:rPr>
-              <w:t xml:space="preserve">4.6.4.1 – </w:t>
-            </w:r>
-            <w:proofErr w:type="spellStart"/>
-            <w:r>
-              <w:rPr>
-                <w:rFonts w:cs="Arial"/>
-                <w:b/>
-                <w:bCs/>
-                <w:sz w:val="28"/>
-                <w:szCs w:val="28"/>
-                <w:lang w:bidi="ta-IN"/>
-              </w:rPr>
-              <w:t>Vaakyam</w:t>
-            </w:r>
-            <w:proofErr w:type="spellEnd"/>
+              <w:t>4.6.4.1 – Vaakyam</w:t>
+            </w:r>
           </w:p>
           <w:p>
             <w:pPr>
@@ -18096,21 +17440,8 @@
                 <w:szCs w:val="28"/>
                 <w:lang w:bidi="ta-IN"/>
               </w:rPr>
-              <w:t xml:space="preserve"> </w:t>
-            </w:r>
-            <w:proofErr w:type="spellStart"/>
-            <w:r>
-              <w:rPr>
-                <w:rFonts w:cs="Arial"/>
-                <w:b/>
-                <w:bCs/>
-                <w:sz w:val="28"/>
-                <w:szCs w:val="28"/>
-                <w:lang w:bidi="ta-IN"/>
-              </w:rPr>
-              <w:t>Panchaati</w:t>
-            </w:r>
-            <w:proofErr w:type="spellEnd"/>
+              <w:t xml:space="preserve"> Panchaati</w:t>
+            </w:r>
           </w:p>
         </w:tc>
         <w:tc>
@@ -18569,21 +17900,8 @@
                 <w:szCs w:val="28"/>
                 <w:lang w:bidi="ta-IN"/>
               </w:rPr>
-              <w:t xml:space="preserve">4.6.5.1 – </w:t>
-            </w:r>
-            <w:proofErr w:type="spellStart"/>
-            <w:r>
-              <w:rPr>
-                <w:rFonts w:cs="Arial"/>
-                <w:b/>
-                <w:bCs/>
-                <w:sz w:val="28"/>
-                <w:szCs w:val="28"/>
-                <w:lang w:bidi="ta-IN"/>
-              </w:rPr>
-              <w:t>Vaakyam</w:t>
-            </w:r>
-            <w:proofErr w:type="spellEnd"/>
+              <w:t>4.6.5.1 – Vaakyam</w:t>
+            </w:r>
           </w:p>
           <w:p>
             <w:pPr>
@@ -18607,21 +17925,8 @@
                 <w:szCs w:val="28"/>
                 <w:lang w:bidi="ta-IN"/>
               </w:rPr>
-              <w:t xml:space="preserve">21st </w:t>
-            </w:r>
-            <w:proofErr w:type="spellStart"/>
-            <w:r>
-              <w:rPr>
-                <w:rFonts w:cs="Arial"/>
-                <w:b/>
-                <w:bCs/>
-                <w:sz w:val="28"/>
-                <w:szCs w:val="28"/>
-                <w:lang w:bidi="ta-IN"/>
-              </w:rPr>
-              <w:t>Panchaati</w:t>
-            </w:r>
-            <w:proofErr w:type="spellEnd"/>
+              <w:t>21st Panchaati</w:t>
+            </w:r>
           </w:p>
           <w:p>
             <w:pPr>
@@ -19100,19 +18405,8 @@
                 <w:sz w:val="28"/>
                 <w:szCs w:val="28"/>
               </w:rPr>
-              <w:t xml:space="preserve">4.7.4.1 - </w:t>
-            </w:r>
-            <w:proofErr w:type="spellStart"/>
-            <w:r>
-              <w:rPr>
-                <w:b/>
-                <w:bCs/>
-                <w:sz w:val="28"/>
-                <w:szCs w:val="28"/>
-              </w:rPr>
-              <w:t>Vaakyam</w:t>
-            </w:r>
-            <w:proofErr w:type="spellEnd"/>
+              <w:t>4.7.4.1 - Vaakyam</w:t>
+            </w:r>
           </w:p>
           <w:p>
             <w:pPr>
@@ -19137,19 +18431,8 @@
                 <w:szCs w:val="28"/>
               </w:rPr>
               <w:lastRenderedPageBreak/>
-              <w:t xml:space="preserve">7th </w:t>
-            </w:r>
-            <w:proofErr w:type="spellStart"/>
-            <w:r>
-              <w:rPr>
-                <w:b/>
-                <w:bCs/>
-                <w:sz w:val="28"/>
-                <w:szCs w:val="28"/>
-              </w:rPr>
-              <w:t>Panchaati</w:t>
-            </w:r>
-            <w:proofErr w:type="spellEnd"/>
+              <w:t>7th Panchaati</w:t>
+            </w:r>
           </w:p>
         </w:tc>
         <w:tc>
@@ -19523,19 +18806,8 @@
                 <w:szCs w:val="28"/>
               </w:rPr>
               <w:lastRenderedPageBreak/>
-              <w:t xml:space="preserve">4.7.10.1 - </w:t>
-            </w:r>
-            <w:proofErr w:type="spellStart"/>
-            <w:r>
-              <w:rPr>
-                <w:b/>
-                <w:bCs/>
-                <w:sz w:val="28"/>
-                <w:szCs w:val="28"/>
-              </w:rPr>
-              <w:t>Vaakyam</w:t>
-            </w:r>
-            <w:proofErr w:type="spellEnd"/>
+              <w:t>4.7.10.1 - Vaakyam</w:t>
+            </w:r>
           </w:p>
           <w:p>
             <w:pPr>
@@ -19559,19 +18831,8 @@
                 <w:sz w:val="28"/>
                 <w:szCs w:val="28"/>
               </w:rPr>
-              <w:t xml:space="preserve">17th </w:t>
-            </w:r>
-            <w:proofErr w:type="spellStart"/>
-            <w:r>
-              <w:rPr>
-                <w:b/>
-                <w:bCs/>
-                <w:sz w:val="28"/>
-                <w:szCs w:val="28"/>
-              </w:rPr>
-              <w:t>Panchaati</w:t>
-            </w:r>
-            <w:proofErr w:type="spellEnd"/>
+              <w:t>17th Panchaati</w:t>
+            </w:r>
           </w:p>
         </w:tc>
         <w:tc>
@@ -19868,7 +19129,6 @@
         </w:rPr>
         <w:br w:type="page"/>
       </w:r>
-      <w:proofErr w:type="spellStart"/>
       <w:r>
         <w:rPr>
           <w:b/>
@@ -19878,18 +19138,7 @@
           <w:u w:val="single"/>
         </w:rPr>
         <w:lastRenderedPageBreak/>
-        <w:t>TaittirIya</w:t>
-      </w:r>
-      <w:proofErr w:type="spellEnd"/>
-      <w:r>
-        <w:rPr>
-          <w:b/>
-          <w:bCs/>
-          <w:sz w:val="32"/>
-          <w:szCs w:val="32"/>
-          <w:u w:val="single"/>
-        </w:rPr>
-        <w:t xml:space="preserve"> Samhita – TS 4 Tamil </w:t>
+        <w:t xml:space="preserve">TaittirIya Samhita – TS 4 Tamil </w:t>
       </w:r>
       <w:r>
         <w:rPr>
@@ -20126,31 +19375,7 @@
                 <w:szCs w:val="28"/>
                 <w:lang w:bidi="ta-IN"/>
               </w:rPr>
-              <w:t xml:space="preserve">4.2.3.3 </w:t>
-            </w:r>
-            <w:proofErr w:type="spellStart"/>
-            <w:r>
-              <w:rPr>
-                <w:rFonts w:cs="Latha"/>
-                <w:b/>
-                <w:bCs/>
-                <w:sz w:val="28"/>
-                <w:szCs w:val="28"/>
-                <w:lang w:bidi="ta-IN"/>
-              </w:rPr>
-              <w:t>Panchati</w:t>
-            </w:r>
-            <w:proofErr w:type="spellEnd"/>
-            <w:r>
-              <w:rPr>
-                <w:rFonts w:cs="Latha"/>
-                <w:b/>
-                <w:bCs/>
-                <w:sz w:val="28"/>
-                <w:szCs w:val="28"/>
-                <w:lang w:bidi="ta-IN"/>
-              </w:rPr>
-              <w:t xml:space="preserve"> 12</w:t>
+              <w:t>4.2.3.3 Panchati 12</w:t>
             </w:r>
           </w:p>
         </w:tc>
@@ -20517,31 +19742,7 @@
                 <w:szCs w:val="28"/>
                 <w:lang w:bidi="ta-IN"/>
               </w:rPr>
-              <w:t xml:space="preserve">4.3.3.1 </w:t>
-            </w:r>
-            <w:proofErr w:type="spellStart"/>
-            <w:r>
-              <w:rPr>
-                <w:rFonts w:cs="Latha"/>
-                <w:b/>
-                <w:bCs/>
-                <w:sz w:val="28"/>
-                <w:szCs w:val="28"/>
-                <w:lang w:bidi="ta-IN"/>
-              </w:rPr>
-              <w:t>Panchati</w:t>
-            </w:r>
-            <w:proofErr w:type="spellEnd"/>
-            <w:r>
-              <w:rPr>
-                <w:rFonts w:cs="Latha"/>
-                <w:b/>
-                <w:bCs/>
-                <w:sz w:val="28"/>
-                <w:szCs w:val="28"/>
-                <w:lang w:bidi="ta-IN"/>
-              </w:rPr>
-              <w:t xml:space="preserve"> 5</w:t>
+              <w:t>4.3.3.1 Panchati 5</w:t>
             </w:r>
           </w:p>
         </w:tc>
@@ -20823,31 +20024,7 @@
                 <w:szCs w:val="28"/>
                 <w:lang w:bidi="ta-IN"/>
               </w:rPr>
-              <w:t xml:space="preserve">4.3.13.4 </w:t>
-            </w:r>
-            <w:proofErr w:type="spellStart"/>
-            <w:r>
-              <w:rPr>
-                <w:rFonts w:cs="Latha"/>
-                <w:b/>
-                <w:bCs/>
-                <w:sz w:val="28"/>
-                <w:szCs w:val="28"/>
-                <w:lang w:bidi="ta-IN"/>
-              </w:rPr>
-              <w:t>Panchati</w:t>
-            </w:r>
-            <w:proofErr w:type="spellEnd"/>
-            <w:r>
-              <w:rPr>
-                <w:rFonts w:cs="Latha"/>
-                <w:b/>
-                <w:bCs/>
-                <w:sz w:val="28"/>
-                <w:szCs w:val="28"/>
-                <w:lang w:bidi="ta-IN"/>
-              </w:rPr>
-              <w:t xml:space="preserve"> 32</w:t>
+              <w:t>4.3.13.4 Panchati 32</w:t>
             </w:r>
           </w:p>
         </w:tc>
@@ -21153,31 +20330,7 @@
                 <w:szCs w:val="28"/>
                 <w:lang w:bidi="ta-IN"/>
               </w:rPr>
-              <w:t xml:space="preserve">4.4.4.1 </w:t>
-            </w:r>
-            <w:proofErr w:type="spellStart"/>
-            <w:r>
-              <w:rPr>
-                <w:rFonts w:cs="Latha"/>
-                <w:b/>
-                <w:bCs/>
-                <w:sz w:val="28"/>
-                <w:szCs w:val="28"/>
-                <w:lang w:bidi="ta-IN"/>
-              </w:rPr>
-              <w:t>Panchati</w:t>
-            </w:r>
-            <w:proofErr w:type="spellEnd"/>
-            <w:r>
-              <w:rPr>
-                <w:rFonts w:cs="Latha"/>
-                <w:b/>
-                <w:bCs/>
-                <w:sz w:val="28"/>
-                <w:szCs w:val="28"/>
-                <w:lang w:bidi="ta-IN"/>
-              </w:rPr>
-              <w:t xml:space="preserve"> 10</w:t>
+              <w:t>4.4.4.1 Panchati 10</w:t>
             </w:r>
           </w:p>
         </w:tc>
@@ -21510,31 +20663,7 @@
                 <w:szCs w:val="28"/>
                 <w:lang w:bidi="ta-IN"/>
               </w:rPr>
-              <w:t xml:space="preserve"> </w:t>
-            </w:r>
-            <w:proofErr w:type="spellStart"/>
-            <w:r>
-              <w:rPr>
-                <w:rFonts w:cs="Latha"/>
-                <w:b/>
-                <w:bCs/>
-                <w:sz w:val="28"/>
-                <w:szCs w:val="28"/>
-                <w:lang w:bidi="ta-IN"/>
-              </w:rPr>
-              <w:t>Panchati</w:t>
-            </w:r>
-            <w:proofErr w:type="spellEnd"/>
-            <w:r>
-              <w:rPr>
-                <w:rFonts w:cs="Latha"/>
-                <w:b/>
-                <w:bCs/>
-                <w:sz w:val="28"/>
-                <w:szCs w:val="28"/>
-                <w:lang w:bidi="ta-IN"/>
-              </w:rPr>
-              <w:t xml:space="preserve"> 15</w:t>
+              <w:t xml:space="preserve"> Panchati 15</w:t>
             </w:r>
           </w:p>
         </w:tc>
@@ -21863,31 +20992,7 @@
                 <w:szCs w:val="28"/>
                 <w:lang w:bidi="ta-IN"/>
               </w:rPr>
-              <w:t xml:space="preserve">4.4.11.2 </w:t>
-            </w:r>
-            <w:proofErr w:type="spellStart"/>
-            <w:r>
-              <w:rPr>
-                <w:rFonts w:cs="Latha"/>
-                <w:b/>
-                <w:bCs/>
-                <w:sz w:val="28"/>
-                <w:szCs w:val="28"/>
-                <w:lang w:bidi="ta-IN"/>
-              </w:rPr>
-              <w:t>Panchati</w:t>
-            </w:r>
-            <w:proofErr w:type="spellEnd"/>
-            <w:r>
-              <w:rPr>
-                <w:rFonts w:cs="Latha"/>
-                <w:b/>
-                <w:bCs/>
-                <w:sz w:val="28"/>
-                <w:szCs w:val="28"/>
-                <w:lang w:bidi="ta-IN"/>
-              </w:rPr>
-              <w:t xml:space="preserve"> 30</w:t>
+              <w:t>4.4.11.2 Panchati 30</w:t>
             </w:r>
           </w:p>
         </w:tc>
@@ -22167,31 +21272,7 @@
                 <w:szCs w:val="28"/>
                 <w:lang w:bidi="ta-IN"/>
               </w:rPr>
-              <w:t xml:space="preserve">4.6.1.4 </w:t>
-            </w:r>
-            <w:proofErr w:type="spellStart"/>
-            <w:r>
-              <w:rPr>
-                <w:rFonts w:cs="Latha"/>
-                <w:b/>
-                <w:bCs/>
-                <w:sz w:val="28"/>
-                <w:szCs w:val="28"/>
-                <w:lang w:bidi="ta-IN"/>
-              </w:rPr>
-              <w:t>Panchati</w:t>
-            </w:r>
-            <w:proofErr w:type="spellEnd"/>
-            <w:r>
-              <w:rPr>
-                <w:rFonts w:cs="Latha"/>
-                <w:b/>
-                <w:bCs/>
-                <w:sz w:val="28"/>
-                <w:szCs w:val="28"/>
-                <w:lang w:bidi="ta-IN"/>
-              </w:rPr>
-              <w:t xml:space="preserve"> 4</w:t>
+              <w:t>4.6.1.4 Panchati 4</w:t>
             </w:r>
           </w:p>
         </w:tc>
@@ -22497,31 +21578,7 @@
                 <w:szCs w:val="28"/>
                 <w:lang w:bidi="ta-IN"/>
               </w:rPr>
-              <w:t xml:space="preserve">4.6.2.1 </w:t>
-            </w:r>
-            <w:proofErr w:type="spellStart"/>
-            <w:r>
-              <w:rPr>
-                <w:rFonts w:cs="Latha"/>
-                <w:b/>
-                <w:bCs/>
-                <w:sz w:val="28"/>
-                <w:szCs w:val="28"/>
-                <w:lang w:bidi="ta-IN"/>
-              </w:rPr>
-              <w:t>Panchati</w:t>
-            </w:r>
-            <w:proofErr w:type="spellEnd"/>
-            <w:r>
-              <w:rPr>
-                <w:rFonts w:cs="Latha"/>
-                <w:b/>
-                <w:bCs/>
-                <w:sz w:val="28"/>
-                <w:szCs w:val="28"/>
-                <w:lang w:bidi="ta-IN"/>
-              </w:rPr>
-              <w:t xml:space="preserve"> 5</w:t>
+              <w:t>4.6.2.1 Panchati 5</w:t>
             </w:r>
           </w:p>
         </w:tc>
@@ -22826,31 +21883,7 @@
                 <w:szCs w:val="28"/>
                 <w:lang w:bidi="ta-IN"/>
               </w:rPr>
-              <w:t xml:space="preserve">4.6.3.3 </w:t>
-            </w:r>
-            <w:proofErr w:type="spellStart"/>
-            <w:r>
-              <w:rPr>
-                <w:rFonts w:cs="Latha"/>
-                <w:b/>
-                <w:bCs/>
-                <w:sz w:val="28"/>
-                <w:szCs w:val="28"/>
-                <w:lang w:bidi="ta-IN"/>
-              </w:rPr>
-              <w:t>Panchati</w:t>
-            </w:r>
-            <w:proofErr w:type="spellEnd"/>
-            <w:r>
-              <w:rPr>
-                <w:rFonts w:cs="Latha"/>
-                <w:b/>
-                <w:bCs/>
-                <w:sz w:val="28"/>
-                <w:szCs w:val="28"/>
-                <w:lang w:bidi="ta-IN"/>
-              </w:rPr>
-              <w:t xml:space="preserve"> 14</w:t>
+              <w:t>4.6.3.3 Panchati 14</w:t>
             </w:r>
           </w:p>
         </w:tc>
@@ -23052,31 +22085,7 @@
                 <w:lang w:bidi="ta-IN"/>
               </w:rPr>
               <w:lastRenderedPageBreak/>
-              <w:t xml:space="preserve">4.6.4.1 </w:t>
-            </w:r>
-            <w:proofErr w:type="spellStart"/>
-            <w:r>
-              <w:rPr>
-                <w:rFonts w:cs="Latha"/>
-                <w:b/>
-                <w:bCs/>
-                <w:sz w:val="28"/>
-                <w:szCs w:val="28"/>
-                <w:lang w:bidi="ta-IN"/>
-              </w:rPr>
-              <w:t>Panchati</w:t>
-            </w:r>
-            <w:proofErr w:type="spellEnd"/>
-            <w:r>
-              <w:rPr>
-                <w:rFonts w:cs="Latha"/>
-                <w:b/>
-                <w:bCs/>
-                <w:sz w:val="28"/>
-                <w:szCs w:val="28"/>
-                <w:lang w:bidi="ta-IN"/>
-              </w:rPr>
-              <w:t xml:space="preserve"> 16</w:t>
+              <w:t>4.6.4.1 Panchati 16</w:t>
             </w:r>
           </w:p>
         </w:tc>
@@ -23345,31 +22354,7 @@
                 <w:szCs w:val="28"/>
                 <w:lang w:bidi="ta-IN"/>
               </w:rPr>
-              <w:t xml:space="preserve">4.6.5.2 </w:t>
-            </w:r>
-            <w:proofErr w:type="spellStart"/>
-            <w:r>
-              <w:rPr>
-                <w:rFonts w:cs="Latha"/>
-                <w:b/>
-                <w:bCs/>
-                <w:sz w:val="28"/>
-                <w:szCs w:val="28"/>
-                <w:lang w:bidi="ta-IN"/>
-              </w:rPr>
-              <w:t>Panchati</w:t>
-            </w:r>
-            <w:proofErr w:type="spellEnd"/>
-            <w:r>
-              <w:rPr>
-                <w:rFonts w:cs="Latha"/>
-                <w:b/>
-                <w:bCs/>
-                <w:sz w:val="28"/>
-                <w:szCs w:val="28"/>
-                <w:lang w:bidi="ta-IN"/>
-              </w:rPr>
-              <w:t xml:space="preserve"> 22</w:t>
+              <w:t>4.6.5.2 Panchati 22</w:t>
             </w:r>
           </w:p>
         </w:tc>
@@ -23684,31 +22669,7 @@
                 <w:szCs w:val="28"/>
                 <w:lang w:bidi="ta-IN"/>
               </w:rPr>
-              <w:t xml:space="preserve">4.6.8.1 </w:t>
-            </w:r>
-            <w:proofErr w:type="spellStart"/>
-            <w:r>
-              <w:rPr>
-                <w:rFonts w:cs="Latha"/>
-                <w:b/>
-                <w:bCs/>
-                <w:sz w:val="28"/>
-                <w:szCs w:val="28"/>
-                <w:lang w:bidi="ta-IN"/>
-              </w:rPr>
-              <w:t>Panchati</w:t>
-            </w:r>
-            <w:proofErr w:type="spellEnd"/>
-            <w:r>
-              <w:rPr>
-                <w:rFonts w:cs="Latha"/>
-                <w:b/>
-                <w:bCs/>
-                <w:sz w:val="28"/>
-                <w:szCs w:val="28"/>
-                <w:lang w:bidi="ta-IN"/>
-              </w:rPr>
-              <w:t xml:space="preserve"> 39</w:t>
+              <w:t>4.6.8.1 Panchati 39</w:t>
             </w:r>
           </w:p>
         </w:tc>
@@ -23893,31 +22854,7 @@
                 <w:szCs w:val="28"/>
                 <w:lang w:bidi="ta-IN"/>
               </w:rPr>
-              <w:t xml:space="preserve"> </w:t>
-            </w:r>
-            <w:proofErr w:type="spellStart"/>
-            <w:r>
-              <w:rPr>
-                <w:rFonts w:cs="Latha"/>
-                <w:b/>
-                <w:bCs/>
-                <w:sz w:val="28"/>
-                <w:szCs w:val="28"/>
-                <w:lang w:bidi="ta-IN"/>
-              </w:rPr>
-              <w:t>Panchati</w:t>
-            </w:r>
-            <w:proofErr w:type="spellEnd"/>
-            <w:r>
-              <w:rPr>
-                <w:rFonts w:cs="Latha"/>
-                <w:b/>
-                <w:bCs/>
-                <w:sz w:val="28"/>
-                <w:szCs w:val="28"/>
-                <w:lang w:bidi="ta-IN"/>
-              </w:rPr>
-              <w:t xml:space="preserve"> 26</w:t>
+              <w:t xml:space="preserve"> Panchati 26</w:t>
             </w:r>
           </w:p>
         </w:tc>
@@ -24136,7 +23073,6 @@
         </w:rPr>
         <w:br w:type="page"/>
       </w:r>
-      <w:proofErr w:type="spellStart"/>
       <w:r>
         <w:rPr>
           <w:b/>
@@ -24146,18 +23082,7 @@
           <w:u w:val="single"/>
         </w:rPr>
         <w:lastRenderedPageBreak/>
-        <w:t>TaittirIya</w:t>
-      </w:r>
-      <w:proofErr w:type="spellEnd"/>
-      <w:r>
-        <w:rPr>
-          <w:b/>
-          <w:bCs/>
-          <w:sz w:val="32"/>
-          <w:szCs w:val="32"/>
-          <w:u w:val="single"/>
-        </w:rPr>
-        <w:t xml:space="preserve"> Samhita – TS </w:t>
+        <w:t xml:space="preserve">TaittirIya Samhita – TS </w:t>
       </w:r>
       <w:r>
         <w:rPr>
@@ -25680,17 +24605,8 @@
                 <w:sz w:val="28"/>
                 <w:szCs w:val="28"/>
               </w:rPr>
-              <w:t xml:space="preserve"> </w:t>
-            </w:r>
-            <w:proofErr w:type="spellStart"/>
-            <w:r>
-              <w:rPr>
-                <w:sz w:val="28"/>
-                <w:szCs w:val="28"/>
-              </w:rPr>
-              <w:t>Vaakyam</w:t>
-            </w:r>
-            <w:proofErr w:type="spellEnd"/>
+              <w:t xml:space="preserve"> Vaakyam</w:t>
+            </w:r>
           </w:p>
         </w:tc>
         <w:tc>
@@ -25880,17 +24796,8 @@
                 <w:sz w:val="28"/>
                 <w:szCs w:val="28"/>
               </w:rPr>
-              <w:t xml:space="preserve">4.4.4.6 </w:t>
-            </w:r>
-            <w:proofErr w:type="spellStart"/>
-            <w:r>
-              <w:rPr>
-                <w:sz w:val="28"/>
-                <w:szCs w:val="28"/>
-              </w:rPr>
-              <w:t>Vaakyam</w:t>
-            </w:r>
-            <w:proofErr w:type="spellEnd"/>
+              <w:t>4.4.4.6 Vaakyam</w:t>
+            </w:r>
           </w:p>
         </w:tc>
         <w:tc>
@@ -26780,7 +25687,6 @@
                 <w:szCs w:val="28"/>
                 <w:lang w:bidi="ta-IN"/>
               </w:rPr>
-              <w:lastRenderedPageBreak/>
               <w:t>4.7.3.1</w:t>
             </w:r>
           </w:p>
@@ -27111,6 +26017,7 @@
                 <w:szCs w:val="28"/>
                 <w:lang w:bidi="ta-IN"/>
               </w:rPr>
+              <w:lastRenderedPageBreak/>
               <w:t>4.7.14.1</w:t>
             </w:r>
           </w:p>
@@ -27999,9 +26906,10 @@
     </w:p>
     <w:p/>
     <w:sectPr>
-      <w:headerReference w:type="default" r:id="rId7"/>
-      <w:footerReference w:type="even" r:id="rId8"/>
-      <w:footerReference w:type="default" r:id="rId9"/>
+      <w:headerReference w:type="even" r:id="rId7"/>
+      <w:headerReference w:type="default" r:id="rId8"/>
+      <w:footerReference w:type="even" r:id="rId9"/>
+      <w:footerReference w:type="default" r:id="rId10"/>
       <w:pgSz w:w="15840" w:h="12240" w:orient="landscape"/>
       <w:pgMar w:top="1440" w:right="1440" w:bottom="1440" w:left="1440" w:header="720" w:footer="720" w:gutter="0"/>
       <w:cols w:space="720"/>
@@ -28012,7 +26920,7 @@
 </file>
 
 <file path=word/endnotes.xml><?xml version="1.0" encoding="utf-8"?>
-<w:endnotes xmlns:wpc="http://schemas.microsoft.com/office/word/2010/wordprocessingCanvas" xmlns:cx="http://schemas.microsoft.com/office/drawing/2014/chartex" xmlns:cx1="http://schemas.microsoft.com/office/drawing/2015/9/8/chartex" xmlns:mc="http://schemas.openxmlformats.org/markup-compatibility/2006" xmlns:o="urn:schemas-microsoft-com:office:office" xmlns:r="http://schemas.openxmlformats.org/officeDocument/2006/relationships" xmlns:m="http://schemas.openxmlformats.org/officeDocument/2006/math" xmlns:v="urn:schemas-microsoft-com:vml" xmlns:wp14="http://schemas.microsoft.com/office/word/2010/wordprocessingDrawing" xmlns:wp="http://schemas.openxmlformats.org/drawingml/2006/wordprocessingDrawing" xmlns:w10="urn:schemas-microsoft-com:office:word" xmlns:w="http://schemas.openxmlformats.org/wordprocessingml/2006/main" xmlns:w14="http://schemas.microsoft.com/office/word/2010/wordml" xmlns:w15="http://schemas.microsoft.com/office/word/2012/wordml" xmlns:w16se="http://schemas.microsoft.com/office/word/2015/wordml/symex" xmlns:wpg="http://schemas.microsoft.com/office/word/2010/wordprocessingGroup" xmlns:wpi="http://schemas.microsoft.com/office/word/2010/wordprocessingInk" xmlns:wne="http://schemas.microsoft.com/office/word/2006/wordml" xmlns:wps="http://schemas.microsoft.com/office/word/2010/wordprocessingShape" mc:Ignorable="w14 w15 w16se wp14">
+<w:endnotes xmlns:wpc="http://schemas.microsoft.com/office/word/2010/wordprocessingCanvas" xmlns:cx="http://schemas.microsoft.com/office/drawing/2014/chartex" xmlns:cx1="http://schemas.microsoft.com/office/drawing/2015/9/8/chartex" xmlns:cx2="http://schemas.microsoft.com/office/drawing/2015/10/21/chartex" xmlns:cx3="http://schemas.microsoft.com/office/drawing/2016/5/9/chartex" xmlns:cx4="http://schemas.microsoft.com/office/drawing/2016/5/10/chartex" xmlns:cx5="http://schemas.microsoft.com/office/drawing/2016/5/11/chartex" xmlns:cx6="http://schemas.microsoft.com/office/drawing/2016/5/12/chartex" xmlns:cx7="http://schemas.microsoft.com/office/drawing/2016/5/13/chartex" xmlns:cx8="http://schemas.microsoft.com/office/drawing/2016/5/14/chartex" xmlns:mc="http://schemas.openxmlformats.org/markup-compatibility/2006" xmlns:aink="http://schemas.microsoft.com/office/drawing/2016/ink" xmlns:am3d="http://schemas.microsoft.com/office/drawing/2017/model3d" xmlns:o="urn:schemas-microsoft-com:office:office" xmlns:oel="http://schemas.microsoft.com/office/2019/extlst" xmlns:r="http://schemas.openxmlformats.org/officeDocument/2006/relationships" xmlns:m="http://schemas.openxmlformats.org/officeDocument/2006/math" xmlns:v="urn:schemas-microsoft-com:vml" xmlns:wp14="http://schemas.microsoft.com/office/word/2010/wordprocessingDrawing" xmlns:wp="http://schemas.openxmlformats.org/drawingml/2006/wordprocessingDrawing" xmlns:w10="urn:schemas-microsoft-com:office:word" xmlns:w="http://schemas.openxmlformats.org/wordprocessingml/2006/main" xmlns:w14="http://schemas.microsoft.com/office/word/2010/wordml" xmlns:w15="http://schemas.microsoft.com/office/word/2012/wordml" xmlns:w16cex="http://schemas.microsoft.com/office/word/2018/wordml/cex" xmlns:w16cid="http://schemas.microsoft.com/office/word/2016/wordml/cid" xmlns:w16="http://schemas.microsoft.com/office/word/2018/wordml" xmlns:w16sdtdh="http://schemas.microsoft.com/office/word/2020/wordml/sdtdatahash" xmlns:w16se="http://schemas.microsoft.com/office/word/2015/wordml/symex" xmlns:wpg="http://schemas.microsoft.com/office/word/2010/wordprocessingGroup" xmlns:wpi="http://schemas.microsoft.com/office/word/2010/wordprocessingInk" xmlns:wne="http://schemas.microsoft.com/office/word/2006/wordml" xmlns:wps="http://schemas.microsoft.com/office/word/2010/wordprocessingShape" mc:Ignorable="w14 w15 w16se w16cid w16 w16cex w16sdtdh wp14">
   <w:endnote w:type="separator" w:id="-1">
     <w:p>
       <w:pPr>
@@ -28037,7 +26945,7 @@
 </file>
 
 <file path=word/footer1.xml><?xml version="1.0" encoding="utf-8"?>
-<w:ftr xmlns:wpc="http://schemas.microsoft.com/office/word/2010/wordprocessingCanvas" xmlns:cx="http://schemas.microsoft.com/office/drawing/2014/chartex" xmlns:cx1="http://schemas.microsoft.com/office/drawing/2015/9/8/chartex" xmlns:mc="http://schemas.openxmlformats.org/markup-compatibility/2006" xmlns:o="urn:schemas-microsoft-com:office:office" xmlns:r="http://schemas.openxmlformats.org/officeDocument/2006/relationships" xmlns:m="http://schemas.openxmlformats.org/officeDocument/2006/math" xmlns:v="urn:schemas-microsoft-com:vml" xmlns:wp14="http://schemas.microsoft.com/office/word/2010/wordprocessingDrawing" xmlns:wp="http://schemas.openxmlformats.org/drawingml/2006/wordprocessingDrawing" xmlns:w10="urn:schemas-microsoft-com:office:word" xmlns:w="http://schemas.openxmlformats.org/wordprocessingml/2006/main" xmlns:w14="http://schemas.microsoft.com/office/word/2010/wordml" xmlns:w15="http://schemas.microsoft.com/office/word/2012/wordml" xmlns:w16se="http://schemas.microsoft.com/office/word/2015/wordml/symex" xmlns:wpg="http://schemas.microsoft.com/office/word/2010/wordprocessingGroup" xmlns:wpi="http://schemas.microsoft.com/office/word/2010/wordprocessingInk" xmlns:wne="http://schemas.microsoft.com/office/word/2006/wordml" xmlns:wps="http://schemas.microsoft.com/office/word/2010/wordprocessingShape" mc:Ignorable="w14 w15 w16se wp14">
+<w:ftr xmlns:wpc="http://schemas.microsoft.com/office/word/2010/wordprocessingCanvas" xmlns:cx="http://schemas.microsoft.com/office/drawing/2014/chartex" xmlns:cx1="http://schemas.microsoft.com/office/drawing/2015/9/8/chartex" xmlns:cx2="http://schemas.microsoft.com/office/drawing/2015/10/21/chartex" xmlns:cx3="http://schemas.microsoft.com/office/drawing/2016/5/9/chartex" xmlns:cx4="http://schemas.microsoft.com/office/drawing/2016/5/10/chartex" xmlns:cx5="http://schemas.microsoft.com/office/drawing/2016/5/11/chartex" xmlns:cx6="http://schemas.microsoft.com/office/drawing/2016/5/12/chartex" xmlns:cx7="http://schemas.microsoft.com/office/drawing/2016/5/13/chartex" xmlns:cx8="http://schemas.microsoft.com/office/drawing/2016/5/14/chartex" xmlns:mc="http://schemas.openxmlformats.org/markup-compatibility/2006" xmlns:aink="http://schemas.microsoft.com/office/drawing/2016/ink" xmlns:am3d="http://schemas.microsoft.com/office/drawing/2017/model3d" xmlns:o="urn:schemas-microsoft-com:office:office" xmlns:oel="http://schemas.microsoft.com/office/2019/extlst" xmlns:r="http://schemas.openxmlformats.org/officeDocument/2006/relationships" xmlns:m="http://schemas.openxmlformats.org/officeDocument/2006/math" xmlns:v="urn:schemas-microsoft-com:vml" xmlns:wp14="http://schemas.microsoft.com/office/word/2010/wordprocessingDrawing" xmlns:wp="http://schemas.openxmlformats.org/drawingml/2006/wordprocessingDrawing" xmlns:w10="urn:schemas-microsoft-com:office:word" xmlns:w="http://schemas.openxmlformats.org/wordprocessingml/2006/main" xmlns:w14="http://schemas.microsoft.com/office/word/2010/wordml" xmlns:w15="http://schemas.microsoft.com/office/word/2012/wordml" xmlns:w16cex="http://schemas.microsoft.com/office/word/2018/wordml/cex" xmlns:w16cid="http://schemas.microsoft.com/office/word/2016/wordml/cid" xmlns:w16="http://schemas.microsoft.com/office/word/2018/wordml" xmlns:w16sdtdh="http://schemas.microsoft.com/office/word/2020/wordml/sdtdatahash" xmlns:w16se="http://schemas.microsoft.com/office/word/2015/wordml/symex" xmlns:wpg="http://schemas.microsoft.com/office/word/2010/wordprocessingGroup" xmlns:wpi="http://schemas.microsoft.com/office/word/2010/wordprocessingInk" xmlns:wne="http://schemas.microsoft.com/office/word/2006/wordml" xmlns:wps="http://schemas.microsoft.com/office/word/2010/wordprocessingShape" mc:Ignorable="w14 w15 w16se w16cid w16 w16cex w16sdtdh wp14">
   <w:p>
     <w:pPr>
       <w:pBdr>
@@ -28183,7 +27091,7 @@
 </file>
 
 <file path=word/footer2.xml><?xml version="1.0" encoding="utf-8"?>
-<w:ftr xmlns:wpc="http://schemas.microsoft.com/office/word/2010/wordprocessingCanvas" xmlns:cx="http://schemas.microsoft.com/office/drawing/2014/chartex" xmlns:cx1="http://schemas.microsoft.com/office/drawing/2015/9/8/chartex" xmlns:mc="http://schemas.openxmlformats.org/markup-compatibility/2006" xmlns:o="urn:schemas-microsoft-com:office:office" xmlns:r="http://schemas.openxmlformats.org/officeDocument/2006/relationships" xmlns:m="http://schemas.openxmlformats.org/officeDocument/2006/math" xmlns:v="urn:schemas-microsoft-com:vml" xmlns:wp14="http://schemas.microsoft.com/office/word/2010/wordprocessingDrawing" xmlns:wp="http://schemas.openxmlformats.org/drawingml/2006/wordprocessingDrawing" xmlns:w10="urn:schemas-microsoft-com:office:word" xmlns:w="http://schemas.openxmlformats.org/wordprocessingml/2006/main" xmlns:w14="http://schemas.microsoft.com/office/word/2010/wordml" xmlns:w15="http://schemas.microsoft.com/office/word/2012/wordml" xmlns:w16se="http://schemas.microsoft.com/office/word/2015/wordml/symex" xmlns:wpg="http://schemas.microsoft.com/office/word/2010/wordprocessingGroup" xmlns:wpi="http://schemas.microsoft.com/office/word/2010/wordprocessingInk" xmlns:wne="http://schemas.microsoft.com/office/word/2006/wordml" xmlns:wps="http://schemas.microsoft.com/office/word/2010/wordprocessingShape" mc:Ignorable="w14 w15 w16se wp14">
+<w:ftr xmlns:wpc="http://schemas.microsoft.com/office/word/2010/wordprocessingCanvas" xmlns:cx="http://schemas.microsoft.com/office/drawing/2014/chartex" xmlns:cx1="http://schemas.microsoft.com/office/drawing/2015/9/8/chartex" xmlns:cx2="http://schemas.microsoft.com/office/drawing/2015/10/21/chartex" xmlns:cx3="http://schemas.microsoft.com/office/drawing/2016/5/9/chartex" xmlns:cx4="http://schemas.microsoft.com/office/drawing/2016/5/10/chartex" xmlns:cx5="http://schemas.microsoft.com/office/drawing/2016/5/11/chartex" xmlns:cx6="http://schemas.microsoft.com/office/drawing/2016/5/12/chartex" xmlns:cx7="http://schemas.microsoft.com/office/drawing/2016/5/13/chartex" xmlns:cx8="http://schemas.microsoft.com/office/drawing/2016/5/14/chartex" xmlns:mc="http://schemas.openxmlformats.org/markup-compatibility/2006" xmlns:aink="http://schemas.microsoft.com/office/drawing/2016/ink" xmlns:am3d="http://schemas.microsoft.com/office/drawing/2017/model3d" xmlns:o="urn:schemas-microsoft-com:office:office" xmlns:oel="http://schemas.microsoft.com/office/2019/extlst" xmlns:r="http://schemas.openxmlformats.org/officeDocument/2006/relationships" xmlns:m="http://schemas.openxmlformats.org/officeDocument/2006/math" xmlns:v="urn:schemas-microsoft-com:vml" xmlns:wp14="http://schemas.microsoft.com/office/word/2010/wordprocessingDrawing" xmlns:wp="http://schemas.openxmlformats.org/drawingml/2006/wordprocessingDrawing" xmlns:w10="urn:schemas-microsoft-com:office:word" xmlns:w="http://schemas.openxmlformats.org/wordprocessingml/2006/main" xmlns:w14="http://schemas.microsoft.com/office/word/2010/wordml" xmlns:w15="http://schemas.microsoft.com/office/word/2012/wordml" xmlns:w16cex="http://schemas.microsoft.com/office/word/2018/wordml/cex" xmlns:w16cid="http://schemas.microsoft.com/office/word/2016/wordml/cid" xmlns:w16="http://schemas.microsoft.com/office/word/2018/wordml" xmlns:w16sdtdh="http://schemas.microsoft.com/office/word/2020/wordml/sdtdatahash" xmlns:w16se="http://schemas.microsoft.com/office/word/2015/wordml/symex" xmlns:wpg="http://schemas.microsoft.com/office/word/2010/wordprocessingGroup" xmlns:wpi="http://schemas.microsoft.com/office/word/2010/wordprocessingInk" xmlns:wne="http://schemas.microsoft.com/office/word/2006/wordml" xmlns:wps="http://schemas.microsoft.com/office/word/2010/wordprocessingShape" mc:Ignorable="w14 w15 w16se w16cid w16 w16cex w16sdtdh wp14">
   <w:p>
     <w:pPr>
       <w:pBdr>
@@ -28389,7 +27297,7 @@
 </file>
 
 <file path=word/footnotes.xml><?xml version="1.0" encoding="utf-8"?>
-<w:footnotes xmlns:wpc="http://schemas.microsoft.com/office/word/2010/wordprocessingCanvas" xmlns:cx="http://schemas.microsoft.com/office/drawing/2014/chartex" xmlns:cx1="http://schemas.microsoft.com/office/drawing/2015/9/8/chartex" xmlns:mc="http://schemas.openxmlformats.org/markup-compatibility/2006" xmlns:o="urn:schemas-microsoft-com:office:office" xmlns:r="http://schemas.openxmlformats.org/officeDocument/2006/relationships" xmlns:m="http://schemas.openxmlformats.org/officeDocument/2006/math" xmlns:v="urn:schemas-microsoft-com:vml" xmlns:wp14="http://schemas.microsoft.com/office/word/2010/wordprocessingDrawing" xmlns:wp="http://schemas.openxmlformats.org/drawingml/2006/wordprocessingDrawing" xmlns:w10="urn:schemas-microsoft-com:office:word" xmlns:w="http://schemas.openxmlformats.org/wordprocessingml/2006/main" xmlns:w14="http://schemas.microsoft.com/office/word/2010/wordml" xmlns:w15="http://schemas.microsoft.com/office/word/2012/wordml" xmlns:w16se="http://schemas.microsoft.com/office/word/2015/wordml/symex" xmlns:wpg="http://schemas.microsoft.com/office/word/2010/wordprocessingGroup" xmlns:wpi="http://schemas.microsoft.com/office/word/2010/wordprocessingInk" xmlns:wne="http://schemas.microsoft.com/office/word/2006/wordml" xmlns:wps="http://schemas.microsoft.com/office/word/2010/wordprocessingShape" mc:Ignorable="w14 w15 w16se wp14">
+<w:footnotes xmlns:wpc="http://schemas.microsoft.com/office/word/2010/wordprocessingCanvas" xmlns:cx="http://schemas.microsoft.com/office/drawing/2014/chartex" xmlns:cx1="http://schemas.microsoft.com/office/drawing/2015/9/8/chartex" xmlns:cx2="http://schemas.microsoft.com/office/drawing/2015/10/21/chartex" xmlns:cx3="http://schemas.microsoft.com/office/drawing/2016/5/9/chartex" xmlns:cx4="http://schemas.microsoft.com/office/drawing/2016/5/10/chartex" xmlns:cx5="http://schemas.microsoft.com/office/drawing/2016/5/11/chartex" xmlns:cx6="http://schemas.microsoft.com/office/drawing/2016/5/12/chartex" xmlns:cx7="http://schemas.microsoft.com/office/drawing/2016/5/13/chartex" xmlns:cx8="http://schemas.microsoft.com/office/drawing/2016/5/14/chartex" xmlns:mc="http://schemas.openxmlformats.org/markup-compatibility/2006" xmlns:aink="http://schemas.microsoft.com/office/drawing/2016/ink" xmlns:am3d="http://schemas.microsoft.com/office/drawing/2017/model3d" xmlns:o="urn:schemas-microsoft-com:office:office" xmlns:oel="http://schemas.microsoft.com/office/2019/extlst" xmlns:r="http://schemas.openxmlformats.org/officeDocument/2006/relationships" xmlns:m="http://schemas.openxmlformats.org/officeDocument/2006/math" xmlns:v="urn:schemas-microsoft-com:vml" xmlns:wp14="http://schemas.microsoft.com/office/word/2010/wordprocessingDrawing" xmlns:wp="http://schemas.openxmlformats.org/drawingml/2006/wordprocessingDrawing" xmlns:w10="urn:schemas-microsoft-com:office:word" xmlns:w="http://schemas.openxmlformats.org/wordprocessingml/2006/main" xmlns:w14="http://schemas.microsoft.com/office/word/2010/wordml" xmlns:w15="http://schemas.microsoft.com/office/word/2012/wordml" xmlns:w16cex="http://schemas.microsoft.com/office/word/2018/wordml/cex" xmlns:w16cid="http://schemas.microsoft.com/office/word/2016/wordml/cid" xmlns:w16="http://schemas.microsoft.com/office/word/2018/wordml" xmlns:w16sdtdh="http://schemas.microsoft.com/office/word/2020/wordml/sdtdatahash" xmlns:w16se="http://schemas.microsoft.com/office/word/2015/wordml/symex" xmlns:wpg="http://schemas.microsoft.com/office/word/2010/wordprocessingGroup" xmlns:wpi="http://schemas.microsoft.com/office/word/2010/wordprocessingInk" xmlns:wne="http://schemas.microsoft.com/office/word/2006/wordml" xmlns:wps="http://schemas.microsoft.com/office/word/2010/wordprocessingShape" mc:Ignorable="w14 w15 w16se w16cid w16 w16cex w16sdtdh wp14">
   <w:footnote w:type="separator" w:id="-1">
     <w:p>
       <w:pPr>
@@ -28414,7 +27322,20 @@
 </file>
 
 <file path=word/header1.xml><?xml version="1.0" encoding="utf-8"?>
-<w:hdr xmlns:wpc="http://schemas.microsoft.com/office/word/2010/wordprocessingCanvas" xmlns:cx="http://schemas.microsoft.com/office/drawing/2014/chartex" xmlns:cx1="http://schemas.microsoft.com/office/drawing/2015/9/8/chartex" xmlns:mc="http://schemas.openxmlformats.org/markup-compatibility/2006" xmlns:o="urn:schemas-microsoft-com:office:office" xmlns:r="http://schemas.openxmlformats.org/officeDocument/2006/relationships" xmlns:m="http://schemas.openxmlformats.org/officeDocument/2006/math" xmlns:v="urn:schemas-microsoft-com:vml" xmlns:wp14="http://schemas.microsoft.com/office/word/2010/wordprocessingDrawing" xmlns:wp="http://schemas.openxmlformats.org/drawingml/2006/wordprocessingDrawing" xmlns:w10="urn:schemas-microsoft-com:office:word" xmlns:w="http://schemas.openxmlformats.org/wordprocessingml/2006/main" xmlns:w14="http://schemas.microsoft.com/office/word/2010/wordml" xmlns:w15="http://schemas.microsoft.com/office/word/2012/wordml" xmlns:w16se="http://schemas.microsoft.com/office/word/2015/wordml/symex" xmlns:wpg="http://schemas.microsoft.com/office/word/2010/wordprocessingGroup" xmlns:wpi="http://schemas.microsoft.com/office/word/2010/wordprocessingInk" xmlns:wne="http://schemas.microsoft.com/office/word/2006/wordml" xmlns:wps="http://schemas.microsoft.com/office/word/2010/wordprocessingShape" mc:Ignorable="w14 w15 w16se wp14">
+<w:hdr xmlns:wpc="http://schemas.microsoft.com/office/word/2010/wordprocessingCanvas" xmlns:cx="http://schemas.microsoft.com/office/drawing/2014/chartex" xmlns:cx1="http://schemas.microsoft.com/office/drawing/2015/9/8/chartex" xmlns:cx2="http://schemas.microsoft.com/office/drawing/2015/10/21/chartex" xmlns:cx3="http://schemas.microsoft.com/office/drawing/2016/5/9/chartex" xmlns:cx4="http://schemas.microsoft.com/office/drawing/2016/5/10/chartex" xmlns:cx5="http://schemas.microsoft.com/office/drawing/2016/5/11/chartex" xmlns:cx6="http://schemas.microsoft.com/office/drawing/2016/5/12/chartex" xmlns:cx7="http://schemas.microsoft.com/office/drawing/2016/5/13/chartex" xmlns:cx8="http://schemas.microsoft.com/office/drawing/2016/5/14/chartex" xmlns:mc="http://schemas.openxmlformats.org/markup-compatibility/2006" xmlns:aink="http://schemas.microsoft.com/office/drawing/2016/ink" xmlns:am3d="http://schemas.microsoft.com/office/drawing/2017/model3d" xmlns:o="urn:schemas-microsoft-com:office:office" xmlns:oel="http://schemas.microsoft.com/office/2019/extlst" xmlns:r="http://schemas.openxmlformats.org/officeDocument/2006/relationships" xmlns:m="http://schemas.openxmlformats.org/officeDocument/2006/math" xmlns:v="urn:schemas-microsoft-com:vml" xmlns:wp14="http://schemas.microsoft.com/office/word/2010/wordprocessingDrawing" xmlns:wp="http://schemas.openxmlformats.org/drawingml/2006/wordprocessingDrawing" xmlns:w10="urn:schemas-microsoft-com:office:word" xmlns:w="http://schemas.openxmlformats.org/wordprocessingml/2006/main" xmlns:w14="http://schemas.microsoft.com/office/word/2010/wordml" xmlns:w15="http://schemas.microsoft.com/office/word/2012/wordml" xmlns:w16cex="http://schemas.microsoft.com/office/word/2018/wordml/cex" xmlns:w16cid="http://schemas.microsoft.com/office/word/2016/wordml/cid" xmlns:w16="http://schemas.microsoft.com/office/word/2018/wordml" xmlns:w16sdtdh="http://schemas.microsoft.com/office/word/2020/wordml/sdtdatahash" xmlns:w16se="http://schemas.microsoft.com/office/word/2015/wordml/symex" xmlns:wpg="http://schemas.microsoft.com/office/word/2010/wordprocessingGroup" xmlns:wpi="http://schemas.microsoft.com/office/word/2010/wordprocessingInk" xmlns:wne="http://schemas.microsoft.com/office/word/2006/wordml" xmlns:wps="http://schemas.microsoft.com/office/word/2010/wordprocessingShape" mc:Ignorable="w14 w15 w16se w16cid w16 w16cex w16sdtdh wp14">
+  <w:p>
+    <w:pPr>
+      <w:pStyle w:val="Header"/>
+      <w:pBdr>
+        <w:bottom w:val="single" w:sz="4" w:space="1" w:color="auto"/>
+      </w:pBdr>
+    </w:pPr>
+  </w:p>
+</w:hdr>
+</file>
+
+<file path=word/header2.xml><?xml version="1.0" encoding="utf-8"?>
+<w:hdr xmlns:wpc="http://schemas.microsoft.com/office/word/2010/wordprocessingCanvas" xmlns:cx="http://schemas.microsoft.com/office/drawing/2014/chartex" xmlns:cx1="http://schemas.microsoft.com/office/drawing/2015/9/8/chartex" xmlns:cx2="http://schemas.microsoft.com/office/drawing/2015/10/21/chartex" xmlns:cx3="http://schemas.microsoft.com/office/drawing/2016/5/9/chartex" xmlns:cx4="http://schemas.microsoft.com/office/drawing/2016/5/10/chartex" xmlns:cx5="http://schemas.microsoft.com/office/drawing/2016/5/11/chartex" xmlns:cx6="http://schemas.microsoft.com/office/drawing/2016/5/12/chartex" xmlns:cx7="http://schemas.microsoft.com/office/drawing/2016/5/13/chartex" xmlns:cx8="http://schemas.microsoft.com/office/drawing/2016/5/14/chartex" xmlns:mc="http://schemas.openxmlformats.org/markup-compatibility/2006" xmlns:aink="http://schemas.microsoft.com/office/drawing/2016/ink" xmlns:am3d="http://schemas.microsoft.com/office/drawing/2017/model3d" xmlns:o="urn:schemas-microsoft-com:office:office" xmlns:oel="http://schemas.microsoft.com/office/2019/extlst" xmlns:r="http://schemas.openxmlformats.org/officeDocument/2006/relationships" xmlns:m="http://schemas.openxmlformats.org/officeDocument/2006/math" xmlns:v="urn:schemas-microsoft-com:vml" xmlns:wp14="http://schemas.microsoft.com/office/word/2010/wordprocessingDrawing" xmlns:wp="http://schemas.openxmlformats.org/drawingml/2006/wordprocessingDrawing" xmlns:w10="urn:schemas-microsoft-com:office:word" xmlns:w="http://schemas.openxmlformats.org/wordprocessingml/2006/main" xmlns:w14="http://schemas.microsoft.com/office/word/2010/wordml" xmlns:w15="http://schemas.microsoft.com/office/word/2012/wordml" xmlns:w16cex="http://schemas.microsoft.com/office/word/2018/wordml/cex" xmlns:w16cid="http://schemas.microsoft.com/office/word/2016/wordml/cid" xmlns:w16="http://schemas.microsoft.com/office/word/2018/wordml" xmlns:w16sdtdh="http://schemas.microsoft.com/office/word/2020/wordml/sdtdatahash" xmlns:w16se="http://schemas.microsoft.com/office/word/2015/wordml/symex" xmlns:wpg="http://schemas.microsoft.com/office/word/2010/wordprocessingGroup" xmlns:wpi="http://schemas.microsoft.com/office/word/2010/wordprocessingInk" xmlns:wne="http://schemas.microsoft.com/office/word/2006/wordml" xmlns:wps="http://schemas.microsoft.com/office/word/2010/wordprocessingShape" mc:Ignorable="w14 w15 w16se w16cid w16 w16cex w16sdtdh wp14">
   <w:p>
     <w:pPr>
       <w:pStyle w:val="Header"/>
@@ -28427,7 +27348,7 @@
 </file>
 
 <file path=word/styles.xml><?xml version="1.0" encoding="utf-8"?>
-<w:styles xmlns:mc="http://schemas.openxmlformats.org/markup-compatibility/2006" xmlns:r="http://schemas.openxmlformats.org/officeDocument/2006/relationships" xmlns:w="http://schemas.openxmlformats.org/wordprocessingml/2006/main" xmlns:w14="http://schemas.microsoft.com/office/word/2010/wordml" xmlns:w15="http://schemas.microsoft.com/office/word/2012/wordml" xmlns:w16se="http://schemas.microsoft.com/office/word/2015/wordml/symex" mc:Ignorable="w14 w15 w16se">
+<w:styles xmlns:mc="http://schemas.openxmlformats.org/markup-compatibility/2006" xmlns:r="http://schemas.openxmlformats.org/officeDocument/2006/relationships" xmlns:w="http://schemas.openxmlformats.org/wordprocessingml/2006/main" xmlns:w14="http://schemas.microsoft.com/office/word/2010/wordml" xmlns:w15="http://schemas.microsoft.com/office/word/2012/wordml" xmlns:w16cex="http://schemas.microsoft.com/office/word/2018/wordml/cex" xmlns:w16cid="http://schemas.microsoft.com/office/word/2016/wordml/cid" xmlns:w16="http://schemas.microsoft.com/office/word/2018/wordml" xmlns:w16sdtdh="http://schemas.microsoft.com/office/word/2020/wordml/sdtdatahash" xmlns:w16se="http://schemas.microsoft.com/office/word/2015/wordml/symex" mc:Ignorable="w14 w15 w16se w16cid w16 w16cex w16sdtdh">
   <w:docDefaults>
     <w:rPrDefault>
       <w:rPr>
@@ -28437,7 +27358,7 @@
     </w:rPrDefault>
     <w:pPrDefault/>
   </w:docDefaults>
-  <w:latentStyles w:defLockedState="0" w:defUIPriority="99" w:defSemiHidden="0" w:defUnhideWhenUsed="0" w:defQFormat="0" w:count="371">
+  <w:latentStyles w:defLockedState="0" w:defUIPriority="99" w:defSemiHidden="0" w:defUnhideWhenUsed="0" w:defQFormat="0" w:count="376">
     <w:lsdException w:name="Normal" w:uiPriority="0" w:qFormat="1"/>
     <w:lsdException w:name="heading 1" w:uiPriority="9" w:qFormat="1"/>
     <w:lsdException w:name="heading 2" w:semiHidden="1" w:uiPriority="9" w:unhideWhenUsed="1" w:qFormat="1"/>
@@ -28543,7 +27464,6 @@
     <w:lsdException w:name="HTML Sample" w:semiHidden="1" w:unhideWhenUsed="1"/>
     <w:lsdException w:name="HTML Typewriter" w:semiHidden="1" w:unhideWhenUsed="1"/>
     <w:lsdException w:name="HTML Variable" w:semiHidden="1" w:unhideWhenUsed="1"/>
-    <w:lsdException w:name="Normal Table" w:semiHidden="1" w:unhideWhenUsed="1"/>
     <w:lsdException w:name="annotation subject" w:semiHidden="1" w:unhideWhenUsed="1"/>
     <w:lsdException w:name="No List" w:semiHidden="1" w:unhideWhenUsed="1"/>
     <w:lsdException w:name="Outline List 1" w:semiHidden="1" w:unhideWhenUsed="1"/>
@@ -28586,11 +27506,8 @@
     <w:lsdException w:name="Table Contemporary" w:semiHidden="1" w:unhideWhenUsed="1"/>
     <w:lsdException w:name="Table Elegant" w:semiHidden="1" w:unhideWhenUsed="1"/>
     <w:lsdException w:name="Table Professional" w:semiHidden="1" w:unhideWhenUsed="1"/>
-    <w:lsdException w:name="Table Subtle 1" w:semiHidden="1" w:unhideWhenUsed="1"/>
     <w:lsdException w:name="Table Subtle 2" w:semiHidden="1" w:unhideWhenUsed="1"/>
     <w:lsdException w:name="Table Web 1" w:semiHidden="1" w:unhideWhenUsed="1"/>
-    <w:lsdException w:name="Table Web 2" w:semiHidden="1" w:unhideWhenUsed="1"/>
-    <w:lsdException w:name="Table Web 3" w:semiHidden="1" w:unhideWhenUsed="1"/>
     <w:lsdException w:name="Balloon Text" w:semiHidden="1" w:unhideWhenUsed="1"/>
     <w:lsdException w:name="Table Grid" w:uiPriority="59"/>
     <w:lsdException w:name="Table Theme" w:semiHidden="1" w:unhideWhenUsed="1"/>
@@ -28809,6 +27726,11 @@
     <w:lsdException w:name="List Table 5 Dark Accent 6" w:uiPriority="50"/>
     <w:lsdException w:name="List Table 6 Colorful Accent 6" w:uiPriority="51"/>
     <w:lsdException w:name="List Table 7 Colorful Accent 6" w:uiPriority="52"/>
+    <w:lsdException w:name="Mention" w:semiHidden="1" w:unhideWhenUsed="1"/>
+    <w:lsdException w:name="Smart Hyperlink" w:semiHidden="1" w:unhideWhenUsed="1"/>
+    <w:lsdException w:name="Hashtag" w:semiHidden="1" w:unhideWhenUsed="1"/>
+    <w:lsdException w:name="Unresolved Mention" w:semiHidden="1" w:unhideWhenUsed="1"/>
+    <w:lsdException w:name="Smart Link" w:semiHidden="1" w:unhideWhenUsed="1"/>
   </w:latentStyles>
   <w:style w:type="paragraph" w:default="1" w:styleId="Normal">
     <w:name w:val="Normal"/>
@@ -28872,7 +27794,6 @@
     <w:basedOn w:val="Normal"/>
     <w:link w:val="HeaderChar"/>
     <w:uiPriority w:val="99"/>
-    <w:semiHidden/>
     <w:unhideWhenUsed/>
     <w:rsid w:val="001C43F2"/>
     <w:pPr>
@@ -28886,7 +27807,6 @@
     <w:name w:val="Header Char"/>
     <w:link w:val="Header"/>
     <w:uiPriority w:val="99"/>
-    <w:semiHidden/>
     <w:rsid w:val="001C43F2"/>
     <w:rPr>
       <w:rFonts w:ascii="Arial" w:hAnsi="Arial"/>
@@ -28900,7 +27820,6 @@
     <w:basedOn w:val="Normal"/>
     <w:link w:val="FooterChar"/>
     <w:uiPriority w:val="99"/>
-    <w:semiHidden/>
     <w:unhideWhenUsed/>
     <w:rsid w:val="001C43F2"/>
     <w:pPr>
@@ -28914,7 +27833,6 @@
     <w:name w:val="Footer Char"/>
     <w:link w:val="Footer"/>
     <w:uiPriority w:val="99"/>
-    <w:semiHidden/>
     <w:rsid w:val="001C43F2"/>
     <w:rPr>
       <w:rFonts w:ascii="Arial" w:hAnsi="Arial"/>

</xml_diff>

<commit_message>
TS 2.3 Tamil Ghanam and TS 4 Tamil Corr - 12/05/2022
</commit_message>
<xml_diff>
--- a/saMhitA/04/TS 4 Tamil Corrections.docx
+++ b/saMhitA/04/TS 4 Tamil Corrections.docx
@@ -284,7 +284,6 @@
               <w:rPr>
                 <w:rFonts w:cs="Latha"/>
                 <w:b/>
-                <w:color w:val="FF0000"/>
                 <w:sz w:val="28"/>
                 <w:szCs w:val="28"/>
                 <w:lang w:bidi="ta-IN"/>
@@ -294,89 +293,11 @@
               <w:rPr>
                 <w:rFonts w:cs="Latha"/>
                 <w:b/>
-                <w:color w:val="FF0000"/>
-                <w:sz w:val="28"/>
-                <w:szCs w:val="28"/>
-                <w:lang w:bidi="ta-IN"/>
-              </w:rPr>
-              <w:t>TS 4.</w:t>
-            </w:r>
-            <w:r>
-              <w:rPr>
-                <w:rFonts w:cs="Latha"/>
-                <w:b/>
-                <w:color w:val="FF0000"/>
-                <w:sz w:val="28"/>
-                <w:szCs w:val="28"/>
-                <w:lang w:bidi="ta-IN"/>
-              </w:rPr>
-              <w:t>1</w:t>
-            </w:r>
-            <w:r>
-              <w:rPr>
-                <w:rFonts w:cs="Latha"/>
-                <w:b/>
-                <w:color w:val="FF0000"/>
-                <w:sz w:val="28"/>
-                <w:szCs w:val="28"/>
-                <w:lang w:bidi="ta-IN"/>
-              </w:rPr>
-              <w:t>.</w:t>
-            </w:r>
-            <w:r>
-              <w:rPr>
-                <w:rFonts w:cs="Latha"/>
-                <w:b/>
-                <w:color w:val="FF0000"/>
-                <w:sz w:val="28"/>
-                <w:szCs w:val="28"/>
-                <w:lang w:bidi="ta-IN"/>
-              </w:rPr>
-              <w:t>2</w:t>
-            </w:r>
-            <w:r>
-              <w:rPr>
-                <w:rFonts w:cs="Latha"/>
-                <w:b/>
-                <w:color w:val="FF0000"/>
-                <w:sz w:val="28"/>
-                <w:szCs w:val="28"/>
-                <w:lang w:bidi="ta-IN"/>
-              </w:rPr>
-              <w:t>.</w:t>
-            </w:r>
-            <w:r>
-              <w:rPr>
-                <w:rFonts w:cs="Latha"/>
-                <w:b/>
-                <w:color w:val="FF0000"/>
-                <w:sz w:val="28"/>
-                <w:szCs w:val="28"/>
-                <w:lang w:bidi="ta-IN"/>
-              </w:rPr>
-              <w:t>2</w:t>
-            </w:r>
-            <w:r>
-              <w:rPr>
-                <w:rFonts w:cs="Latha"/>
-                <w:b/>
-                <w:color w:val="FF0000"/>
-                <w:sz w:val="28"/>
-                <w:szCs w:val="28"/>
-                <w:lang w:bidi="ta-IN"/>
-              </w:rPr>
-              <w:t xml:space="preserve"> - </w:t>
-            </w:r>
-            <w:r>
-              <w:rPr>
-                <w:rFonts w:cs="Latha"/>
-                <w:b/>
-                <w:color w:val="FF0000"/>
-                <w:sz w:val="28"/>
-                <w:szCs w:val="28"/>
-                <w:lang w:bidi="ta-IN"/>
-              </w:rPr>
-              <w:t>Vaakyam</w:t>
+                <w:sz w:val="28"/>
+                <w:szCs w:val="28"/>
+                <w:lang w:bidi="ta-IN"/>
+              </w:rPr>
+              <w:t>TS 4.1.2.2 - Vaakyam</w:t>
             </w:r>
           </w:p>
           <w:p>
@@ -385,7 +306,6 @@
               <w:rPr>
                 <w:rFonts w:cs="Latha"/>
                 <w:b/>
-                <w:color w:val="FF0000"/>
                 <w:sz w:val="28"/>
                 <w:szCs w:val="28"/>
                 <w:lang w:bidi="ta-IN"/>
@@ -395,34 +315,21 @@
               <w:rPr>
                 <w:rFonts w:cs="Latha"/>
                 <w:b/>
-                <w:color w:val="FF0000"/>
-                <w:sz w:val="28"/>
-                <w:szCs w:val="28"/>
-                <w:lang w:bidi="ta-IN"/>
-              </w:rPr>
-              <w:t>Line</w:t>
-            </w:r>
-            <w:r>
-              <w:rPr>
-                <w:rFonts w:cs="Latha"/>
-                <w:b/>
-                <w:color w:val="FF0000"/>
-                <w:sz w:val="28"/>
-                <w:szCs w:val="28"/>
-                <w:lang w:bidi="ta-IN"/>
-              </w:rPr>
-              <w:t xml:space="preserve"> No: - </w:t>
-            </w:r>
-            <w:r>
-              <w:rPr>
-                <w:rFonts w:cs="Latha"/>
-                <w:b/>
-                <w:color w:val="FF0000"/>
-                <w:sz w:val="28"/>
-                <w:szCs w:val="28"/>
-                <w:lang w:bidi="ta-IN"/>
-              </w:rPr>
-              <w:t>4</w:t>
+                <w:sz w:val="28"/>
+                <w:szCs w:val="28"/>
+                <w:lang w:bidi="ta-IN"/>
+              </w:rPr>
+              <w:t xml:space="preserve">Line No: - </w:t>
+            </w:r>
+            <w:r>
+              <w:rPr>
+                <w:rFonts w:cs="Latha"/>
+                <w:b/>
+                <w:sz w:val="28"/>
+                <w:szCs w:val="28"/>
+                <w:lang w:bidi="ta-IN"/>
+              </w:rPr>
+              <w:t>6</w:t>
             </w:r>
           </w:p>
           <w:p>
@@ -441,23 +348,11 @@
               <w:rPr>
                 <w:rFonts w:cs="Latha"/>
                 <w:b/>
-                <w:color w:val="FF0000"/>
-                <w:sz w:val="28"/>
-                <w:szCs w:val="28"/>
-                <w:lang w:bidi="ta-IN"/>
-              </w:rPr>
-              <w:t xml:space="preserve">Panchaati No. - </w:t>
-            </w:r>
-            <w:r>
-              <w:rPr>
-                <w:rFonts w:cs="Latha"/>
-                <w:b/>
-                <w:color w:val="FF0000"/>
-                <w:sz w:val="28"/>
-                <w:szCs w:val="28"/>
-                <w:lang w:bidi="ta-IN"/>
-              </w:rPr>
-              <w:t>6</w:t>
+                <w:sz w:val="28"/>
+                <w:szCs w:val="28"/>
+                <w:lang w:bidi="ta-IN"/>
+              </w:rPr>
+              <w:t>Panchaati No. - 6</w:t>
             </w:r>
           </w:p>
         </w:tc>
@@ -467,145 +362,280 @@
           </w:tcPr>
           <w:p>
             <w:pPr>
-              <w:widowControl w:val="0"/>
-              <w:autoSpaceDE w:val="0"/>
-              <w:autoSpaceDN w:val="0"/>
-              <w:adjustRightInd w:val="0"/>
-              <w:spacing w:line="264" w:lineRule="auto"/>
-              <w:ind w:right="-279"/>
               <w:rPr>
                 <w:rFonts w:ascii="BRH Malayalam Extra" w:hAnsi="BRH Malayalam Extra" w:cs="BRH Malayalam Extra"/>
                 <w:sz w:val="40"/>
                 <w:szCs w:val="40"/>
               </w:rPr>
             </w:pPr>
-            <w:proofErr w:type="spellStart"/>
-            <w:r>
-              <w:rPr>
-                <w:rFonts w:ascii="BRH Devanagari Extra" w:hAnsi="BRH Devanagari Extra" w:cs="BRH Devanagari Extra"/>
-                <w:sz w:val="40"/>
-                <w:szCs w:val="40"/>
-              </w:rPr>
-              <w:t>xÉ</w:t>
-            </w:r>
-            <w:proofErr w:type="spellEnd"/>
-            <w:r>
-              <w:rPr>
-                <w:rFonts w:ascii="BRH Malayalam Extra" w:hAnsi="BRH Malayalam Extra" w:cs="BRH Devanagari Extra"/>
-                <w:sz w:val="34"/>
-                <w:szCs w:val="40"/>
-              </w:rPr>
-              <w:t>–</w:t>
-            </w:r>
-            <w:proofErr w:type="spellStart"/>
-            <w:r>
-              <w:rPr>
-                <w:rFonts w:ascii="BRH Devanagari Extra" w:hAnsi="BRH Devanagari Extra" w:cs="BRH Devanagari Extra"/>
-                <w:sz w:val="40"/>
-                <w:szCs w:val="40"/>
-              </w:rPr>
-              <w:t>kÉxjÉÉþS</w:t>
-            </w:r>
-            <w:proofErr w:type="spellEnd"/>
-            <w:r>
-              <w:rPr>
-                <w:rFonts w:ascii="BRH Malayalam Extra" w:hAnsi="BRH Malayalam Extra" w:cs="BRH Devanagari Extra"/>
-                <w:sz w:val="34"/>
-                <w:szCs w:val="40"/>
-              </w:rPr>
-              <w:t>–</w:t>
-            </w:r>
-            <w:proofErr w:type="spellStart"/>
-            <w:r>
-              <w:rPr>
-                <w:rFonts w:ascii="BRH Devanagari Extra" w:hAnsi="BRH Devanagari Extra" w:cs="BRH Devanagari Extra"/>
-                <w:sz w:val="40"/>
-                <w:szCs w:val="40"/>
-              </w:rPr>
-              <w:t>ÎalÉÇ</w:t>
-            </w:r>
-            <w:proofErr w:type="spellEnd"/>
-            <w:r>
-              <w:rPr>
-                <w:rFonts w:ascii="BRH Devanagari Extra" w:hAnsi="BRH Devanagari Extra" w:cs="BRH Devanagari Extra"/>
-                <w:sz w:val="40"/>
-                <w:szCs w:val="40"/>
+            <w:r>
+              <w:rPr>
+                <w:rFonts w:ascii="Latha" w:hAnsi="Latha" w:cs="Latha"/>
+                <w:sz w:val="28"/>
+                <w:szCs w:val="28"/>
+                <w:cs/>
+                <w:lang w:bidi="ta-IN"/>
+              </w:rPr>
+              <w:t>ஸ</w:t>
+            </w:r>
+            <w:r>
+              <w:rPr>
+                <w:rFonts w:ascii="BRH Tamil Tab Extra" w:hAnsi="BRH Tamil Tab Extra" w:cs="Latha"/>
+                <w:b/>
+                <w:sz w:val="36"/>
+                <w:szCs w:val="28"/>
+              </w:rPr>
+              <w:t>…</w:t>
+            </w:r>
+            <w:r>
+              <w:rPr>
+                <w:rFonts w:ascii="Latha" w:hAnsi="Latha" w:cs="Latha"/>
+                <w:sz w:val="28"/>
+                <w:szCs w:val="28"/>
+                <w:cs/>
+                <w:lang w:bidi="ta-IN"/>
+              </w:rPr>
+              <w:t>த</w:t>
+            </w:r>
+            <w:r>
+              <w:rPr>
+                <w:rFonts w:ascii="Latha" w:hAnsi="Latha" w:cs="Latha"/>
+                <w:b/>
+                <w:bCs/>
+                <w:position w:val="-12"/>
+                <w:sz w:val="28"/>
+                <w:szCs w:val="28"/>
+                <w:cs/>
+                <w:lang w:bidi="ta-IN"/>
+              </w:rPr>
+              <w:t>4</w:t>
+            </w:r>
+            <w:r>
+              <w:rPr>
+                <w:rFonts w:ascii="Latha" w:hAnsi="Latha" w:cs="Latha"/>
+                <w:sz w:val="28"/>
+                <w:szCs w:val="28"/>
+                <w:cs/>
+                <w:lang w:bidi="ta-IN"/>
+              </w:rPr>
+              <w:t>ஸ்தா</w:t>
+            </w:r>
+            <w:r>
+              <w:rPr>
+                <w:rFonts w:ascii="BRH Tamil Tab Extra" w:hAnsi="BRH Tamil Tab Extra" w:cs="Latha"/>
+                <w:b/>
+                <w:sz w:val="36"/>
+                <w:szCs w:val="28"/>
+              </w:rPr>
+              <w:t>†</w:t>
+            </w:r>
+            <w:r>
+              <w:rPr>
+                <w:rFonts w:ascii="Latha" w:hAnsi="Latha" w:cs="Latha"/>
+                <w:b/>
+                <w:bCs/>
+                <w:position w:val="-12"/>
+                <w:sz w:val="28"/>
+                <w:szCs w:val="28"/>
+                <w:cs/>
+                <w:lang w:bidi="ta-IN"/>
+              </w:rPr>
+              <w:t>2</w:t>
+            </w:r>
+            <w:r>
+              <w:rPr>
+                <w:rFonts w:ascii="Latha" w:hAnsi="Latha" w:cs="Latha"/>
+                <w:sz w:val="28"/>
+                <w:szCs w:val="28"/>
+                <w:cs/>
+                <w:lang w:bidi="ta-IN"/>
+              </w:rPr>
+              <w:t>த</w:t>
+            </w:r>
+            <w:r>
+              <w:rPr>
+                <w:rFonts w:ascii="BRH Tamil Tab Extra" w:hAnsi="BRH Tamil Tab Extra" w:cs="Latha"/>
+                <w:b/>
+                <w:sz w:val="36"/>
+                <w:szCs w:val="28"/>
+              </w:rPr>
+              <w:t>…</w:t>
+            </w:r>
+            <w:r>
+              <w:rPr>
+                <w:rFonts w:ascii="Latha" w:hAnsi="Latha" w:cs="Latha"/>
+                <w:b/>
+                <w:bCs/>
+                <w:position w:val="-12"/>
+                <w:sz w:val="28"/>
+                <w:szCs w:val="28"/>
+                <w:cs/>
+                <w:lang w:bidi="ta-IN"/>
+              </w:rPr>
+              <w:t>3</w:t>
+            </w:r>
+            <w:r>
+              <w:rPr>
+                <w:rFonts w:ascii="Latha" w:hAnsi="Latha" w:cs="Latha"/>
+                <w:sz w:val="28"/>
+                <w:szCs w:val="28"/>
+                <w:cs/>
+                <w:lang w:bidi="ta-IN"/>
+              </w:rPr>
+              <w:t>க்</w:t>
+            </w:r>
+            <w:r>
+              <w:rPr>
+                <w:rFonts w:ascii="Latha" w:hAnsi="Latha" w:cs="Latha"/>
+                <w:b/>
+                <w:bCs/>
+                <w:position w:val="-12"/>
+                <w:sz w:val="28"/>
+                <w:szCs w:val="28"/>
+                <w:cs/>
+                <w:lang w:bidi="ta-IN"/>
+              </w:rPr>
+              <w:t>3</w:t>
+            </w:r>
+            <w:r>
+              <w:rPr>
+                <w:rFonts w:ascii="Latha" w:hAnsi="Latha" w:cs="Latha"/>
+                <w:sz w:val="28"/>
+                <w:szCs w:val="28"/>
+                <w:cs/>
+                <w:lang w:bidi="ta-IN"/>
+              </w:rPr>
+              <w:t>னிம்</w:t>
+            </w:r>
+            <w:r>
+              <w:rPr>
+                <w:rFonts w:ascii="Latha" w:hAnsi="Latha" w:cs="Latha"/>
+                <w:sz w:val="28"/>
+                <w:szCs w:val="28"/>
+                <w:lang w:bidi="ta-IN"/>
               </w:rPr>
               <w:t xml:space="preserve"> </w:t>
             </w:r>
-            <w:proofErr w:type="spellStart"/>
-            <w:r>
-              <w:rPr>
-                <w:rFonts w:ascii="BRH Devanagari Extra" w:hAnsi="BRH Devanagari Extra" w:cs="BRH Devanagari Extra"/>
-                <w:sz w:val="40"/>
-                <w:szCs w:val="40"/>
-              </w:rPr>
-              <w:t>mÉ</w:t>
-            </w:r>
-            <w:r>
-              <w:rPr>
-                <w:rFonts w:ascii="BRH Devanagari Extra" w:hAnsi="BRH Devanagari Extra" w:cs="BRH Devanagari Extra"/>
-                <w:sz w:val="40"/>
-                <w:szCs w:val="40"/>
+            <w:r>
+              <w:rPr>
+                <w:rFonts w:ascii="Latha" w:hAnsi="Latha" w:cs="Latha"/>
+                <w:sz w:val="28"/>
+                <w:szCs w:val="28"/>
+                <w:cs/>
+                <w:lang w:bidi="ta-IN"/>
+              </w:rPr>
+              <w:t>பு</w:t>
+            </w:r>
+            <w:r>
+              <w:rPr>
+                <w:rFonts w:ascii="BRH Tamil Tab Extra" w:hAnsi="BRH Tamil Tab Extra" w:cs="Latha"/>
+                <w:b/>
+                <w:sz w:val="36"/>
+                <w:szCs w:val="28"/>
                 <w:highlight w:val="yellow"/>
               </w:rPr>
-              <w:t>ÑþËU</w:t>
-            </w:r>
-            <w:proofErr w:type="spellEnd"/>
-            <w:r>
-              <w:rPr>
-                <w:rFonts w:ascii="BRH Malayalam Extra" w:hAnsi="BRH Malayalam Extra" w:cs="BRH Devanagari Extra"/>
-                <w:sz w:val="34"/>
-                <w:szCs w:val="40"/>
-              </w:rPr>
-              <w:t>–</w:t>
-            </w:r>
-            <w:proofErr w:type="spellStart"/>
-            <w:r>
-              <w:rPr>
-                <w:rFonts w:ascii="BRH Devanagari Extra" w:hAnsi="BRH Devanagari Extra" w:cs="BRH Devanagari Extra"/>
-                <w:sz w:val="40"/>
-                <w:szCs w:val="40"/>
-              </w:rPr>
-              <w:t>wrÉþ-qÉÌ</w:t>
-            </w:r>
-            <w:proofErr w:type="spellEnd"/>
-            <w:r>
-              <w:rPr>
-                <w:rFonts w:ascii="BRH Devanagari Extra" w:hAnsi="BRH Devanagari Extra" w:cs="BRH Devanagari Extra"/>
-                <w:sz w:val="40"/>
-                <w:szCs w:val="40"/>
-              </w:rPr>
-              <w:t>…¡</w:t>
-            </w:r>
-            <w:proofErr w:type="spellStart"/>
-            <w:r>
-              <w:rPr>
-                <w:rFonts w:ascii="BRH Devanagari Extra" w:hAnsi="BRH Devanagari Extra" w:cs="BRH Devanagari Extra"/>
-                <w:sz w:val="40"/>
-                <w:szCs w:val="40"/>
-              </w:rPr>
-              <w:t>ûU</w:t>
-            </w:r>
-            <w:proofErr w:type="spellEnd"/>
-            <w:r>
-              <w:rPr>
-                <w:rFonts w:ascii="BRH Malayalam Extra" w:hAnsi="BRH Malayalam Extra" w:cs="BRH Devanagari Extra"/>
-                <w:sz w:val="34"/>
-                <w:szCs w:val="40"/>
-              </w:rPr>
-              <w:t>–</w:t>
-            </w:r>
-            <w:proofErr w:type="spellStart"/>
-            <w:r>
-              <w:rPr>
-                <w:rFonts w:ascii="BRH Devanagari Extra" w:hAnsi="BRH Devanagari Extra" w:cs="BRH Devanagari Extra"/>
-                <w:sz w:val="40"/>
-                <w:szCs w:val="40"/>
-              </w:rPr>
-              <w:t>xuÉ</w:t>
-            </w:r>
-            <w:proofErr w:type="spellEnd"/>
+              <w:t>†</w:t>
+            </w:r>
+            <w:r>
+              <w:rPr>
+                <w:rFonts w:ascii="Latha" w:hAnsi="Latha" w:cs="Latha"/>
+                <w:sz w:val="28"/>
+                <w:szCs w:val="28"/>
+                <w:highlight w:val="yellow"/>
+                <w:cs/>
+                <w:lang w:bidi="ta-IN"/>
+              </w:rPr>
+              <w:t>ரி</w:t>
+            </w:r>
+            <w:r>
+              <w:rPr>
+                <w:rFonts w:ascii="BRH Tamil Tab Extra" w:hAnsi="BRH Tamil Tab Extra" w:cs="Latha"/>
+                <w:b/>
+                <w:sz w:val="36"/>
+                <w:szCs w:val="28"/>
+                <w:highlight w:val="yellow"/>
+              </w:rPr>
+              <w:t>…</w:t>
+            </w:r>
+            <w:r>
+              <w:rPr>
+                <w:rFonts w:ascii="Latha" w:hAnsi="Latha" w:cs="Latha"/>
+                <w:sz w:val="28"/>
+                <w:szCs w:val="28"/>
+                <w:cs/>
+                <w:lang w:bidi="ta-IN"/>
+              </w:rPr>
+              <w:t>ஷ்ய</w:t>
+            </w:r>
+            <w:r>
+              <w:rPr>
+                <w:rFonts w:ascii="BRH Tamil Tab Extra" w:hAnsi="BRH Tamil Tab Extra" w:cs="Latha"/>
+                <w:b/>
+                <w:sz w:val="36"/>
+                <w:szCs w:val="28"/>
+              </w:rPr>
+              <w:t>†</w:t>
+            </w:r>
+            <w:r>
+              <w:rPr>
+                <w:rFonts w:ascii="Latha" w:hAnsi="Latha" w:cs="Latha"/>
+                <w:sz w:val="28"/>
+                <w:szCs w:val="28"/>
+                <w:cs/>
+                <w:lang w:bidi="ta-IN"/>
+              </w:rPr>
+              <w:t>மங்கி</w:t>
+            </w:r>
+            <w:r>
+              <w:rPr>
+                <w:rFonts w:ascii="Latha" w:hAnsi="Latha" w:cs="Latha"/>
+                <w:b/>
+                <w:bCs/>
+                <w:position w:val="-12"/>
+                <w:sz w:val="28"/>
+                <w:szCs w:val="28"/>
+                <w:cs/>
+                <w:lang w:bidi="ta-IN"/>
+              </w:rPr>
+              <w:t>3</w:t>
+            </w:r>
+            <w:r>
+              <w:rPr>
+                <w:rFonts w:ascii="Latha" w:hAnsi="Latha" w:cs="Latha"/>
+                <w:sz w:val="28"/>
+                <w:szCs w:val="28"/>
+                <w:cs/>
+                <w:lang w:bidi="ta-IN"/>
+              </w:rPr>
+              <w:t>ர</w:t>
+            </w:r>
+            <w:r>
+              <w:rPr>
+                <w:rFonts w:ascii="BRH Tamil Tab Extra" w:hAnsi="BRH Tamil Tab Extra" w:cs="Latha"/>
+                <w:b/>
+                <w:sz w:val="36"/>
+                <w:szCs w:val="28"/>
+              </w:rPr>
+              <w:t>…</w:t>
+            </w:r>
+            <w:r>
+              <w:rPr>
+                <w:rFonts w:ascii="Latha" w:hAnsi="Latha" w:cs="Latha"/>
+                <w:sz w:val="28"/>
+                <w:szCs w:val="28"/>
+                <w:cs/>
+                <w:lang w:bidi="ta-IN"/>
+              </w:rPr>
+              <w:t>ஸ்வ</w:t>
+            </w:r>
+            <w:r>
+              <w:rPr>
+                <w:rFonts w:ascii="Latha" w:hAnsi="Latha" w:cs="Latha"/>
+                <w:sz w:val="28"/>
+                <w:szCs w:val="28"/>
+              </w:rPr>
+              <w:t>-</w:t>
+            </w:r>
           </w:p>
         </w:tc>
         <w:tc>
@@ -614,155 +644,280 @@
           </w:tcPr>
           <w:p>
             <w:pPr>
-              <w:widowControl w:val="0"/>
-              <w:autoSpaceDE w:val="0"/>
-              <w:autoSpaceDN w:val="0"/>
-              <w:adjustRightInd w:val="0"/>
-              <w:spacing w:line="264" w:lineRule="auto"/>
-              <w:ind w:right="-279"/>
               <w:rPr>
                 <w:rFonts w:ascii="BRH Malayalam Extra" w:hAnsi="BRH Malayalam Extra" w:cs="BRH Malayalam Extra"/>
                 <w:sz w:val="40"/>
                 <w:szCs w:val="40"/>
               </w:rPr>
             </w:pPr>
-            <w:proofErr w:type="spellStart"/>
-            <w:r>
-              <w:rPr>
-                <w:rFonts w:ascii="BRH Devanagari Extra" w:hAnsi="BRH Devanagari Extra" w:cs="BRH Devanagari Extra"/>
-                <w:sz w:val="40"/>
-                <w:szCs w:val="40"/>
-              </w:rPr>
-              <w:t>xÉ</w:t>
-            </w:r>
-            <w:proofErr w:type="spellEnd"/>
-            <w:r>
-              <w:rPr>
-                <w:rFonts w:ascii="BRH Malayalam Extra" w:hAnsi="BRH Malayalam Extra" w:cs="BRH Devanagari Extra"/>
-                <w:sz w:val="34"/>
-                <w:szCs w:val="40"/>
-              </w:rPr>
-              <w:t>–</w:t>
-            </w:r>
-            <w:proofErr w:type="spellStart"/>
-            <w:r>
-              <w:rPr>
-                <w:rFonts w:ascii="BRH Devanagari Extra" w:hAnsi="BRH Devanagari Extra" w:cs="BRH Devanagari Extra"/>
-                <w:sz w:val="40"/>
-                <w:szCs w:val="40"/>
-              </w:rPr>
-              <w:t>kÉxjÉÉþS</w:t>
-            </w:r>
-            <w:proofErr w:type="spellEnd"/>
-            <w:r>
-              <w:rPr>
-                <w:rFonts w:ascii="BRH Malayalam Extra" w:hAnsi="BRH Malayalam Extra" w:cs="BRH Devanagari Extra"/>
-                <w:sz w:val="34"/>
-                <w:szCs w:val="40"/>
-              </w:rPr>
-              <w:t>–</w:t>
-            </w:r>
-            <w:proofErr w:type="spellStart"/>
-            <w:r>
-              <w:rPr>
-                <w:rFonts w:ascii="BRH Devanagari Extra" w:hAnsi="BRH Devanagari Extra" w:cs="BRH Devanagari Extra"/>
-                <w:sz w:val="40"/>
-                <w:szCs w:val="40"/>
-              </w:rPr>
-              <w:t>ÎalÉÇ</w:t>
-            </w:r>
-            <w:proofErr w:type="spellEnd"/>
-            <w:r>
-              <w:rPr>
-                <w:rFonts w:ascii="BRH Devanagari Extra" w:hAnsi="BRH Devanagari Extra" w:cs="BRH Devanagari Extra"/>
-                <w:sz w:val="40"/>
-                <w:szCs w:val="40"/>
+            <w:r>
+              <w:rPr>
+                <w:rFonts w:ascii="Latha" w:hAnsi="Latha" w:cs="Latha"/>
+                <w:sz w:val="28"/>
+                <w:szCs w:val="28"/>
+                <w:cs/>
+                <w:lang w:bidi="ta-IN"/>
+              </w:rPr>
+              <w:t>ஸ</w:t>
+            </w:r>
+            <w:r>
+              <w:rPr>
+                <w:rFonts w:ascii="BRH Tamil Tab Extra" w:hAnsi="BRH Tamil Tab Extra" w:cs="Latha"/>
+                <w:b/>
+                <w:sz w:val="36"/>
+                <w:szCs w:val="28"/>
+              </w:rPr>
+              <w:t>…</w:t>
+            </w:r>
+            <w:r>
+              <w:rPr>
+                <w:rFonts w:ascii="Latha" w:hAnsi="Latha" w:cs="Latha"/>
+                <w:sz w:val="28"/>
+                <w:szCs w:val="28"/>
+                <w:cs/>
+                <w:lang w:bidi="ta-IN"/>
+              </w:rPr>
+              <w:t>த</w:t>
+            </w:r>
+            <w:r>
+              <w:rPr>
+                <w:rFonts w:ascii="Latha" w:hAnsi="Latha" w:cs="Latha"/>
+                <w:b/>
+                <w:bCs/>
+                <w:position w:val="-12"/>
+                <w:sz w:val="28"/>
+                <w:szCs w:val="28"/>
+                <w:cs/>
+                <w:lang w:bidi="ta-IN"/>
+              </w:rPr>
+              <w:t>4</w:t>
+            </w:r>
+            <w:r>
+              <w:rPr>
+                <w:rFonts w:ascii="Latha" w:hAnsi="Latha" w:cs="Latha"/>
+                <w:sz w:val="28"/>
+                <w:szCs w:val="28"/>
+                <w:cs/>
+                <w:lang w:bidi="ta-IN"/>
+              </w:rPr>
+              <w:t>ஸ்தா</w:t>
+            </w:r>
+            <w:r>
+              <w:rPr>
+                <w:rFonts w:ascii="BRH Tamil Tab Extra" w:hAnsi="BRH Tamil Tab Extra" w:cs="Latha"/>
+                <w:b/>
+                <w:sz w:val="36"/>
+                <w:szCs w:val="28"/>
+              </w:rPr>
+              <w:t>†</w:t>
+            </w:r>
+            <w:r>
+              <w:rPr>
+                <w:rFonts w:ascii="Latha" w:hAnsi="Latha" w:cs="Latha"/>
+                <w:b/>
+                <w:bCs/>
+                <w:position w:val="-12"/>
+                <w:sz w:val="28"/>
+                <w:szCs w:val="28"/>
+                <w:cs/>
+                <w:lang w:bidi="ta-IN"/>
+              </w:rPr>
+              <w:t>2</w:t>
+            </w:r>
+            <w:r>
+              <w:rPr>
+                <w:rFonts w:ascii="Latha" w:hAnsi="Latha" w:cs="Latha"/>
+                <w:sz w:val="28"/>
+                <w:szCs w:val="28"/>
+                <w:cs/>
+                <w:lang w:bidi="ta-IN"/>
+              </w:rPr>
+              <w:t>த</w:t>
+            </w:r>
+            <w:r>
+              <w:rPr>
+                <w:rFonts w:ascii="BRH Tamil Tab Extra" w:hAnsi="BRH Tamil Tab Extra" w:cs="Latha"/>
+                <w:b/>
+                <w:sz w:val="36"/>
+                <w:szCs w:val="28"/>
+              </w:rPr>
+              <w:t>…</w:t>
+            </w:r>
+            <w:r>
+              <w:rPr>
+                <w:rFonts w:ascii="Latha" w:hAnsi="Latha" w:cs="Latha"/>
+                <w:b/>
+                <w:bCs/>
+                <w:position w:val="-12"/>
+                <w:sz w:val="28"/>
+                <w:szCs w:val="28"/>
+                <w:cs/>
+                <w:lang w:bidi="ta-IN"/>
+              </w:rPr>
+              <w:t>3</w:t>
+            </w:r>
+            <w:r>
+              <w:rPr>
+                <w:rFonts w:ascii="Latha" w:hAnsi="Latha" w:cs="Latha"/>
+                <w:sz w:val="28"/>
+                <w:szCs w:val="28"/>
+                <w:cs/>
+                <w:lang w:bidi="ta-IN"/>
+              </w:rPr>
+              <w:t>க்</w:t>
+            </w:r>
+            <w:r>
+              <w:rPr>
+                <w:rFonts w:ascii="Latha" w:hAnsi="Latha" w:cs="Latha"/>
+                <w:b/>
+                <w:bCs/>
+                <w:position w:val="-12"/>
+                <w:sz w:val="28"/>
+                <w:szCs w:val="28"/>
+                <w:cs/>
+                <w:lang w:bidi="ta-IN"/>
+              </w:rPr>
+              <w:t>3</w:t>
+            </w:r>
+            <w:r>
+              <w:rPr>
+                <w:rFonts w:ascii="Latha" w:hAnsi="Latha" w:cs="Latha"/>
+                <w:sz w:val="28"/>
+                <w:szCs w:val="28"/>
+                <w:cs/>
+                <w:lang w:bidi="ta-IN"/>
+              </w:rPr>
+              <w:t>னிம்</w:t>
+            </w:r>
+            <w:r>
+              <w:rPr>
+                <w:rFonts w:ascii="Latha" w:hAnsi="Latha" w:cs="Latha"/>
+                <w:sz w:val="28"/>
+                <w:szCs w:val="28"/>
+                <w:lang w:bidi="ta-IN"/>
               </w:rPr>
               <w:t xml:space="preserve"> </w:t>
             </w:r>
-            <w:proofErr w:type="spellStart"/>
-            <w:r>
-              <w:rPr>
-                <w:rFonts w:ascii="BRH Devanagari Extra" w:hAnsi="BRH Devanagari Extra" w:cs="BRH Devanagari Extra"/>
-                <w:sz w:val="40"/>
-                <w:szCs w:val="40"/>
-              </w:rPr>
-              <w:t>mÉÑþ</w:t>
-            </w:r>
-            <w:r>
-              <w:rPr>
-                <w:rFonts w:ascii="BRH Devanagari Extra" w:hAnsi="BRH Devanagari Extra" w:cs="BRH Devanagari Extra"/>
-                <w:sz w:val="40"/>
-                <w:szCs w:val="40"/>
+            <w:r>
+              <w:rPr>
+                <w:rFonts w:ascii="Latha" w:hAnsi="Latha" w:cs="Latha"/>
+                <w:sz w:val="28"/>
+                <w:szCs w:val="28"/>
+                <w:cs/>
+                <w:lang w:bidi="ta-IN"/>
+              </w:rPr>
+              <w:t>பு</w:t>
+            </w:r>
+            <w:r>
+              <w:rPr>
+                <w:rFonts w:ascii="BRH Tamil Tab Extra" w:hAnsi="BRH Tamil Tab Extra" w:cs="Latha"/>
+                <w:b/>
+                <w:sz w:val="36"/>
+                <w:szCs w:val="28"/>
                 <w:highlight w:val="green"/>
               </w:rPr>
-              <w:t>U</w:t>
-            </w:r>
-            <w:proofErr w:type="spellEnd"/>
-            <w:r>
-              <w:rPr>
-                <w:rFonts w:ascii="BRH Malayalam Extra" w:hAnsi="BRH Malayalam Extra" w:cs="BRH Devanagari Extra"/>
-                <w:sz w:val="34"/>
-                <w:szCs w:val="40"/>
+              <w:t>†</w:t>
+            </w:r>
+            <w:r>
+              <w:rPr>
+                <w:rFonts w:ascii="BRH Tamil Tab Extra" w:hAnsi="BRH Tamil Tab Extra" w:cs="Latha" w:hint="cs"/>
+                <w:b/>
+                <w:sz w:val="36"/>
+                <w:szCs w:val="28"/>
                 <w:highlight w:val="green"/>
-              </w:rPr>
-              <w:t>–</w:t>
-            </w:r>
-            <w:proofErr w:type="spellStart"/>
-            <w:r>
-              <w:rPr>
-                <w:rFonts w:ascii="BRH Devanagari Extra" w:hAnsi="BRH Devanagari Extra" w:cs="BRH Devanagari Extra"/>
-                <w:sz w:val="40"/>
-                <w:szCs w:val="40"/>
-                <w:highlight w:val="green"/>
-              </w:rPr>
-              <w:t>Ï</w:t>
-            </w:r>
-            <w:r>
-              <w:rPr>
-                <w:rFonts w:ascii="BRH Devanagari Extra" w:hAnsi="BRH Devanagari Extra" w:cs="BRH Devanagari Extra"/>
-                <w:sz w:val="40"/>
-                <w:szCs w:val="40"/>
-              </w:rPr>
-              <w:t>wrÉþ-qÉÌ</w:t>
-            </w:r>
-            <w:proofErr w:type="spellEnd"/>
-            <w:r>
-              <w:rPr>
-                <w:rFonts w:ascii="BRH Devanagari Extra" w:hAnsi="BRH Devanagari Extra" w:cs="BRH Devanagari Extra"/>
-                <w:sz w:val="40"/>
-                <w:szCs w:val="40"/>
-              </w:rPr>
-              <w:t>…¡</w:t>
-            </w:r>
-            <w:proofErr w:type="spellStart"/>
-            <w:r>
-              <w:rPr>
-                <w:rFonts w:ascii="BRH Devanagari Extra" w:hAnsi="BRH Devanagari Extra" w:cs="BRH Devanagari Extra"/>
-                <w:sz w:val="40"/>
-                <w:szCs w:val="40"/>
-              </w:rPr>
-              <w:t>ûU</w:t>
-            </w:r>
-            <w:proofErr w:type="spellEnd"/>
-            <w:r>
-              <w:rPr>
-                <w:rFonts w:ascii="BRH Malayalam Extra" w:hAnsi="BRH Malayalam Extra" w:cs="BRH Devanagari Extra"/>
-                <w:sz w:val="34"/>
-                <w:szCs w:val="40"/>
-              </w:rPr>
-              <w:t>–</w:t>
-            </w:r>
-            <w:proofErr w:type="spellStart"/>
-            <w:r>
-              <w:rPr>
-                <w:rFonts w:ascii="BRH Devanagari Extra" w:hAnsi="BRH Devanagari Extra" w:cs="BRH Devanagari Extra"/>
-                <w:sz w:val="40"/>
-                <w:szCs w:val="40"/>
-              </w:rPr>
-              <w:t>xuÉ</w:t>
-            </w:r>
-            <w:proofErr w:type="spellEnd"/>
+                <w:cs/>
+                <w:lang w:bidi="ta-IN"/>
+              </w:rPr>
+              <w:t>ரீ</w:t>
+            </w:r>
+            <w:r>
+              <w:rPr>
+                <w:rFonts w:ascii="BRH Tamil Tab Extra" w:hAnsi="BRH Tamil Tab Extra" w:cs="Latha"/>
+                <w:b/>
+                <w:sz w:val="36"/>
+                <w:szCs w:val="28"/>
+              </w:rPr>
+              <w:t>…</w:t>
+            </w:r>
+            <w:r>
+              <w:rPr>
+                <w:rFonts w:ascii="Latha" w:hAnsi="Latha" w:cs="Latha"/>
+                <w:sz w:val="28"/>
+                <w:szCs w:val="28"/>
+                <w:cs/>
+                <w:lang w:bidi="ta-IN"/>
+              </w:rPr>
+              <w:t>ஷ்ய</w:t>
+            </w:r>
+            <w:r>
+              <w:rPr>
+                <w:rFonts w:ascii="BRH Tamil Tab Extra" w:hAnsi="BRH Tamil Tab Extra" w:cs="Latha"/>
+                <w:b/>
+                <w:sz w:val="36"/>
+                <w:szCs w:val="28"/>
+              </w:rPr>
+              <w:t>†</w:t>
+            </w:r>
+            <w:r>
+              <w:rPr>
+                <w:rFonts w:ascii="Latha" w:hAnsi="Latha" w:cs="Latha"/>
+                <w:sz w:val="28"/>
+                <w:szCs w:val="28"/>
+                <w:cs/>
+                <w:lang w:bidi="ta-IN"/>
+              </w:rPr>
+              <w:t>மங்கி</w:t>
+            </w:r>
+            <w:r>
+              <w:rPr>
+                <w:rFonts w:ascii="Latha" w:hAnsi="Latha" w:cs="Latha"/>
+                <w:b/>
+                <w:bCs/>
+                <w:position w:val="-12"/>
+                <w:sz w:val="28"/>
+                <w:szCs w:val="28"/>
+                <w:cs/>
+                <w:lang w:bidi="ta-IN"/>
+              </w:rPr>
+              <w:t>3</w:t>
+            </w:r>
+            <w:r>
+              <w:rPr>
+                <w:rFonts w:ascii="Latha" w:hAnsi="Latha" w:cs="Latha"/>
+                <w:sz w:val="28"/>
+                <w:szCs w:val="28"/>
+                <w:cs/>
+                <w:lang w:bidi="ta-IN"/>
+              </w:rPr>
+              <w:t>ர</w:t>
+            </w:r>
+            <w:r>
+              <w:rPr>
+                <w:rFonts w:ascii="BRH Tamil Tab Extra" w:hAnsi="BRH Tamil Tab Extra" w:cs="Latha"/>
+                <w:b/>
+                <w:sz w:val="36"/>
+                <w:szCs w:val="28"/>
+              </w:rPr>
+              <w:t>…</w:t>
+            </w:r>
+            <w:r>
+              <w:rPr>
+                <w:rFonts w:ascii="Latha" w:hAnsi="Latha" w:cs="Latha"/>
+                <w:sz w:val="28"/>
+                <w:szCs w:val="28"/>
+                <w:cs/>
+                <w:lang w:bidi="ta-IN"/>
+              </w:rPr>
+              <w:t>ஸ்வ</w:t>
+            </w:r>
+            <w:r>
+              <w:rPr>
+                <w:rFonts w:ascii="Latha" w:hAnsi="Latha" w:cs="Latha"/>
+                <w:sz w:val="28"/>
+                <w:szCs w:val="28"/>
+              </w:rPr>
+              <w:t>-</w:t>
+            </w:r>
           </w:p>
         </w:tc>
       </w:tr>
@@ -781,7 +936,6 @@
               <w:rPr>
                 <w:rFonts w:cs="Latha"/>
                 <w:b/>
-                <w:color w:val="FF0000"/>
                 <w:sz w:val="28"/>
                 <w:szCs w:val="28"/>
                 <w:lang w:bidi="ta-IN"/>
@@ -791,89 +945,11 @@
               <w:rPr>
                 <w:rFonts w:cs="Latha"/>
                 <w:b/>
-                <w:color w:val="FF0000"/>
-                <w:sz w:val="28"/>
-                <w:szCs w:val="28"/>
-                <w:lang w:bidi="ta-IN"/>
-              </w:rPr>
-              <w:t>TS 4.</w:t>
-            </w:r>
-            <w:r>
-              <w:rPr>
-                <w:rFonts w:cs="Latha"/>
-                <w:b/>
-                <w:color w:val="FF0000"/>
-                <w:sz w:val="28"/>
-                <w:szCs w:val="28"/>
-                <w:lang w:bidi="ta-IN"/>
-              </w:rPr>
-              <w:t>1</w:t>
-            </w:r>
-            <w:r>
-              <w:rPr>
-                <w:rFonts w:cs="Latha"/>
-                <w:b/>
-                <w:color w:val="FF0000"/>
-                <w:sz w:val="28"/>
-                <w:szCs w:val="28"/>
-                <w:lang w:bidi="ta-IN"/>
-              </w:rPr>
-              <w:t>.</w:t>
-            </w:r>
-            <w:r>
-              <w:rPr>
-                <w:rFonts w:cs="Latha"/>
-                <w:b/>
-                <w:color w:val="FF0000"/>
-                <w:sz w:val="28"/>
-                <w:szCs w:val="28"/>
-                <w:lang w:bidi="ta-IN"/>
-              </w:rPr>
-              <w:t>10</w:t>
-            </w:r>
-            <w:r>
-              <w:rPr>
-                <w:rFonts w:cs="Latha"/>
-                <w:b/>
-                <w:color w:val="FF0000"/>
-                <w:sz w:val="28"/>
-                <w:szCs w:val="28"/>
-                <w:lang w:bidi="ta-IN"/>
-              </w:rPr>
-              <w:t>.</w:t>
-            </w:r>
-            <w:r>
-              <w:rPr>
-                <w:rFonts w:cs="Latha"/>
-                <w:b/>
-                <w:color w:val="FF0000"/>
-                <w:sz w:val="28"/>
-                <w:szCs w:val="28"/>
-                <w:lang w:bidi="ta-IN"/>
-              </w:rPr>
-              <w:t>4</w:t>
-            </w:r>
-            <w:r>
-              <w:rPr>
-                <w:rFonts w:cs="Latha"/>
-                <w:b/>
-                <w:color w:val="FF0000"/>
-                <w:sz w:val="28"/>
-                <w:szCs w:val="28"/>
-                <w:lang w:bidi="ta-IN"/>
-              </w:rPr>
-              <w:t xml:space="preserve"> - </w:t>
-            </w:r>
-            <w:r>
-              <w:rPr>
-                <w:rFonts w:cs="Latha"/>
-                <w:b/>
-                <w:color w:val="FF0000"/>
-                <w:sz w:val="28"/>
-                <w:szCs w:val="28"/>
-                <w:lang w:bidi="ta-IN"/>
-              </w:rPr>
-              <w:t>Vaakyam</w:t>
+                <w:sz w:val="28"/>
+                <w:szCs w:val="28"/>
+                <w:lang w:bidi="ta-IN"/>
+              </w:rPr>
+              <w:t>TS 4.1.10.4 - Vaakyam</w:t>
             </w:r>
           </w:p>
           <w:p>
@@ -882,7 +958,6 @@
               <w:rPr>
                 <w:rFonts w:cs="Latha"/>
                 <w:b/>
-                <w:color w:val="FF0000"/>
                 <w:sz w:val="28"/>
                 <w:szCs w:val="28"/>
                 <w:lang w:bidi="ta-IN"/>
@@ -892,34 +967,21 @@
               <w:rPr>
                 <w:rFonts w:cs="Latha"/>
                 <w:b/>
-                <w:color w:val="FF0000"/>
-                <w:sz w:val="28"/>
-                <w:szCs w:val="28"/>
-                <w:lang w:bidi="ta-IN"/>
-              </w:rPr>
-              <w:t>Line</w:t>
-            </w:r>
-            <w:r>
-              <w:rPr>
-                <w:rFonts w:cs="Latha"/>
-                <w:b/>
-                <w:color w:val="FF0000"/>
-                <w:sz w:val="28"/>
-                <w:szCs w:val="28"/>
-                <w:lang w:bidi="ta-IN"/>
-              </w:rPr>
-              <w:t xml:space="preserve"> No: - </w:t>
-            </w:r>
-            <w:r>
-              <w:rPr>
-                <w:rFonts w:cs="Latha"/>
-                <w:b/>
-                <w:color w:val="FF0000"/>
-                <w:sz w:val="28"/>
-                <w:szCs w:val="28"/>
-                <w:lang w:bidi="ta-IN"/>
-              </w:rPr>
-              <w:t>5</w:t>
+                <w:sz w:val="28"/>
+                <w:szCs w:val="28"/>
+                <w:lang w:bidi="ta-IN"/>
+              </w:rPr>
+              <w:t xml:space="preserve">Line No: - </w:t>
+            </w:r>
+            <w:r>
+              <w:rPr>
+                <w:rFonts w:cs="Latha"/>
+                <w:b/>
+                <w:sz w:val="28"/>
+                <w:szCs w:val="28"/>
+                <w:lang w:bidi="ta-IN"/>
+              </w:rPr>
+              <w:t>9</w:t>
             </w:r>
           </w:p>
           <w:p>
@@ -941,23 +1003,11 @@
               <w:rPr>
                 <w:rFonts w:cs="Latha"/>
                 <w:b/>
-                <w:color w:val="FF0000"/>
-                <w:sz w:val="28"/>
-                <w:szCs w:val="28"/>
-                <w:lang w:bidi="ta-IN"/>
-              </w:rPr>
-              <w:t xml:space="preserve">Panchaati No. - </w:t>
-            </w:r>
-            <w:r>
-              <w:rPr>
-                <w:rFonts w:cs="Latha"/>
-                <w:b/>
-                <w:color w:val="FF0000"/>
-                <w:sz w:val="28"/>
-                <w:szCs w:val="28"/>
-                <w:lang w:bidi="ta-IN"/>
-              </w:rPr>
-              <w:t>41</w:t>
+                <w:sz w:val="28"/>
+                <w:szCs w:val="28"/>
+                <w:lang w:bidi="ta-IN"/>
+              </w:rPr>
+              <w:t>Panchaati No. - 41</w:t>
             </w:r>
           </w:p>
         </w:tc>
@@ -978,114 +1028,136 @@
                 <w:szCs w:val="40"/>
               </w:rPr>
             </w:pPr>
-            <w:proofErr w:type="spellStart"/>
-            <w:r>
-              <w:rPr>
-                <w:rFonts w:ascii="BRH Devanagari Extra" w:hAnsi="BRH Devanagari Extra" w:cs="BRH Devanagari Extra"/>
-                <w:sz w:val="40"/>
-                <w:szCs w:val="40"/>
-              </w:rPr>
-              <w:t>mÉë</w:t>
-            </w:r>
-            <w:proofErr w:type="spellEnd"/>
-            <w:r>
-              <w:rPr>
-                <w:rFonts w:ascii="BRH Malayalam Extra" w:hAnsi="BRH Malayalam Extra" w:cs="BRH Devanagari Extra"/>
-                <w:sz w:val="34"/>
-                <w:szCs w:val="40"/>
-              </w:rPr>
-              <w:t>–</w:t>
-            </w:r>
-            <w:proofErr w:type="spellStart"/>
-            <w:r>
-              <w:rPr>
-                <w:rFonts w:ascii="BRH Devanagari Extra" w:hAnsi="BRH Devanagari Extra" w:cs="BRH Devanagari Extra"/>
-                <w:sz w:val="40"/>
-                <w:szCs w:val="40"/>
-              </w:rPr>
-              <w:t>rÉÉhÉþqÉÑ</w:t>
-            </w:r>
-            <w:proofErr w:type="spellEnd"/>
-            <w:r>
-              <w:rPr>
-                <w:rFonts w:ascii="BRH Malayalam Extra" w:hAnsi="BRH Malayalam Extra" w:cs="BRH Devanagari Extra"/>
-                <w:sz w:val="34"/>
-                <w:szCs w:val="40"/>
-              </w:rPr>
-              <w:t>–</w:t>
-            </w:r>
-            <w:proofErr w:type="spellStart"/>
-            <w:r>
-              <w:rPr>
-                <w:rFonts w:ascii="BRH Devanagari Extra" w:hAnsi="BRH Devanagari Extra" w:cs="BRH Devanagari Extra"/>
-                <w:sz w:val="40"/>
-                <w:szCs w:val="40"/>
-              </w:rPr>
-              <w:t>wÉxÉÉå</w:t>
-            </w:r>
-            <w:proofErr w:type="spellEnd"/>
-            <w:r>
-              <w:rPr>
-                <w:rFonts w:ascii="BRH Malayalam Extra" w:hAnsi="BRH Malayalam Extra" w:cs="BRH Devanagari Extra"/>
-                <w:sz w:val="34"/>
-                <w:szCs w:val="40"/>
-              </w:rPr>
-              <w:t>–</w:t>
-            </w:r>
-            <w:r>
-              <w:rPr>
-                <w:rFonts w:ascii="BRH Devanagari Extra" w:hAnsi="BRH Devanagari Extra" w:cs="BRH Devanagari Extra"/>
-                <w:sz w:val="40"/>
-                <w:szCs w:val="40"/>
+            <w:r>
+              <w:rPr>
+                <w:rFonts w:ascii="Latha" w:hAnsi="Latha" w:cs="Latha"/>
+                <w:sz w:val="28"/>
+                <w:szCs w:val="28"/>
+                <w:cs/>
+                <w:lang w:bidi="ta-IN"/>
+              </w:rPr>
+              <w:t>ப்ர</w:t>
+            </w:r>
+            <w:r>
+              <w:rPr>
+                <w:rFonts w:ascii="BRH Tamil Tab Extra" w:hAnsi="BRH Tamil Tab Extra" w:cs="Latha"/>
+                <w:b/>
+                <w:sz w:val="36"/>
+                <w:szCs w:val="28"/>
+              </w:rPr>
+              <w:t>…</w:t>
+            </w:r>
+            <w:r>
+              <w:rPr>
+                <w:rFonts w:ascii="Latha" w:hAnsi="Latha" w:cs="Latha"/>
+                <w:sz w:val="28"/>
+                <w:szCs w:val="28"/>
+                <w:cs/>
+                <w:lang w:bidi="ta-IN"/>
+              </w:rPr>
+              <w:t>யாண</w:t>
+            </w:r>
+            <w:r>
+              <w:rPr>
+                <w:rFonts w:ascii="BRH Tamil Tab Extra" w:hAnsi="BRH Tamil Tab Extra" w:cs="Latha"/>
+                <w:b/>
+                <w:sz w:val="36"/>
+                <w:szCs w:val="28"/>
+              </w:rPr>
+              <w:t>†</w:t>
+            </w:r>
+            <w:r>
+              <w:rPr>
+                <w:rFonts w:ascii="Latha" w:hAnsi="Latha" w:cs="Latha"/>
+                <w:sz w:val="28"/>
+                <w:szCs w:val="28"/>
+                <w:cs/>
+                <w:lang w:bidi="ta-IN"/>
+              </w:rPr>
+              <w:t>மு</w:t>
+            </w:r>
+            <w:r>
+              <w:rPr>
+                <w:rFonts w:ascii="BRH Tamil Tab Extra" w:hAnsi="BRH Tamil Tab Extra" w:cs="Latha"/>
+                <w:b/>
+                <w:sz w:val="36"/>
+                <w:szCs w:val="28"/>
+              </w:rPr>
+              <w:t>…</w:t>
+            </w:r>
+            <w:r>
+              <w:rPr>
+                <w:rFonts w:ascii="Latha" w:hAnsi="Latha" w:cs="Latha"/>
+                <w:sz w:val="28"/>
+                <w:szCs w:val="28"/>
+                <w:cs/>
+                <w:lang w:bidi="ta-IN"/>
+              </w:rPr>
+              <w:t>ஷஸோ</w:t>
+            </w:r>
+            <w:r>
+              <w:rPr>
+                <w:rFonts w:ascii="BRH Tamil Tab Extra" w:hAnsi="BRH Tamil Tab Extra" w:cs="Latha"/>
+                <w:b/>
+                <w:sz w:val="36"/>
+                <w:szCs w:val="28"/>
+              </w:rPr>
+              <w:t>…</w:t>
+            </w:r>
+            <w:r>
+              <w:rPr>
+                <w:rFonts w:ascii="Latha" w:hAnsi="Latha" w:cs="Latha"/>
+                <w:sz w:val="28"/>
+                <w:szCs w:val="28"/>
               </w:rPr>
               <w:t xml:space="preserve"> </w:t>
             </w:r>
-            <w:proofErr w:type="spellStart"/>
-            <w:r>
-              <w:rPr>
-                <w:rFonts w:ascii="BRH Devanagari Extra" w:hAnsi="BRH Devanagari Extra" w:cs="BRH Devanagari Extra"/>
-                <w:sz w:val="40"/>
-                <w:szCs w:val="40"/>
+            <w:r>
+              <w:rPr>
+                <w:rFonts w:ascii="Latha" w:hAnsi="Latha" w:cs="Latha"/>
+                <w:sz w:val="28"/>
+                <w:szCs w:val="28"/>
                 <w:highlight w:val="yellow"/>
-              </w:rPr>
-              <w:t>ÌuÉþ</w:t>
-            </w:r>
-            <w:proofErr w:type="spellEnd"/>
-            <w:r>
-              <w:rPr>
-                <w:rFonts w:ascii="BRH Devanagari Extra" w:hAnsi="BRH Devanagari Extra" w:cs="BRH Devanagari Extra"/>
-                <w:sz w:val="40"/>
-                <w:szCs w:val="40"/>
-                <w:highlight w:val="yellow"/>
-              </w:rPr>
-              <w:t xml:space="preserve"> </w:t>
-            </w:r>
-            <w:proofErr w:type="spellStart"/>
-            <w:r>
-              <w:rPr>
-                <w:rFonts w:ascii="BRH Devanagari Extra" w:hAnsi="BRH Devanagari Extra" w:cs="BRH Devanagari Extra"/>
-                <w:sz w:val="40"/>
-                <w:szCs w:val="40"/>
-                <w:highlight w:val="yellow"/>
-              </w:rPr>
-              <w:t>UÉ</w:t>
-            </w:r>
-            <w:r>
-              <w:rPr>
-                <w:rFonts w:ascii="BRH Devanagari Extra" w:hAnsi="BRH Devanagari Extra" w:cs="BRH Devanagari Extra"/>
-                <w:sz w:val="40"/>
-                <w:szCs w:val="40"/>
-              </w:rPr>
-              <w:t>eÉÌiÉ</w:t>
-            </w:r>
-            <w:proofErr w:type="spellEnd"/>
-            <w:r>
-              <w:rPr>
-                <w:rFonts w:ascii="BRH Devanagari Extra" w:hAnsi="BRH Devanagari Extra" w:cs="BRH Devanagari Extra"/>
-                <w:sz w:val="40"/>
-                <w:szCs w:val="40"/>
-              </w:rPr>
-              <w:t xml:space="preserve"> ||</w:t>
+                <w:cs/>
+                <w:lang w:bidi="ta-IN"/>
+              </w:rPr>
+              <w:t>வி</w:t>
+            </w:r>
+            <w:r>
+              <w:rPr>
+                <w:rFonts w:ascii="BRH Tamil Tab Extra" w:hAnsi="BRH Tamil Tab Extra" w:cs="Latha"/>
+                <w:b/>
+                <w:sz w:val="36"/>
+                <w:szCs w:val="28"/>
+              </w:rPr>
+              <w:t xml:space="preserve">† </w:t>
+            </w:r>
+            <w:r>
+              <w:rPr>
+                <w:rFonts w:ascii="Latha" w:hAnsi="Latha" w:cs="Latha"/>
+                <w:sz w:val="28"/>
+                <w:szCs w:val="28"/>
+                <w:cs/>
+                <w:lang w:bidi="ta-IN"/>
+              </w:rPr>
+              <w:t xml:space="preserve">ராஜதி </w:t>
+            </w:r>
+            <w:r>
+              <w:rPr>
+                <w:rFonts w:ascii="Latha" w:hAnsi="Latha" w:cs="Latha"/>
+                <w:sz w:val="28"/>
+                <w:szCs w:val="28"/>
+                <w:lang w:bidi="ta-IN"/>
+              </w:rPr>
+              <w:t>|</w:t>
+            </w:r>
+            <w:r>
+              <w:rPr>
+                <w:rFonts w:ascii="Latha" w:hAnsi="Latha" w:cs="Latha"/>
+                <w:sz w:val="28"/>
+                <w:szCs w:val="28"/>
+              </w:rPr>
+              <w:t>|</w:t>
             </w:r>
           </w:p>
         </w:tc>
@@ -1106,114 +1178,158 @@
                 <w:szCs w:val="40"/>
               </w:rPr>
             </w:pPr>
-            <w:proofErr w:type="spellStart"/>
-            <w:r>
-              <w:rPr>
-                <w:rFonts w:ascii="BRH Devanagari Extra" w:hAnsi="BRH Devanagari Extra" w:cs="BRH Devanagari Extra"/>
-                <w:sz w:val="40"/>
-                <w:szCs w:val="40"/>
-              </w:rPr>
-              <w:t>mÉë</w:t>
-            </w:r>
-            <w:proofErr w:type="spellEnd"/>
-            <w:r>
-              <w:rPr>
-                <w:rFonts w:ascii="BRH Malayalam Extra" w:hAnsi="BRH Malayalam Extra" w:cs="BRH Devanagari Extra"/>
-                <w:sz w:val="34"/>
-                <w:szCs w:val="40"/>
-              </w:rPr>
-              <w:t>–</w:t>
-            </w:r>
-            <w:proofErr w:type="spellStart"/>
-            <w:r>
-              <w:rPr>
-                <w:rFonts w:ascii="BRH Devanagari Extra" w:hAnsi="BRH Devanagari Extra" w:cs="BRH Devanagari Extra"/>
-                <w:sz w:val="40"/>
-                <w:szCs w:val="40"/>
-              </w:rPr>
-              <w:t>rÉÉhÉþqÉÑ</w:t>
-            </w:r>
-            <w:proofErr w:type="spellEnd"/>
-            <w:r>
-              <w:rPr>
-                <w:rFonts w:ascii="BRH Malayalam Extra" w:hAnsi="BRH Malayalam Extra" w:cs="BRH Devanagari Extra"/>
-                <w:sz w:val="34"/>
-                <w:szCs w:val="40"/>
-              </w:rPr>
-              <w:t>–</w:t>
-            </w:r>
-            <w:proofErr w:type="spellStart"/>
-            <w:r>
-              <w:rPr>
-                <w:rFonts w:ascii="BRH Devanagari Extra" w:hAnsi="BRH Devanagari Extra" w:cs="BRH Devanagari Extra"/>
-                <w:sz w:val="40"/>
-                <w:szCs w:val="40"/>
-              </w:rPr>
-              <w:t>wÉxÉÉå</w:t>
-            </w:r>
-            <w:proofErr w:type="spellEnd"/>
-            <w:r>
-              <w:rPr>
-                <w:rFonts w:ascii="BRH Malayalam Extra" w:hAnsi="BRH Malayalam Extra" w:cs="BRH Devanagari Extra"/>
-                <w:sz w:val="34"/>
-                <w:szCs w:val="40"/>
-              </w:rPr>
-              <w:t>–</w:t>
-            </w:r>
-            <w:r>
-              <w:rPr>
-                <w:rFonts w:ascii="BRH Devanagari Extra" w:hAnsi="BRH Devanagari Extra" w:cs="BRH Devanagari Extra"/>
-                <w:sz w:val="40"/>
-                <w:szCs w:val="40"/>
+            <w:r>
+              <w:rPr>
+                <w:rFonts w:ascii="Latha" w:hAnsi="Latha" w:cs="Latha"/>
+                <w:sz w:val="28"/>
+                <w:szCs w:val="28"/>
+                <w:cs/>
+                <w:lang w:bidi="ta-IN"/>
+              </w:rPr>
+              <w:t>ப்ர</w:t>
+            </w:r>
+            <w:r>
+              <w:rPr>
+                <w:rFonts w:ascii="BRH Tamil Tab Extra" w:hAnsi="BRH Tamil Tab Extra" w:cs="Latha"/>
+                <w:b/>
+                <w:sz w:val="36"/>
+                <w:szCs w:val="28"/>
+              </w:rPr>
+              <w:t>…</w:t>
+            </w:r>
+            <w:r>
+              <w:rPr>
+                <w:rFonts w:ascii="Latha" w:hAnsi="Latha" w:cs="Latha"/>
+                <w:sz w:val="28"/>
+                <w:szCs w:val="28"/>
+                <w:cs/>
+                <w:lang w:bidi="ta-IN"/>
+              </w:rPr>
+              <w:t>யாண</w:t>
+            </w:r>
+            <w:r>
+              <w:rPr>
+                <w:rFonts w:ascii="BRH Tamil Tab Extra" w:hAnsi="BRH Tamil Tab Extra" w:cs="Latha"/>
+                <w:b/>
+                <w:sz w:val="36"/>
+                <w:szCs w:val="28"/>
+              </w:rPr>
+              <w:t>†</w:t>
+            </w:r>
+            <w:r>
+              <w:rPr>
+                <w:rFonts w:ascii="Latha" w:hAnsi="Latha" w:cs="Latha"/>
+                <w:sz w:val="28"/>
+                <w:szCs w:val="28"/>
+                <w:cs/>
+                <w:lang w:bidi="ta-IN"/>
+              </w:rPr>
+              <w:t>மு</w:t>
+            </w:r>
+            <w:r>
+              <w:rPr>
+                <w:rFonts w:ascii="BRH Tamil Tab Extra" w:hAnsi="BRH Tamil Tab Extra" w:cs="Latha"/>
+                <w:b/>
+                <w:sz w:val="36"/>
+                <w:szCs w:val="28"/>
+              </w:rPr>
+              <w:t>…</w:t>
+            </w:r>
+            <w:r>
+              <w:rPr>
+                <w:rFonts w:ascii="Latha" w:hAnsi="Latha" w:cs="Latha"/>
+                <w:sz w:val="28"/>
+                <w:szCs w:val="28"/>
+                <w:cs/>
+                <w:lang w:bidi="ta-IN"/>
+              </w:rPr>
+              <w:t>ஷஸோ</w:t>
+            </w:r>
+            <w:r>
+              <w:rPr>
+                <w:rFonts w:ascii="BRH Tamil Tab Extra" w:hAnsi="BRH Tamil Tab Extra" w:cs="Latha"/>
+                <w:b/>
+                <w:sz w:val="36"/>
+                <w:szCs w:val="28"/>
+              </w:rPr>
+              <w:t>…</w:t>
+            </w:r>
+            <w:r>
+              <w:rPr>
+                <w:rFonts w:ascii="Latha" w:hAnsi="Latha" w:cs="Latha"/>
+                <w:sz w:val="28"/>
+                <w:szCs w:val="28"/>
               </w:rPr>
               <w:t xml:space="preserve"> </w:t>
             </w:r>
-            <w:proofErr w:type="spellStart"/>
-            <w:r>
-              <w:rPr>
-                <w:rFonts w:ascii="BRH Devanagari Extra" w:hAnsi="BRH Devanagari Extra" w:cs="BRH Devanagari Extra"/>
-                <w:sz w:val="40"/>
-                <w:szCs w:val="40"/>
+            <w:r>
+              <w:rPr>
+                <w:rFonts w:ascii="Latha" w:hAnsi="Latha" w:cs="Latha"/>
+                <w:sz w:val="28"/>
+                <w:szCs w:val="28"/>
                 <w:highlight w:val="green"/>
-              </w:rPr>
-              <w:t>ÌuÉ</w:t>
-            </w:r>
-            <w:proofErr w:type="spellEnd"/>
-            <w:r>
-              <w:rPr>
-                <w:rFonts w:ascii="BRH Devanagari Extra" w:hAnsi="BRH Devanagari Extra" w:cs="BRH Devanagari Extra"/>
-                <w:sz w:val="40"/>
-                <w:szCs w:val="40"/>
+                <w:cs/>
+                <w:lang w:bidi="ta-IN"/>
+              </w:rPr>
+              <w:t>வி</w:t>
+            </w:r>
+            <w:r>
+              <w:rPr>
+                <w:rFonts w:ascii="BRH Tamil Tab Extra" w:hAnsi="BRH Tamil Tab Extra" w:cs="Latha"/>
+                <w:b/>
+                <w:sz w:val="36"/>
+                <w:szCs w:val="28"/>
                 <w:highlight w:val="green"/>
               </w:rPr>
               <w:t xml:space="preserve"> </w:t>
             </w:r>
-            <w:proofErr w:type="spellStart"/>
-            <w:r>
-              <w:rPr>
-                <w:rFonts w:ascii="BRH Devanagari Extra" w:hAnsi="BRH Devanagari Extra" w:cs="BRH Devanagari Extra"/>
-                <w:sz w:val="40"/>
-                <w:szCs w:val="40"/>
+            <w:r>
+              <w:rPr>
+                <w:rFonts w:ascii="Latha" w:hAnsi="Latha" w:cs="Latha"/>
+                <w:sz w:val="28"/>
+                <w:szCs w:val="28"/>
                 <w:highlight w:val="green"/>
-              </w:rPr>
-              <w:t>UÉ</w:t>
-            </w:r>
-            <w:r>
-              <w:rPr>
-                <w:rFonts w:ascii="BRH Devanagari Extra" w:hAnsi="BRH Devanagari Extra" w:cs="BRH Devanagari Extra"/>
-                <w:sz w:val="40"/>
-                <w:szCs w:val="40"/>
-              </w:rPr>
-              <w:t>þeÉÌiÉ</w:t>
-            </w:r>
-            <w:proofErr w:type="spellEnd"/>
-            <w:r>
-              <w:rPr>
-                <w:rFonts w:ascii="BRH Devanagari Extra" w:hAnsi="BRH Devanagari Extra" w:cs="BRH Devanagari Extra"/>
-                <w:sz w:val="40"/>
-                <w:szCs w:val="40"/>
-              </w:rPr>
-              <w:t xml:space="preserve"> ||</w:t>
+                <w:cs/>
+                <w:lang w:bidi="ta-IN"/>
+              </w:rPr>
+              <w:t>ரா</w:t>
+            </w:r>
+            <w:r>
+              <w:rPr>
+                <w:rFonts w:ascii="BRH Tamil Tab Extra" w:hAnsi="BRH Tamil Tab Extra" w:cs="Latha"/>
+                <w:b/>
+                <w:sz w:val="36"/>
+                <w:szCs w:val="28"/>
+                <w:highlight w:val="green"/>
+              </w:rPr>
+              <w:t>†</w:t>
+            </w:r>
+            <w:r>
+              <w:rPr>
+                <w:rFonts w:ascii="Latha" w:hAnsi="Latha" w:cs="Latha"/>
+                <w:sz w:val="28"/>
+                <w:szCs w:val="28"/>
+                <w:cs/>
+                <w:lang w:bidi="ta-IN"/>
+              </w:rPr>
+              <w:t xml:space="preserve">ஜதி </w:t>
+            </w:r>
+            <w:r>
+              <w:rPr>
+                <w:rFonts w:ascii="Latha" w:hAnsi="Latha" w:cs="Latha"/>
+                <w:sz w:val="28"/>
+                <w:szCs w:val="28"/>
+                <w:lang w:bidi="ta-IN"/>
+              </w:rPr>
+              <w:t>|</w:t>
+            </w:r>
+            <w:r>
+              <w:rPr>
+                <w:rFonts w:ascii="Latha" w:hAnsi="Latha" w:cs="Latha"/>
+                <w:sz w:val="28"/>
+                <w:szCs w:val="28"/>
+              </w:rPr>
+              <w:t>|</w:t>
             </w:r>
           </w:p>
         </w:tc>
@@ -1233,7 +1349,6 @@
               <w:rPr>
                 <w:rFonts w:cs="Latha"/>
                 <w:b/>
-                <w:color w:val="FF0000"/>
                 <w:sz w:val="28"/>
                 <w:szCs w:val="28"/>
                 <w:lang w:bidi="ta-IN"/>
@@ -1243,67 +1358,11 @@
               <w:rPr>
                 <w:rFonts w:cs="Latha"/>
                 <w:b/>
-                <w:color w:val="FF0000"/>
-                <w:sz w:val="28"/>
-                <w:szCs w:val="28"/>
-                <w:lang w:bidi="ta-IN"/>
-              </w:rPr>
-              <w:t>TS 4.4.</w:t>
-            </w:r>
-            <w:r>
-              <w:rPr>
-                <w:rFonts w:cs="Latha"/>
-                <w:b/>
-                <w:color w:val="FF0000"/>
-                <w:sz w:val="28"/>
-                <w:szCs w:val="28"/>
-                <w:lang w:bidi="ta-IN"/>
-              </w:rPr>
-              <w:t>2</w:t>
-            </w:r>
-            <w:r>
-              <w:rPr>
-                <w:rFonts w:cs="Latha"/>
-                <w:b/>
-                <w:color w:val="FF0000"/>
-                <w:sz w:val="28"/>
-                <w:szCs w:val="28"/>
-                <w:lang w:bidi="ta-IN"/>
-              </w:rPr>
-              <w:t>.</w:t>
-            </w:r>
-            <w:r>
-              <w:rPr>
-                <w:rFonts w:cs="Latha"/>
-                <w:b/>
-                <w:color w:val="FF0000"/>
-                <w:sz w:val="28"/>
-                <w:szCs w:val="28"/>
-                <w:lang w:bidi="ta-IN"/>
-              </w:rPr>
-              <w:t>1</w:t>
-            </w:r>
-            <w:r>
-              <w:rPr>
-                <w:rFonts w:cs="Latha"/>
-                <w:b/>
-                <w:color w:val="FF0000"/>
-                <w:sz w:val="28"/>
-                <w:szCs w:val="28"/>
-                <w:lang w:bidi="ta-IN"/>
-              </w:rPr>
-              <w:t xml:space="preserve"> - </w:t>
-            </w:r>
-            <w:r>
-              <w:rPr>
-                <w:rFonts w:cs="Latha"/>
-                <w:b/>
-                <w:color w:val="FF0000"/>
-                <w:sz w:val="28"/>
-                <w:szCs w:val="28"/>
-                <w:lang w:bidi="ta-IN"/>
-              </w:rPr>
-              <w:t>Vaakyam</w:t>
+                <w:sz w:val="28"/>
+                <w:szCs w:val="28"/>
+                <w:lang w:bidi="ta-IN"/>
+              </w:rPr>
+              <w:t>TS 4.4.2.1 - Vaakyam</w:t>
             </w:r>
           </w:p>
           <w:p>
@@ -1312,7 +1371,6 @@
               <w:rPr>
                 <w:rFonts w:cs="Latha"/>
                 <w:b/>
-                <w:color w:val="FF0000"/>
                 <w:sz w:val="28"/>
                 <w:szCs w:val="28"/>
                 <w:lang w:bidi="ta-IN"/>
@@ -1322,34 +1380,11 @@
               <w:rPr>
                 <w:rFonts w:cs="Latha"/>
                 <w:b/>
-                <w:color w:val="FF0000"/>
-                <w:sz w:val="28"/>
-                <w:szCs w:val="28"/>
-                <w:lang w:bidi="ta-IN"/>
-              </w:rPr>
-              <w:t>Line</w:t>
-            </w:r>
-            <w:r>
-              <w:rPr>
-                <w:rFonts w:cs="Latha"/>
-                <w:b/>
-                <w:color w:val="FF0000"/>
-                <w:sz w:val="28"/>
-                <w:szCs w:val="28"/>
-                <w:lang w:bidi="ta-IN"/>
-              </w:rPr>
-              <w:t xml:space="preserve"> No: - </w:t>
-            </w:r>
-            <w:r>
-              <w:rPr>
-                <w:rFonts w:cs="Latha"/>
-                <w:b/>
-                <w:color w:val="FF0000"/>
-                <w:sz w:val="28"/>
-                <w:szCs w:val="28"/>
-                <w:lang w:bidi="ta-IN"/>
-              </w:rPr>
-              <w:t>2</w:t>
+                <w:sz w:val="28"/>
+                <w:szCs w:val="28"/>
+                <w:lang w:bidi="ta-IN"/>
+              </w:rPr>
+              <w:t>Line No: - 2</w:t>
             </w:r>
           </w:p>
           <w:p>
@@ -1368,23 +1403,11 @@
               <w:rPr>
                 <w:rFonts w:cs="Latha"/>
                 <w:b/>
-                <w:color w:val="FF0000"/>
-                <w:sz w:val="28"/>
-                <w:szCs w:val="28"/>
-                <w:lang w:bidi="ta-IN"/>
-              </w:rPr>
-              <w:t xml:space="preserve">Panchaati No. - </w:t>
-            </w:r>
-            <w:r>
-              <w:rPr>
-                <w:rFonts w:cs="Latha"/>
-                <w:b/>
-                <w:color w:val="FF0000"/>
-                <w:sz w:val="28"/>
-                <w:szCs w:val="28"/>
-                <w:lang w:bidi="ta-IN"/>
-              </w:rPr>
-              <w:t>4</w:t>
+                <w:sz w:val="28"/>
+                <w:szCs w:val="28"/>
+                <w:lang w:bidi="ta-IN"/>
+              </w:rPr>
+              <w:t>Panchaati No. - 4</w:t>
             </w:r>
           </w:p>
         </w:tc>
@@ -1406,105 +1429,178 @@
                 <w:szCs w:val="40"/>
               </w:rPr>
             </w:pPr>
-            <w:proofErr w:type="spellStart"/>
-            <w:r>
-              <w:rPr>
-                <w:rFonts w:ascii="BRH Devanagari Extra" w:hAnsi="BRH Devanagari Extra" w:cs="BRH Devanagari Extra"/>
-                <w:sz w:val="40"/>
-                <w:szCs w:val="40"/>
-              </w:rPr>
-              <w:t>AÍkÉþmÉiÉrÉÉå</w:t>
-            </w:r>
-            <w:proofErr w:type="spellEnd"/>
-            <w:r>
-              <w:rPr>
-                <w:rFonts w:ascii="BRH Malayalam Extra" w:hAnsi="BRH Malayalam Extra" w:cs="BRH Devanagari Extra"/>
-                <w:sz w:val="34"/>
-                <w:szCs w:val="40"/>
-              </w:rPr>
-              <w:t>–</w:t>
-            </w:r>
-            <w:r>
-              <w:rPr>
-                <w:rFonts w:ascii="BRH Malayalam Extra" w:hAnsi="BRH Malayalam Extra" w:cs="BRH Devanagari Extra"/>
-                <w:sz w:val="34"/>
-                <w:szCs w:val="40"/>
-              </w:rPr>
-              <w:t xml:space="preserve"> </w:t>
-            </w:r>
-            <w:proofErr w:type="spellStart"/>
-            <w:r>
-              <w:rPr>
-                <w:rFonts w:ascii="BRH Devanagari Extra" w:hAnsi="BRH Devanagari Extra" w:cs="BRH Devanagari Extra"/>
-                <w:sz w:val="40"/>
-                <w:szCs w:val="40"/>
-              </w:rPr>
-              <w:t>ÅÎalÉUç.WåûþiÉÏ</w:t>
-            </w:r>
-            <w:proofErr w:type="spellEnd"/>
-            <w:r>
-              <w:rPr>
-                <w:rFonts w:ascii="BRH Malayalam Extra" w:hAnsi="BRH Malayalam Extra" w:cs="BRH Devanagari Extra"/>
-                <w:sz w:val="34"/>
-                <w:szCs w:val="40"/>
-              </w:rPr>
-              <w:t>–</w:t>
-            </w:r>
-            <w:proofErr w:type="spellStart"/>
-            <w:r>
-              <w:rPr>
-                <w:rFonts w:ascii="BRH Devanagari Extra" w:hAnsi="BRH Devanagari Extra" w:cs="BRH Devanagari Extra"/>
-                <w:sz w:val="40"/>
-                <w:szCs w:val="40"/>
-              </w:rPr>
-              <w:t>lÉÉÇ</w:t>
-            </w:r>
-            <w:proofErr w:type="spellEnd"/>
-            <w:r>
-              <w:rPr>
-                <w:rFonts w:ascii="BRH Devanagari Extra" w:hAnsi="BRH Devanagari Extra" w:cs="BRH Devanagari Extra"/>
-                <w:sz w:val="40"/>
-                <w:szCs w:val="40"/>
-              </w:rPr>
-              <w:t xml:space="preserve"> </w:t>
-            </w:r>
-            <w:proofErr w:type="spellStart"/>
-            <w:r>
-              <w:rPr>
-                <w:rFonts w:ascii="BRH Devanagari Extra" w:hAnsi="BRH Devanagari Extra" w:cs="BRH Devanagari Extra"/>
-                <w:sz w:val="40"/>
-                <w:szCs w:val="40"/>
-              </w:rPr>
-              <w:t>mÉëþÌiÉkÉ</w:t>
-            </w:r>
-            <w:proofErr w:type="spellEnd"/>
-            <w:r>
-              <w:rPr>
-                <w:rFonts w:ascii="BRH Malayalam Extra" w:hAnsi="BRH Malayalam Extra" w:cs="BRH Devanagari Extra"/>
-                <w:sz w:val="34"/>
-                <w:szCs w:val="40"/>
-              </w:rPr>
-              <w:t>–</w:t>
-            </w:r>
-            <w:proofErr w:type="spellStart"/>
-            <w:r>
-              <w:rPr>
-                <w:rFonts w:ascii="BRH Devanagari Extra" w:hAnsi="BRH Devanagari Extra" w:cs="BRH Devanagari Extra"/>
-                <w:sz w:val="40"/>
-                <w:szCs w:val="40"/>
+            <w:r>
+              <w:rPr>
+                <w:rFonts w:ascii="BRH Devanagari Extra" w:hAnsi="BRH Devanagari Extra" w:cs="Latha"/>
+                <w:b/>
+                <w:sz w:val="36"/>
+                <w:szCs w:val="28"/>
+              </w:rPr>
+              <w:t>Å</w:t>
+            </w:r>
+            <w:r>
+              <w:rPr>
+                <w:rFonts w:ascii="Latha" w:hAnsi="Latha" w:cs="Latha"/>
+                <w:sz w:val="28"/>
+                <w:szCs w:val="28"/>
+                <w:cs/>
+                <w:lang w:bidi="ta-IN"/>
+              </w:rPr>
+              <w:t>க்</w:t>
+            </w:r>
+            <w:r>
+              <w:rPr>
+                <w:rFonts w:ascii="Latha" w:hAnsi="Latha" w:cs="Latha"/>
+                <w:b/>
+                <w:bCs/>
+                <w:position w:val="-12"/>
+                <w:sz w:val="28"/>
+                <w:szCs w:val="28"/>
+                <w:cs/>
+                <w:lang w:bidi="ta-IN"/>
+              </w:rPr>
+              <w:t>3</w:t>
+            </w:r>
+            <w:r>
+              <w:rPr>
+                <w:rFonts w:ascii="Latha" w:hAnsi="Latha" w:cs="Latha"/>
+                <w:sz w:val="28"/>
+                <w:szCs w:val="28"/>
+                <w:cs/>
+                <w:lang w:bidi="ta-IN"/>
+              </w:rPr>
+              <w:t>னிர்</w:t>
+            </w:r>
+            <w:r>
+              <w:rPr>
+                <w:rFonts w:ascii="Latha" w:hAnsi="Latha" w:cs="Latha"/>
+                <w:b/>
+                <w:bCs/>
+                <w:sz w:val="28"/>
+                <w:szCs w:val="28"/>
+              </w:rPr>
+              <w:t xml:space="preserve">. </w:t>
+            </w:r>
+            <w:r>
+              <w:rPr>
+                <w:rFonts w:ascii="Latha" w:hAnsi="Latha" w:cs="Latha"/>
+                <w:sz w:val="28"/>
+                <w:szCs w:val="28"/>
+                <w:cs/>
+                <w:lang w:bidi="ta-IN"/>
+              </w:rPr>
+              <w:t>ஹே</w:t>
+            </w:r>
+            <w:r>
+              <w:rPr>
+                <w:rFonts w:ascii="BRH Tamil Tab Extra" w:hAnsi="BRH Tamil Tab Extra" w:cs="Latha"/>
+                <w:b/>
+                <w:sz w:val="36"/>
+                <w:szCs w:val="28"/>
+              </w:rPr>
+              <w:t>†</w:t>
+            </w:r>
+            <w:r>
+              <w:rPr>
+                <w:rFonts w:ascii="Latha" w:hAnsi="Latha" w:cs="Latha"/>
+                <w:sz w:val="28"/>
+                <w:szCs w:val="28"/>
+                <w:cs/>
+                <w:lang w:bidi="ta-IN"/>
+              </w:rPr>
+              <w:t>தீ</w:t>
+            </w:r>
+            <w:r>
+              <w:rPr>
+                <w:rFonts w:ascii="BRH Tamil Tab Extra" w:hAnsi="BRH Tamil Tab Extra" w:cs="Latha"/>
+                <w:b/>
+                <w:sz w:val="36"/>
+                <w:szCs w:val="28"/>
+              </w:rPr>
+              <w:t>…</w:t>
+            </w:r>
+            <w:r>
+              <w:rPr>
+                <w:rFonts w:ascii="Latha" w:hAnsi="Latha" w:cs="Latha"/>
+                <w:sz w:val="28"/>
+                <w:szCs w:val="28"/>
+                <w:cs/>
+                <w:lang w:bidi="ta-IN"/>
+              </w:rPr>
+              <w:t>னாம் ப்ர</w:t>
+            </w:r>
+            <w:r>
+              <w:rPr>
+                <w:rFonts w:ascii="BRH Tamil Tab Extra" w:hAnsi="BRH Tamil Tab Extra" w:cs="Latha"/>
+                <w:b/>
+                <w:sz w:val="36"/>
+                <w:szCs w:val="28"/>
+              </w:rPr>
+              <w:t>†</w:t>
+            </w:r>
+            <w:r>
+              <w:rPr>
+                <w:rFonts w:ascii="Latha" w:hAnsi="Latha" w:cs="Latha"/>
+                <w:sz w:val="28"/>
+                <w:szCs w:val="28"/>
+                <w:cs/>
+                <w:lang w:bidi="ta-IN"/>
+              </w:rPr>
+              <w:t>தித</w:t>
+            </w:r>
+            <w:r>
+              <w:rPr>
+                <w:rFonts w:ascii="BRH Tamil Tab Extra" w:hAnsi="BRH Tamil Tab Extra" w:cs="Latha"/>
+                <w:b/>
+                <w:sz w:val="36"/>
+                <w:szCs w:val="28"/>
+              </w:rPr>
+              <w:t>…</w:t>
+            </w:r>
+            <w:r>
+              <w:rPr>
+                <w:rFonts w:ascii="Latha" w:hAnsi="Latha" w:cs="Latha"/>
+                <w:b/>
+                <w:bCs/>
+                <w:position w:val="-12"/>
+                <w:sz w:val="28"/>
+                <w:szCs w:val="28"/>
+                <w:cs/>
+                <w:lang w:bidi="ta-IN"/>
+              </w:rPr>
+              <w:t>4</w:t>
+            </w:r>
+            <w:r>
+              <w:rPr>
+                <w:rFonts w:ascii="Latha" w:hAnsi="Latha" w:cs="Latha"/>
+                <w:sz w:val="28"/>
+                <w:szCs w:val="28"/>
+                <w:cs/>
+                <w:lang w:bidi="ta-IN"/>
+              </w:rPr>
+              <w:t>ர்</w:t>
+            </w:r>
+            <w:r>
+              <w:rPr>
+                <w:rFonts w:ascii="Latha" w:hAnsi="Latha" w:cs="Latha"/>
+                <w:sz w:val="28"/>
+                <w:szCs w:val="28"/>
                 <w:highlight w:val="yellow"/>
-              </w:rPr>
-              <w:t>iÉÉ</w:t>
-            </w:r>
-            <w:r>
-              <w:rPr>
-                <w:rFonts w:ascii="BRH Devanagari Extra" w:hAnsi="BRH Devanagari Extra" w:cs="BRH Devanagari Extra"/>
-                <w:sz w:val="40"/>
-                <w:szCs w:val="40"/>
-              </w:rPr>
-              <w:t>ïþ</w:t>
-            </w:r>
-            <w:proofErr w:type="spellEnd"/>
+                <w:cs/>
+                <w:lang w:bidi="ta-IN"/>
+              </w:rPr>
+              <w:t>தா</w:t>
+            </w:r>
+            <w:r>
+              <w:rPr>
+                <w:rFonts w:ascii="BRH Tamil Tab Extra" w:hAnsi="BRH Tamil Tab Extra" w:cs="Latha"/>
+                <w:b/>
+                <w:sz w:val="36"/>
+                <w:szCs w:val="28"/>
+                <w:highlight w:val="yellow"/>
+              </w:rPr>
+              <w:t>†</w:t>
+            </w:r>
           </w:p>
         </w:tc>
         <w:tc>
@@ -1525,104 +1621,167 @@
                 <w:szCs w:val="40"/>
               </w:rPr>
             </w:pPr>
-            <w:proofErr w:type="spellStart"/>
-            <w:r>
-              <w:rPr>
-                <w:rFonts w:ascii="BRH Devanagari Extra" w:hAnsi="BRH Devanagari Extra" w:cs="BRH Devanagari Extra"/>
-                <w:sz w:val="40"/>
-                <w:szCs w:val="40"/>
-              </w:rPr>
-              <w:t>AÍkÉþmÉiÉrÉÉå</w:t>
-            </w:r>
-            <w:proofErr w:type="spellEnd"/>
-            <w:r>
-              <w:rPr>
-                <w:rFonts w:ascii="BRH Malayalam Extra" w:hAnsi="BRH Malayalam Extra" w:cs="BRH Devanagari Extra"/>
-                <w:sz w:val="34"/>
-                <w:szCs w:val="40"/>
-              </w:rPr>
-              <w:t>–</w:t>
-            </w:r>
-            <w:r>
-              <w:rPr>
-                <w:rFonts w:ascii="BRH Malayalam Extra" w:hAnsi="BRH Malayalam Extra" w:cs="BRH Devanagari Extra"/>
-                <w:sz w:val="34"/>
-                <w:szCs w:val="40"/>
-              </w:rPr>
-              <w:t xml:space="preserve"> </w:t>
-            </w:r>
-            <w:proofErr w:type="spellStart"/>
-            <w:r>
-              <w:rPr>
-                <w:rFonts w:ascii="BRH Devanagari Extra" w:hAnsi="BRH Devanagari Extra" w:cs="BRH Devanagari Extra"/>
-                <w:sz w:val="40"/>
-                <w:szCs w:val="40"/>
-              </w:rPr>
-              <w:t>ÅÎalÉUç.WåûþiÉÏ</w:t>
-            </w:r>
-            <w:proofErr w:type="spellEnd"/>
-            <w:r>
-              <w:rPr>
-                <w:rFonts w:ascii="BRH Malayalam Extra" w:hAnsi="BRH Malayalam Extra" w:cs="BRH Devanagari Extra"/>
-                <w:sz w:val="34"/>
-                <w:szCs w:val="40"/>
-              </w:rPr>
-              <w:t>–</w:t>
-            </w:r>
-            <w:proofErr w:type="spellStart"/>
-            <w:r>
-              <w:rPr>
-                <w:rFonts w:ascii="BRH Devanagari Extra" w:hAnsi="BRH Devanagari Extra" w:cs="BRH Devanagari Extra"/>
-                <w:sz w:val="40"/>
-                <w:szCs w:val="40"/>
-              </w:rPr>
-              <w:t>lÉÉÇ</w:t>
-            </w:r>
-            <w:proofErr w:type="spellEnd"/>
-            <w:r>
-              <w:rPr>
-                <w:rFonts w:ascii="BRH Devanagari Extra" w:hAnsi="BRH Devanagari Extra" w:cs="BRH Devanagari Extra"/>
-                <w:sz w:val="40"/>
-                <w:szCs w:val="40"/>
-              </w:rPr>
-              <w:t xml:space="preserve"> </w:t>
-            </w:r>
-            <w:proofErr w:type="spellStart"/>
-            <w:r>
-              <w:rPr>
-                <w:rFonts w:ascii="BRH Devanagari Extra" w:hAnsi="BRH Devanagari Extra" w:cs="BRH Devanagari Extra"/>
-                <w:sz w:val="40"/>
-                <w:szCs w:val="40"/>
-              </w:rPr>
-              <w:t>mÉëþÌiÉkÉ</w:t>
-            </w:r>
-            <w:proofErr w:type="spellEnd"/>
-            <w:r>
-              <w:rPr>
-                <w:rFonts w:ascii="BRH Malayalam Extra" w:hAnsi="BRH Malayalam Extra" w:cs="BRH Devanagari Extra"/>
-                <w:sz w:val="34"/>
-                <w:szCs w:val="40"/>
-              </w:rPr>
-              <w:t>–</w:t>
-            </w:r>
-            <w:proofErr w:type="spellStart"/>
-            <w:r>
-              <w:rPr>
-                <w:rFonts w:ascii="BRH Devanagari Extra" w:hAnsi="BRH Devanagari Extra" w:cs="BRH Devanagari Extra"/>
-                <w:sz w:val="40"/>
-                <w:szCs w:val="40"/>
+            <w:r>
+              <w:rPr>
+                <w:rFonts w:ascii="BRH Devanagari Extra" w:hAnsi="BRH Devanagari Extra" w:cs="Latha"/>
+                <w:b/>
+                <w:sz w:val="36"/>
+                <w:szCs w:val="28"/>
+              </w:rPr>
+              <w:t>Å</w:t>
+            </w:r>
+            <w:r>
+              <w:rPr>
+                <w:rFonts w:ascii="Latha" w:hAnsi="Latha" w:cs="Latha"/>
+                <w:sz w:val="28"/>
+                <w:szCs w:val="28"/>
+                <w:cs/>
+                <w:lang w:bidi="ta-IN"/>
+              </w:rPr>
+              <w:t>க்</w:t>
+            </w:r>
+            <w:r>
+              <w:rPr>
+                <w:rFonts w:ascii="Latha" w:hAnsi="Latha" w:cs="Latha"/>
+                <w:b/>
+                <w:bCs/>
+                <w:position w:val="-12"/>
+                <w:sz w:val="28"/>
+                <w:szCs w:val="28"/>
+                <w:cs/>
+                <w:lang w:bidi="ta-IN"/>
+              </w:rPr>
+              <w:t>3</w:t>
+            </w:r>
+            <w:r>
+              <w:rPr>
+                <w:rFonts w:ascii="Latha" w:hAnsi="Latha" w:cs="Latha"/>
+                <w:sz w:val="28"/>
+                <w:szCs w:val="28"/>
+                <w:cs/>
+                <w:lang w:bidi="ta-IN"/>
+              </w:rPr>
+              <w:t>னிர்</w:t>
+            </w:r>
+            <w:r>
+              <w:rPr>
+                <w:rFonts w:ascii="Latha" w:hAnsi="Latha" w:cs="Latha"/>
+                <w:b/>
+                <w:bCs/>
+                <w:sz w:val="28"/>
+                <w:szCs w:val="28"/>
+              </w:rPr>
+              <w:t xml:space="preserve">. </w:t>
+            </w:r>
+            <w:r>
+              <w:rPr>
+                <w:rFonts w:ascii="Latha" w:hAnsi="Latha" w:cs="Latha"/>
+                <w:sz w:val="28"/>
+                <w:szCs w:val="28"/>
+                <w:cs/>
+                <w:lang w:bidi="ta-IN"/>
+              </w:rPr>
+              <w:t>ஹே</w:t>
+            </w:r>
+            <w:r>
+              <w:rPr>
+                <w:rFonts w:ascii="BRH Tamil Tab Extra" w:hAnsi="BRH Tamil Tab Extra" w:cs="Latha"/>
+                <w:b/>
+                <w:sz w:val="36"/>
+                <w:szCs w:val="28"/>
+              </w:rPr>
+              <w:t>†</w:t>
+            </w:r>
+            <w:r>
+              <w:rPr>
+                <w:rFonts w:ascii="Latha" w:hAnsi="Latha" w:cs="Latha"/>
+                <w:sz w:val="28"/>
+                <w:szCs w:val="28"/>
+                <w:cs/>
+                <w:lang w:bidi="ta-IN"/>
+              </w:rPr>
+              <w:t>தீ</w:t>
+            </w:r>
+            <w:r>
+              <w:rPr>
+                <w:rFonts w:ascii="BRH Tamil Tab Extra" w:hAnsi="BRH Tamil Tab Extra" w:cs="Latha"/>
+                <w:b/>
+                <w:sz w:val="36"/>
+                <w:szCs w:val="28"/>
+              </w:rPr>
+              <w:t>…</w:t>
+            </w:r>
+            <w:r>
+              <w:rPr>
+                <w:rFonts w:ascii="Latha" w:hAnsi="Latha" w:cs="Latha"/>
+                <w:sz w:val="28"/>
+                <w:szCs w:val="28"/>
+                <w:cs/>
+                <w:lang w:bidi="ta-IN"/>
+              </w:rPr>
+              <w:t>னாம் ப்ர</w:t>
+            </w:r>
+            <w:r>
+              <w:rPr>
+                <w:rFonts w:ascii="BRH Tamil Tab Extra" w:hAnsi="BRH Tamil Tab Extra" w:cs="Latha"/>
+                <w:b/>
+                <w:sz w:val="36"/>
+                <w:szCs w:val="28"/>
+              </w:rPr>
+              <w:t>†</w:t>
+            </w:r>
+            <w:r>
+              <w:rPr>
+                <w:rFonts w:ascii="Latha" w:hAnsi="Latha" w:cs="Latha"/>
+                <w:sz w:val="28"/>
+                <w:szCs w:val="28"/>
+                <w:cs/>
+                <w:lang w:bidi="ta-IN"/>
+              </w:rPr>
+              <w:t>தித</w:t>
+            </w:r>
+            <w:r>
+              <w:rPr>
+                <w:rFonts w:ascii="BRH Tamil Tab Extra" w:hAnsi="BRH Tamil Tab Extra" w:cs="Latha"/>
+                <w:b/>
+                <w:sz w:val="36"/>
+                <w:szCs w:val="28"/>
+              </w:rPr>
+              <w:t>…</w:t>
+            </w:r>
+            <w:r>
+              <w:rPr>
+                <w:rFonts w:ascii="Latha" w:hAnsi="Latha" w:cs="Latha"/>
+                <w:b/>
+                <w:bCs/>
+                <w:position w:val="-12"/>
+                <w:sz w:val="28"/>
+                <w:szCs w:val="28"/>
+                <w:cs/>
+                <w:lang w:bidi="ta-IN"/>
+              </w:rPr>
+              <w:t>4</w:t>
+            </w:r>
+            <w:r>
+              <w:rPr>
+                <w:rFonts w:ascii="Latha" w:hAnsi="Latha" w:cs="Latha"/>
+                <w:sz w:val="28"/>
+                <w:szCs w:val="28"/>
+                <w:cs/>
+                <w:lang w:bidi="ta-IN"/>
+              </w:rPr>
+              <w:t>ர்</w:t>
+            </w:r>
+            <w:r>
+              <w:rPr>
+                <w:rFonts w:ascii="Latha" w:hAnsi="Latha" w:cs="Latha"/>
+                <w:sz w:val="28"/>
+                <w:szCs w:val="28"/>
                 <w:highlight w:val="green"/>
-              </w:rPr>
-              <w:t>iÉÉï</w:t>
-            </w:r>
-            <w:proofErr w:type="spellEnd"/>
-            <w:r>
-              <w:rPr>
-                <w:rFonts w:ascii="BRH Devanagari Extra" w:hAnsi="BRH Devanagari Extra" w:cs="BRH Devanagari Extra"/>
-                <w:sz w:val="40"/>
-                <w:szCs w:val="40"/>
-              </w:rPr>
-              <w:t xml:space="preserve"> </w:t>
+                <w:cs/>
+                <w:lang w:bidi="ta-IN"/>
+              </w:rPr>
+              <w:t>தா</w:t>
             </w:r>
           </w:p>
         </w:tc>
@@ -27464,6 +27623,7 @@
     <w:lsdException w:name="HTML Sample" w:semiHidden="1" w:unhideWhenUsed="1"/>
     <w:lsdException w:name="HTML Typewriter" w:semiHidden="1" w:unhideWhenUsed="1"/>
     <w:lsdException w:name="HTML Variable" w:semiHidden="1" w:unhideWhenUsed="1"/>
+    <w:lsdException w:name="Normal Table" w:semiHidden="1" w:unhideWhenUsed="1"/>
     <w:lsdException w:name="annotation subject" w:semiHidden="1" w:unhideWhenUsed="1"/>
     <w:lsdException w:name="No List" w:semiHidden="1" w:unhideWhenUsed="1"/>
     <w:lsdException w:name="Outline List 1" w:semiHidden="1" w:unhideWhenUsed="1"/>
@@ -27506,8 +27666,11 @@
     <w:lsdException w:name="Table Contemporary" w:semiHidden="1" w:unhideWhenUsed="1"/>
     <w:lsdException w:name="Table Elegant" w:semiHidden="1" w:unhideWhenUsed="1"/>
     <w:lsdException w:name="Table Professional" w:semiHidden="1" w:unhideWhenUsed="1"/>
+    <w:lsdException w:name="Table Subtle 1" w:semiHidden="1" w:unhideWhenUsed="1"/>
     <w:lsdException w:name="Table Subtle 2" w:semiHidden="1" w:unhideWhenUsed="1"/>
     <w:lsdException w:name="Table Web 1" w:semiHidden="1" w:unhideWhenUsed="1"/>
+    <w:lsdException w:name="Table Web 2" w:semiHidden="1" w:unhideWhenUsed="1"/>
+    <w:lsdException w:name="Table Web 3" w:semiHidden="1" w:unhideWhenUsed="1"/>
     <w:lsdException w:name="Balloon Text" w:semiHidden="1" w:unhideWhenUsed="1"/>
     <w:lsdException w:name="Table Grid" w:uiPriority="59"/>
     <w:lsdException w:name="Table Theme" w:semiHidden="1" w:unhideWhenUsed="1"/>

</xml_diff>

<commit_message>
TS 4 Tamil final files
</commit_message>
<xml_diff>
--- a/saMhitA/04/TS 4 Tamil Corrections.docx
+++ b/saMhitA/04/TS 4 Tamil Corrections.docx
@@ -8,9 +8,6 @@
         <w:rPr>
           <w:b/>
           <w:bCs/>
-          <w:sz w:val="32"/>
-          <w:szCs w:val="32"/>
-          <w:u w:val="single"/>
         </w:rPr>
       </w:pPr>
       <w:r>
@@ -89,20 +86,24 @@
           <w:bCs/>
           <w:sz w:val="32"/>
           <w:szCs w:val="32"/>
-          <w:highlight w:val="red"/>
           <w:u w:val="single"/>
         </w:rPr>
-        <w:t>????</w:t>
+        <w:t>30th June 2024</w:t>
       </w:r>
-    </w:p>
-    <w:p>
-      <w:pPr>
-        <w:jc w:val="center"/>
+      <w:r>
         <w:rPr>
           <w:b/>
           <w:bCs/>
         </w:rPr>
-      </w:pPr>
+        <w:t xml:space="preserve"> </w:t>
+      </w:r>
+      <w:r>
+        <w:rPr>
+          <w:b/>
+          <w:bCs/>
+        </w:rPr>
+        <w:br/>
+      </w:r>
       <w:r>
         <w:rPr>
           <w:b/>
@@ -2025,6 +2026,18 @@
         </w:tc>
       </w:tr>
     </w:tbl>
+    <w:p>
+      <w:pPr>
+        <w:jc w:val="center"/>
+        <w:rPr>
+          <w:b/>
+          <w:bCs/>
+          <w:sz w:val="32"/>
+          <w:szCs w:val="32"/>
+          <w:u w:val="single"/>
+        </w:rPr>
+      </w:pPr>
+    </w:p>
     <w:p>
       <w:pPr>
         <w:jc w:val="center"/>
@@ -4891,30 +4904,6 @@
           <w:u w:val="single"/>
         </w:rPr>
       </w:pPr>
-    </w:p>
-    <w:p>
-      <w:pPr>
-        <w:spacing w:before="0" w:line="240" w:lineRule="auto"/>
-        <w:rPr>
-          <w:b/>
-          <w:bCs/>
-          <w:sz w:val="32"/>
-          <w:szCs w:val="32"/>
-          <w:u w:val="single"/>
-        </w:rPr>
-      </w:pPr>
-    </w:p>
-    <w:p>
-      <w:pPr>
-        <w:spacing w:before="0" w:line="240" w:lineRule="auto"/>
-        <w:rPr>
-          <w:b/>
-          <w:bCs/>
-          <w:sz w:val="32"/>
-          <w:szCs w:val="32"/>
-          <w:u w:val="single"/>
-        </w:rPr>
-      </w:pPr>
       <w:r>
         <w:rPr>
           <w:b/>
@@ -4923,6 +4912,7 @@
           <w:szCs w:val="32"/>
           <w:u w:val="single"/>
         </w:rPr>
+        <w:lastRenderedPageBreak/>
         <w:t xml:space="preserve">TaittirIya Samhita –TS  4 Tamil </w:t>
       </w:r>
       <w:r>
@@ -21572,6 +21562,7 @@
                 <w:sz w:val="28"/>
                 <w:szCs w:val="28"/>
               </w:rPr>
+              <w:lastRenderedPageBreak/>
               <w:t>7th Panchaati</w:t>
             </w:r>
           </w:p>
@@ -21602,6 +21593,7 @@
                 <w:cs/>
                 <w:lang w:bidi="ta-IN"/>
               </w:rPr>
+              <w:lastRenderedPageBreak/>
               <w:t>ஜைத்ர</w:t>
             </w:r>
             <w:r>
@@ -21945,6 +21937,7 @@
                 <w:sz w:val="28"/>
                 <w:szCs w:val="28"/>
               </w:rPr>
+              <w:lastRenderedPageBreak/>
               <w:t>4.7.10.1 - Vaakyam</w:t>
             </w:r>
           </w:p>
@@ -26370,12 +26363,16 @@
               <w:spacing w:before="0" w:line="240" w:lineRule="auto"/>
               <w:jc w:val="center"/>
               <w:rPr>
+                <w:b/>
+                <w:bCs/>
                 <w:sz w:val="32"/>
                 <w:szCs w:val="32"/>
               </w:rPr>
             </w:pPr>
             <w:r>
               <w:rPr>
+                <w:b/>
+                <w:bCs/>
                 <w:sz w:val="32"/>
                 <w:szCs w:val="32"/>
               </w:rPr>
@@ -26387,12 +26384,16 @@
               <w:spacing w:before="0" w:line="240" w:lineRule="auto"/>
               <w:jc w:val="center"/>
               <w:rPr>
+                <w:b/>
+                <w:bCs/>
                 <w:sz w:val="32"/>
                 <w:szCs w:val="32"/>
               </w:rPr>
             </w:pPr>
             <w:r>
               <w:rPr>
+                <w:b/>
+                <w:bCs/>
                 <w:sz w:val="32"/>
                 <w:szCs w:val="32"/>
               </w:rPr>
@@ -26409,12 +26410,16 @@
               <w:spacing w:before="0" w:line="240" w:lineRule="auto"/>
               <w:jc w:val="center"/>
               <w:rPr>
+                <w:b/>
+                <w:bCs/>
                 <w:sz w:val="32"/>
                 <w:szCs w:val="32"/>
               </w:rPr>
             </w:pPr>
             <w:r>
               <w:rPr>
+                <w:b/>
+                <w:bCs/>
                 <w:sz w:val="32"/>
                 <w:szCs w:val="32"/>
               </w:rPr>
@@ -26432,12 +26437,16 @@
               <w:ind w:right="-18"/>
               <w:jc w:val="center"/>
               <w:rPr>
+                <w:b/>
+                <w:bCs/>
                 <w:sz w:val="32"/>
                 <w:szCs w:val="32"/>
               </w:rPr>
             </w:pPr>
             <w:r>
               <w:rPr>
+                <w:b/>
+                <w:bCs/>
                 <w:sz w:val="32"/>
                 <w:szCs w:val="32"/>
               </w:rPr>
@@ -26456,6 +26465,8 @@
               <w:spacing w:before="0" w:line="240" w:lineRule="auto"/>
               <w:rPr>
                 <w:rFonts w:cs="Latha"/>
+                <w:b/>
+                <w:bCs/>
                 <w:sz w:val="28"/>
                 <w:szCs w:val="28"/>
                 <w:lang w:bidi="ta-IN"/>
@@ -26464,6 +26475,8 @@
             <w:r>
               <w:rPr>
                 <w:rFonts w:cs="Latha"/>
+                <w:b/>
+                <w:bCs/>
                 <w:sz w:val="28"/>
                 <w:szCs w:val="28"/>
                 <w:lang w:bidi="ta-IN"/>
@@ -26720,12 +26733,16 @@
             <w:pPr>
               <w:spacing w:before="0" w:line="240" w:lineRule="auto"/>
               <w:rPr>
+                <w:b/>
+                <w:bCs/>
                 <w:sz w:val="28"/>
                 <w:szCs w:val="28"/>
               </w:rPr>
             </w:pPr>
             <w:r>
               <w:rPr>
+                <w:b/>
+                <w:bCs/>
                 <w:sz w:val="28"/>
                 <w:szCs w:val="28"/>
               </w:rPr>
@@ -27085,12 +27102,16 @@
             <w:pPr>
               <w:spacing w:before="0" w:line="240" w:lineRule="auto"/>
               <w:rPr>
+                <w:b/>
+                <w:bCs/>
                 <w:sz w:val="28"/>
                 <w:szCs w:val="28"/>
               </w:rPr>
             </w:pPr>
             <w:r>
               <w:rPr>
+                <w:b/>
+                <w:bCs/>
                 <w:sz w:val="28"/>
                 <w:szCs w:val="28"/>
               </w:rPr>
@@ -27344,12 +27365,16 @@
             <w:pPr>
               <w:spacing w:before="0" w:line="240" w:lineRule="auto"/>
               <w:rPr>
+                <w:b/>
+                <w:bCs/>
                 <w:sz w:val="28"/>
                 <w:szCs w:val="28"/>
               </w:rPr>
             </w:pPr>
             <w:r>
               <w:rPr>
+                <w:b/>
+                <w:bCs/>
                 <w:sz w:val="28"/>
                 <w:szCs w:val="28"/>
               </w:rPr>
@@ -27728,12 +27753,16 @@
             <w:pPr>
               <w:spacing w:before="0" w:line="240" w:lineRule="auto"/>
               <w:rPr>
+                <w:b/>
+                <w:bCs/>
                 <w:sz w:val="28"/>
                 <w:szCs w:val="28"/>
               </w:rPr>
             </w:pPr>
             <w:r>
               <w:rPr>
+                <w:b/>
+                <w:bCs/>
                 <w:sz w:val="28"/>
                 <w:szCs w:val="28"/>
               </w:rPr>
@@ -27741,6 +27770,8 @@
             </w:r>
             <w:r>
               <w:rPr>
+                <w:b/>
+                <w:bCs/>
                 <w:sz w:val="28"/>
                 <w:szCs w:val="28"/>
               </w:rPr>
@@ -27926,12 +27957,16 @@
             <w:pPr>
               <w:spacing w:before="0" w:line="240" w:lineRule="auto"/>
               <w:rPr>
+                <w:b/>
+                <w:bCs/>
                 <w:sz w:val="28"/>
                 <w:szCs w:val="28"/>
               </w:rPr>
             </w:pPr>
             <w:r>
               <w:rPr>
+                <w:b/>
+                <w:bCs/>
                 <w:sz w:val="28"/>
                 <w:szCs w:val="28"/>
               </w:rPr>
@@ -28312,12 +28347,16 @@
             <w:pPr>
               <w:spacing w:before="0" w:line="240" w:lineRule="auto"/>
               <w:rPr>
+                <w:b/>
+                <w:bCs/>
                 <w:sz w:val="28"/>
                 <w:szCs w:val="28"/>
               </w:rPr>
             </w:pPr>
             <w:r>
               <w:rPr>
+                <w:b/>
+                <w:bCs/>
                 <w:sz w:val="28"/>
                 <w:szCs w:val="28"/>
               </w:rPr>
@@ -28611,6 +28650,8 @@
               <w:spacing w:before="0" w:line="240" w:lineRule="auto"/>
               <w:rPr>
                 <w:rFonts w:cs="Arial"/>
+                <w:b/>
+                <w:bCs/>
                 <w:sz w:val="28"/>
                 <w:szCs w:val="28"/>
                 <w:lang w:bidi="ta-IN"/>
@@ -28619,6 +28660,8 @@
             <w:r>
               <w:rPr>
                 <w:rFonts w:cs="Arial"/>
+                <w:b/>
+                <w:bCs/>
                 <w:sz w:val="28"/>
                 <w:szCs w:val="28"/>
               </w:rPr>
@@ -28627,6 +28670,8 @@
             <w:r>
               <w:rPr>
                 <w:rFonts w:cs="Arial"/>
+                <w:b/>
+                <w:bCs/>
                 <w:sz w:val="28"/>
                 <w:szCs w:val="28"/>
                 <w:cs/>
@@ -28814,6 +28859,8 @@
               <w:ind w:left="720" w:hanging="720"/>
               <w:rPr>
                 <w:rFonts w:cs="Latha"/>
+                <w:b/>
+                <w:bCs/>
                 <w:sz w:val="28"/>
                 <w:szCs w:val="28"/>
                 <w:lang w:bidi="ta-IN"/>
@@ -28822,10 +28869,13 @@
             <w:r>
               <w:rPr>
                 <w:rFonts w:cs="Latha"/>
-                <w:sz w:val="28"/>
-                <w:szCs w:val="28"/>
-                <w:lang w:bidi="ta-IN"/>
-              </w:rPr>
+                <w:b/>
+                <w:bCs/>
+                <w:sz w:val="28"/>
+                <w:szCs w:val="28"/>
+                <w:lang w:bidi="ta-IN"/>
+              </w:rPr>
+              <w:lastRenderedPageBreak/>
               <w:t>4.7.3.1</w:t>
             </w:r>
           </w:p>
@@ -29144,6 +29194,8 @@
               <w:ind w:left="720" w:hanging="720"/>
               <w:rPr>
                 <w:rFonts w:cs="Latha"/>
+                <w:b/>
+                <w:bCs/>
                 <w:sz w:val="28"/>
                 <w:szCs w:val="28"/>
                 <w:lang w:bidi="ta-IN"/>
@@ -29152,11 +29204,12 @@
             <w:r>
               <w:rPr>
                 <w:rFonts w:cs="Latha"/>
-                <w:sz w:val="28"/>
-                <w:szCs w:val="28"/>
-                <w:lang w:bidi="ta-IN"/>
-              </w:rPr>
-              <w:lastRenderedPageBreak/>
+                <w:b/>
+                <w:bCs/>
+                <w:sz w:val="28"/>
+                <w:szCs w:val="28"/>
+                <w:lang w:bidi="ta-IN"/>
+              </w:rPr>
               <w:t>4.7.14.1</w:t>
             </w:r>
           </w:p>
@@ -29509,6 +29562,8 @@
               <w:ind w:left="720" w:hanging="720"/>
               <w:rPr>
                 <w:rFonts w:cs="Latha"/>
+                <w:b/>
+                <w:bCs/>
                 <w:sz w:val="28"/>
                 <w:szCs w:val="28"/>
                 <w:lang w:bidi="ta-IN"/>
@@ -29517,6 +29572,8 @@
             <w:r>
               <w:rPr>
                 <w:rFonts w:cs="Latha"/>
+                <w:b/>
+                <w:bCs/>
                 <w:sz w:val="28"/>
                 <w:szCs w:val="28"/>
                 <w:lang w:bidi="ta-IN"/>
@@ -29845,6 +29902,8 @@
               <w:ind w:left="720" w:hanging="720"/>
               <w:rPr>
                 <w:rFonts w:cs="Latha"/>
+                <w:b/>
+                <w:bCs/>
                 <w:sz w:val="28"/>
                 <w:szCs w:val="28"/>
                 <w:lang w:bidi="ta-IN"/>
@@ -29853,6 +29912,8 @@
             <w:r>
               <w:rPr>
                 <w:rFonts w:cs="Latha"/>
+                <w:b/>
+                <w:bCs/>
                 <w:sz w:val="28"/>
                 <w:szCs w:val="28"/>
                 <w:lang w:bidi="ta-IN"/>

</xml_diff>